<commit_message>
update manuscript until methods
</commit_message>
<xml_diff>
--- a/manuscript/origination_pal_int.docx
+++ b/manuscript/origination_pal_int.docx
@@ -990,115 +990,145 @@
         <w:rPr>
           <w:lang w:val="en-GB"/>
         </w:rPr>
+      </w:r>
+    </w:p>
+    <w:p>
+      <w:pPr>
+        <w:pStyle w:val="Normal"/>
+        <w:rPr>
+          <w:lang w:val="en-GB"/>
+        </w:rPr>
+      </w:pPr>
+      <w:r>
+        <w:rPr>
+          <w:lang w:val="en-GB"/>
+        </w:rPr>
+      </w:r>
+      <w:r>
         <mc:AlternateContent>
-          <mc:Choice Requires="wpg">
+          <mc:Choice Requires="wps">
             <w:drawing>
-              <wp:anchor behindDoc="0" distT="0" distB="0" distL="114300" distR="114300" simplePos="0" locked="0" layoutInCell="1" allowOverlap="1" relativeHeight="2" wp14:anchorId="0B50805C">
+              <wp:anchor behindDoc="0" distT="0" distB="0" distL="0" distR="0" simplePos="0" locked="0" layoutInCell="1" allowOverlap="1" relativeHeight="9">
                 <wp:simplePos x="0" y="0"/>
                 <wp:positionH relativeFrom="column">
-                  <wp:posOffset>-1905</wp:posOffset>
+                  <wp:posOffset>723900</wp:posOffset>
                 </wp:positionH>
                 <wp:positionV relativeFrom="paragraph">
-                  <wp:posOffset>381000</wp:posOffset>
+                  <wp:posOffset>11430</wp:posOffset>
                 </wp:positionV>
-                <wp:extent cx="5672455" cy="2518410"/>
-                <wp:effectExtent l="0" t="0" r="5715" b="0"/>
-                <wp:wrapTopAndBottom/>
-                <wp:docPr id="1" name="Gruppieren 2"/>
+                <wp:extent cx="4230370" cy="4745990"/>
+                <wp:effectExtent l="0" t="0" r="0" b="0"/>
+                <wp:wrapSquare wrapText="largest"/>
+                <wp:docPr id="1" name="Rahmen1"/>
                 <a:graphic xmlns:a="http://schemas.openxmlformats.org/drawingml/2006/main">
-                  <a:graphicData uri="http://schemas.microsoft.com/office/word/2010/wordprocessingGroup">
-                    <wpg:wgp>
-                      <wpg:cNvGrpSpPr/>
-                      <wpg:grpSpPr>
+                  <a:graphicData uri="http://schemas.microsoft.com/office/word/2010/wordprocessingShape">
+                    <wps:wsp>
+                      <wps:cNvSpPr txBox="1"/>
+                      <wps:spPr>
                         <a:xfrm>
                           <a:off x="0" y="0"/>
-                          <a:ext cx="5671800" cy="2517840"/>
+                          <a:ext cx="4230370" cy="4745990"/>
                         </a:xfrm>
-                      </wpg:grpSpPr>
-                      <pic:pic xmlns:pic="http://schemas.openxmlformats.org/drawingml/2006/picture">
-                        <pic:nvPicPr>
-                          <pic:cNvPr id="0" name="Grafik 8" descr="Ein Bild, das Screenshot enthält.&#10;&#10;Automatisch generierte Beschreibung"/>
-                          <pic:cNvPicPr/>
-                        </pic:nvPicPr>
-                        <pic:blipFill>
-                          <a:blip r:embed="rId2"/>
-                          <a:stretch/>
-                        </pic:blipFill>
-                        <pic:spPr>
-                          <a:xfrm>
-                            <a:off x="0" y="0"/>
-                            <a:ext cx="3236760" cy="2517840"/>
-                          </a:xfrm>
-                          <a:prstGeom prst="rect">
-                            <a:avLst/>
-                          </a:prstGeom>
-                          <a:ln>
-                            <a:noFill/>
-                          </a:ln>
-                        </pic:spPr>
-                      </pic:pic>
-                      <wps:wsp>
-                        <wps:cNvSpPr/>
-                        <wps:spPr>
-                          <a:xfrm>
-                            <a:off x="3311640" y="74880"/>
-                            <a:ext cx="2360160" cy="2439000"/>
-                          </a:xfrm>
-                          <a:prstGeom prst="rect">
-                            <a:avLst/>
-                          </a:prstGeom>
-                          <a:solidFill>
-                            <a:srgbClr val="ffffff"/>
-                          </a:solidFill>
-                          <a:ln>
-                            <a:noFill/>
-                          </a:ln>
-                        </wps:spPr>
-                        <wps:style>
-                          <a:lnRef idx="0"/>
-                          <a:fillRef idx="0"/>
-                          <a:effectRef idx="0"/>
-                          <a:fontRef idx="minor"/>
-                        </wps:style>
-                        <wps:txbx>
-                          <w:txbxContent>
-                            <w:p>
-                              <w:pPr>
-                                <w:overflowPunct w:val="false"/>
-                                <w:spacing w:before="0" w:after="0" w:lineRule="auto" w:line="240"/>
-                                <w:jc w:val="left"/>
-                                <w:rPr/>
-                              </w:pPr>
-                              <w:r>
-                                <w:rPr>
-                                  <w:sz w:val="22"/>
-                                  <w:b w:val="false"/>
-                                  <w:u w:val="none"/>
-                                  <w:dstrike w:val="false"/>
-                                  <w:strike w:val="false"/>
-                                  <w:i w:val="false"/>
-                                  <w:vertAlign w:val="baseline"/>
-                                  <w:position w:val="0"/>
-                                  <w:spacing w:val="0"/>
-                                  <w:szCs w:val="22"/>
-                                  <w:bCs w:val="false"/>
-                                  <w:iCs w:val="false"/>
-                                  <w:smallCaps w:val="false"/>
-                                  <w:caps w:val="false"/>
-                                  <w:rFonts w:asciiTheme="minorHAnsi" w:cstheme="minorBidi" w:eastAsiaTheme="minorHAnsi" w:hAnsiTheme="minorHAnsi" w:ascii="Calibri" w:hAnsi="Calibri"/>
-                                  <w:color w:val="000000"/>
-                                  <w:lang w:val="en-GB"/>
-                                </w:rPr>
-                                <w:t xml:space="preserve">Fig. 1 | Model comparison. Comparison of model performance for traditional models covering first- and second-order relationships of origination and temperature versus models allowing for palaeoclimate interactions. The latter are based on the same model structure, but explicitly allow for interactions of long-term temperature trends and short-term climate changes within a dynamic modeling framework. </w:t>
-                              </w:r>
-                            </w:p>
-                          </w:txbxContent>
-                        </wps:txbx>
-                        <wps:bodyPr lIns="0" rIns="0" tIns="0" bIns="0">
-                          <a:spAutoFit/>
-                        </wps:bodyPr>
-                      </wps:wsp>
-                    </wpg:wgp>
+                        <a:prstGeom prst="rect"/>
+                      </wps:spPr>
+                      <wps:txbx>
+                        <w:txbxContent>
+                          <w:p>
+                            <w:pPr>
+                              <w:pStyle w:val="Figure"/>
+                              <w:spacing w:before="120" w:after="120"/>
+                              <w:rPr/>
+                            </w:pPr>
+                            <w:r>
+                              <w:rPr>
+                                <w:rStyle w:val="DefaultParagraphFont"/>
+                              </w:rPr>
+                              <w:drawing>
+                                <wp:inline distT="0" distB="0" distL="0" distR="0">
+                                  <wp:extent cx="4230370" cy="2820035"/>
+                                  <wp:effectExtent l="0" t="0" r="0" b="0"/>
+                                  <wp:docPr id="2" name="Bild1" descr=""/>
+                                  <wp:cNvGraphicFramePr>
+                                    <a:graphicFrameLocks xmlns:a="http://schemas.openxmlformats.org/drawingml/2006/main" noChangeAspect="1"/>
+                                  </wp:cNvGraphicFramePr>
+                                  <a:graphic xmlns:a="http://schemas.openxmlformats.org/drawingml/2006/main">
+                                    <a:graphicData uri="http://schemas.openxmlformats.org/drawingml/2006/picture">
+                                      <pic:pic xmlns:pic="http://schemas.openxmlformats.org/drawingml/2006/picture">
+                                        <pic:nvPicPr>
+                                          <pic:cNvPr id="2" name="Bild1" descr=""/>
+                                          <pic:cNvPicPr>
+                                            <a:picLocks noChangeAspect="1" noChangeArrowheads="1"/>
+                                          </pic:cNvPicPr>
+                                        </pic:nvPicPr>
+                                        <pic:blipFill>
+                                          <a:blip r:embed="rId2"/>
+                                          <a:stretch>
+                                            <a:fillRect/>
+                                          </a:stretch>
+                                        </pic:blipFill>
+                                        <pic:spPr bwMode="auto">
+                                          <a:xfrm>
+                                            <a:off x="0" y="0"/>
+                                            <a:ext cx="4230370" cy="2820035"/>
+                                          </a:xfrm>
+                                          <a:prstGeom prst="rect">
+                                            <a:avLst/>
+                                          </a:prstGeom>
+                                        </pic:spPr>
+                                      </pic:pic>
+                                    </a:graphicData>
+                                  </a:graphic>
+                                </wp:inline>
+                              </w:drawing>
+                              <w:t xml:space="preserve">Figure </w:t>
+                            </w:r>
+                            <w:r>
+                              <w:rPr>
+                                <w:rStyle w:val="DefaultParagraphFont"/>
+                              </w:rPr>
+                              <w:fldChar w:fldCharType="begin"/>
+                            </w:r>
+                            <w:r>
+                              <w:rPr>
+                                <w:rStyle w:val="DefaultParagraphFont"/>
+                              </w:rPr>
+                              <w:instrText> SEQ Figure \* ARABIC </w:instrText>
+                            </w:r>
+                            <w:r>
+                              <w:rPr>
+                                <w:rStyle w:val="DefaultParagraphFont"/>
+                              </w:rPr>
+                              <w:fldChar w:fldCharType="separate"/>
+                            </w:r>
+                            <w:r>
+                              <w:rPr>
+                                <w:rStyle w:val="DefaultParagraphFont"/>
+                              </w:rPr>
+                              <w:t>1</w:t>
+                            </w:r>
+                            <w:r>
+                              <w:rPr>
+                                <w:rStyle w:val="DefaultParagraphFont"/>
+                              </w:rPr>
+                              <w:fldChar w:fldCharType="end"/>
+                            </w:r>
+                            <w:r>
+                              <w:rPr>
+                                <w:rStyle w:val="DefaultParagraphFont"/>
+                              </w:rPr>
+                              <w:t xml:space="preserve"> | Model comparison. Comparison of model performance for traditional models covering first- and second-order relationships of origination and temperature versus models allowing for palaeoclimate interactions. The latter are based on the same model structure, but explicitly allow for interactions of long-term temperature trends and short-term climate changes within a dynamic modeling framework.</w:t>
+                            </w:r>
+                            <w:r>
+                              <w:rPr/>
+                              <w:t xml:space="preserve"> </w:t>
+                            </w:r>
+                          </w:p>
+                        </w:txbxContent>
+                      </wps:txbx>
+                      <wps:bodyPr anchor="t" lIns="0" tIns="0" rIns="0" bIns="0">
+                        <a:noAutofit/>
+                      </wps:bodyPr>
+                    </wps:wsp>
                   </a:graphicData>
                 </a:graphic>
               </wp:anchor>
@@ -1106,71 +1136,103 @@
           </mc:Choice>
           <mc:Fallback>
             <w:pict>
-              <v:group id="shape_0" alt="Gruppieren 2" style="position:absolute;margin-left:-0.15pt;margin-top:30pt;width:446.65pt;height:198.25pt" coordorigin="-3,600" coordsize="8933,3965">
-                <v:shapetype id="shapetype_75" coordsize="21600,21600" o:spt="75" o:preferrelative="t" path="m@4@5l@4@11@9@11@9@5xe" filled="f" stroked="f">
-                  <v:stroke joinstyle="miter"/>
-                  <v:formulas>
-                    <v:f eqn="if lineDrawn pixelLineWidth 0"/>
-                    <v:f eqn="sum @0 1 0"/>
-                    <v:f eqn="sum 0 0 @1"/>
-                    <v:f eqn="prod @2 1 2"/>
-                    <v:f eqn="prod @3 21600 pixelWidth"/>
-                    <v:f eqn="prod @3 21600 pixelHeight"/>
-                    <v:f eqn="sum @0 0 1"/>
-                    <v:f eqn="prod @6 1 2"/>
-                    <v:f eqn="prod @7 21600 pixelWidth"/>
-                    <v:f eqn="sum @8 21600 0"/>
-                    <v:f eqn="prod @7 21600 pixelHeight"/>
-                    <v:f eqn="sum @10 21600 0"/>
-                  </v:formulas>
-                  <v:path o:extrusionok="f" gradientshapeok="t" o:connecttype="rect"/>
-                  <o:lock v:ext="edit" aspectratio="t"/>
-                </v:shapetype>
-                <v:shape id="shape_0" ID="Grafik 8" stroked="f" style="position:absolute;left:-3;top:600;width:5096;height:3964" type="shapetype_75">
-                  <v:imagedata r:id="rId2" o:detectmouseclick="t"/>
-                  <w10:wrap type="none"/>
-                  <v:stroke color="#3465a4" joinstyle="round" endcap="flat"/>
-                </v:shape>
-                <v:rect id="shape_0" fillcolor="white" stroked="f" style="position:absolute;left:5212;top:718;width:3716;height:3840">
-                  <v:textbox>
-                    <w:txbxContent>
-                      <w:p>
-                        <w:pPr>
-                          <w:overflowPunct w:val="false"/>
-                          <w:spacing w:before="0" w:after="0" w:lineRule="auto" w:line="240"/>
-                          <w:jc w:val="left"/>
-                          <w:rPr/>
-                        </w:pPr>
-                        <w:r>
-                          <w:rPr>
-                            <w:sz w:val="22"/>
-                            <w:b w:val="false"/>
-                            <w:u w:val="none"/>
-                            <w:dstrike w:val="false"/>
-                            <w:strike w:val="false"/>
-                            <w:i w:val="false"/>
-                            <w:vertAlign w:val="baseline"/>
-                            <w:position w:val="0"/>
-                            <w:spacing w:val="0"/>
-                            <w:szCs w:val="22"/>
-                            <w:bCs w:val="false"/>
-                            <w:iCs w:val="false"/>
-                            <w:smallCaps w:val="false"/>
-                            <w:caps w:val="false"/>
-                            <w:rFonts w:asciiTheme="minorHAnsi" w:cstheme="minorBidi" w:eastAsiaTheme="minorHAnsi" w:hAnsiTheme="minorHAnsi" w:ascii="Calibri" w:hAnsi="Calibri"/>
-                            <w:color w:val="000000"/>
-                            <w:lang w:val="en-GB"/>
-                          </w:rPr>
-                          <w:t xml:space="preserve">Fig. 1 | Model comparison. Comparison of model performance for traditional models covering first- and second-order relationships of origination and temperature versus models allowing for palaeoclimate interactions. The latter are based on the same model structure, but explicitly allow for interactions of long-term temperature trends and short-term climate changes within a dynamic modeling framework. </w:t>
-                        </w:r>
-                      </w:p>
-                    </w:txbxContent>
-                  </v:textbox>
-                  <w10:wrap type="square"/>
-                  <v:fill o:detectmouseclick="t" type="solid" color2="black"/>
-                  <v:stroke color="#3465a4" joinstyle="round" endcap="flat"/>
-                </v:rect>
-              </v:group>
+              <v:rect style="position:absolute;rotation:0;width:333.1pt;height:373.7pt;mso-wrap-distance-left:0pt;mso-wrap-distance-right:0pt;mso-wrap-distance-top:0pt;mso-wrap-distance-bottom:0pt;margin-top:0.9pt;mso-position-vertical-relative:text;margin-left:57pt;mso-position-horizontal-relative:text">
+                <v:textbox inset="0in,0in,0in,0in">
+                  <w:txbxContent>
+                    <w:p>
+                      <w:pPr>
+                        <w:pStyle w:val="Figure"/>
+                        <w:spacing w:before="120" w:after="120"/>
+                        <w:rPr/>
+                      </w:pPr>
+                      <w:r>
+                        <w:rPr>
+                          <w:rStyle w:val="DefaultParagraphFont"/>
+                        </w:rPr>
+                        <w:drawing>
+                          <wp:inline distT="0" distB="0" distL="0" distR="0">
+                            <wp:extent cx="4230370" cy="2820035"/>
+                            <wp:effectExtent l="0" t="0" r="0" b="0"/>
+                            <wp:docPr id="3" name="Bild1" descr=""/>
+                            <wp:cNvGraphicFramePr>
+                              <a:graphicFrameLocks xmlns:a="http://schemas.openxmlformats.org/drawingml/2006/main" noChangeAspect="1"/>
+                            </wp:cNvGraphicFramePr>
+                            <a:graphic xmlns:a="http://schemas.openxmlformats.org/drawingml/2006/main">
+                              <a:graphicData uri="http://schemas.openxmlformats.org/drawingml/2006/picture">
+                                <pic:pic xmlns:pic="http://schemas.openxmlformats.org/drawingml/2006/picture">
+                                  <pic:nvPicPr>
+                                    <pic:cNvPr id="3" name="Bild1" descr=""/>
+                                    <pic:cNvPicPr>
+                                      <a:picLocks noChangeAspect="1" noChangeArrowheads="1"/>
+                                    </pic:cNvPicPr>
+                                  </pic:nvPicPr>
+                                  <pic:blipFill>
+                                    <a:blip r:embed="rId2"/>
+                                    <a:stretch>
+                                      <a:fillRect/>
+                                    </a:stretch>
+                                  </pic:blipFill>
+                                  <pic:spPr bwMode="auto">
+                                    <a:xfrm>
+                                      <a:off x="0" y="0"/>
+                                      <a:ext cx="4230370" cy="2820035"/>
+                                    </a:xfrm>
+                                    <a:prstGeom prst="rect">
+                                      <a:avLst/>
+                                    </a:prstGeom>
+                                  </pic:spPr>
+                                </pic:pic>
+                              </a:graphicData>
+                            </a:graphic>
+                          </wp:inline>
+                        </w:drawing>
+                        <w:t xml:space="preserve">Figure </w:t>
+                      </w:r>
+                      <w:r>
+                        <w:rPr>
+                          <w:rStyle w:val="DefaultParagraphFont"/>
+                        </w:rPr>
+                        <w:fldChar w:fldCharType="begin"/>
+                      </w:r>
+                      <w:r>
+                        <w:rPr>
+                          <w:rStyle w:val="DefaultParagraphFont"/>
+                        </w:rPr>
+                        <w:instrText> SEQ Figure \* ARABIC </w:instrText>
+                      </w:r>
+                      <w:r>
+                        <w:rPr>
+                          <w:rStyle w:val="DefaultParagraphFont"/>
+                        </w:rPr>
+                        <w:fldChar w:fldCharType="separate"/>
+                      </w:r>
+                      <w:r>
+                        <w:rPr>
+                          <w:rStyle w:val="DefaultParagraphFont"/>
+                        </w:rPr>
+                        <w:t>1</w:t>
+                      </w:r>
+                      <w:r>
+                        <w:rPr>
+                          <w:rStyle w:val="DefaultParagraphFont"/>
+                        </w:rPr>
+                        <w:fldChar w:fldCharType="end"/>
+                      </w:r>
+                      <w:r>
+                        <w:rPr>
+                          <w:rStyle w:val="DefaultParagraphFont"/>
+                        </w:rPr>
+                        <w:t xml:space="preserve"> | Model comparison. Comparison of model performance for traditional models covering first- and second-order relationships of origination and temperature versus models allowing for palaeoclimate interactions. The latter are based on the same model structure, but explicitly allow for interactions of long-term temperature trends and short-term climate changes within a dynamic modeling framework.</w:t>
+                      </w:r>
+                      <w:r>
+                        <w:rPr/>
+                        <w:t xml:space="preserve"> </w:t>
+                      </w:r>
+                    </w:p>
+                  </w:txbxContent>
+                </v:textbox>
+                <w10:wrap type="square" side="largest"/>
+              </v:rect>
             </w:pict>
           </mc:Fallback>
         </mc:AlternateContent>
@@ -1188,6 +1250,9 @@
           <w:lang w:val="en-GB"/>
         </w:rPr>
       </w:r>
+      <w:r>
+        <w:br w:type="page"/>
+      </w:r>
     </w:p>
     <w:p>
       <w:pPr>
@@ -1201,127 +1266,113 @@
           <w:lang w:val="en-GB"/>
         </w:rPr>
       </w:r>
-    </w:p>
-    <w:p>
-      <w:pPr>
-        <w:pStyle w:val="Normal"/>
-        <w:rPr>
-          <w:lang w:val="en-GB"/>
-        </w:rPr>
-      </w:pPr>
-      <w:r>
-        <w:rPr>
-          <w:lang w:val="en-GB"/>
-        </w:rPr>
+      <w:r>
         <mc:AlternateContent>
-          <mc:Choice Requires="wpg">
+          <mc:Choice Requires="wps">
             <w:drawing>
-              <wp:anchor behindDoc="0" distT="0" distB="0" distL="114300" distR="114300" simplePos="0" locked="0" layoutInCell="1" allowOverlap="1" relativeHeight="3" wp14:anchorId="30484AB5">
+              <wp:anchor behindDoc="0" distT="0" distB="0" distL="0" distR="0" simplePos="0" locked="0" layoutInCell="1" allowOverlap="1" relativeHeight="11">
                 <wp:simplePos x="0" y="0"/>
                 <wp:positionH relativeFrom="column">
-                  <wp:posOffset>-1905</wp:posOffset>
+                  <wp:align>center</wp:align>
                 </wp:positionH>
                 <wp:positionV relativeFrom="paragraph">
-                  <wp:posOffset>221615</wp:posOffset>
+                  <wp:posOffset>635</wp:posOffset>
                 </wp:positionV>
-                <wp:extent cx="4573270" cy="4486275"/>
+                <wp:extent cx="4572000" cy="5446395"/>
                 <wp:effectExtent l="0" t="0" r="0" b="0"/>
-                <wp:wrapTopAndBottom/>
-                <wp:docPr id="2" name="Gruppieren 4"/>
+                <wp:wrapSquare wrapText="largest"/>
+                <wp:docPr id="4" name="Rahmen2"/>
                 <a:graphic xmlns:a="http://schemas.openxmlformats.org/drawingml/2006/main">
-                  <a:graphicData uri="http://schemas.microsoft.com/office/word/2010/wordprocessingGroup">
-                    <wpg:wgp>
-                      <wpg:cNvGrpSpPr/>
-                      <wpg:grpSpPr>
+                  <a:graphicData uri="http://schemas.microsoft.com/office/word/2010/wordprocessingShape">
+                    <wps:wsp>
+                      <wps:cNvSpPr txBox="1"/>
+                      <wps:spPr>
                         <a:xfrm>
                           <a:off x="0" y="0"/>
-                          <a:ext cx="4572720" cy="4485600"/>
+                          <a:ext cx="4572000" cy="5446395"/>
                         </a:xfrm>
-                      </wpg:grpSpPr>
-                      <pic:pic xmlns:pic="http://schemas.openxmlformats.org/drawingml/2006/picture">
-                        <pic:nvPicPr>
-                          <pic:cNvPr id="1" name="Grafik 9" descr=""/>
-                          <pic:cNvPicPr/>
-                        </pic:nvPicPr>
-                        <pic:blipFill>
-                          <a:blip r:embed="rId3"/>
-                          <a:stretch/>
-                        </pic:blipFill>
-                        <pic:spPr>
-                          <a:xfrm>
-                            <a:off x="0" y="0"/>
-                            <a:ext cx="4572720" cy="3130560"/>
-                          </a:xfrm>
-                          <a:prstGeom prst="rect">
-                            <a:avLst/>
-                          </a:prstGeom>
-                          <a:ln>
-                            <a:noFill/>
-                          </a:ln>
-                        </pic:spPr>
-                      </pic:pic>
-                      <wps:wsp>
-                        <wps:cNvSpPr/>
-                        <wps:spPr>
-                          <a:xfrm>
-                            <a:off x="0" y="3185640"/>
-                            <a:ext cx="4572720" cy="1299960"/>
-                          </a:xfrm>
-                          <a:prstGeom prst="rect">
-                            <a:avLst/>
-                          </a:prstGeom>
-                          <a:solidFill>
-                            <a:srgbClr val="ffffff"/>
-                          </a:solidFill>
-                          <a:ln>
-                            <a:noFill/>
-                          </a:ln>
-                        </wps:spPr>
-                        <wps:style>
-                          <a:lnRef idx="0"/>
-                          <a:fillRef idx="0"/>
-                          <a:effectRef idx="0"/>
-                          <a:fontRef idx="minor"/>
-                        </wps:style>
-                        <wps:txbx>
-                          <w:txbxContent>
-                            <w:p>
-                              <w:pPr>
-                                <w:overflowPunct w:val="false"/>
-                                <w:spacing w:before="0" w:after="0" w:lineRule="auto" w:line="240"/>
-                                <w:jc w:val="left"/>
-                                <w:rPr/>
-                              </w:pPr>
-                              <w:r>
-                                <w:rPr>
-                                  <w:sz w:val="22"/>
-                                  <w:b w:val="false"/>
-                                  <w:u w:val="none"/>
-                                  <w:dstrike w:val="false"/>
-                                  <w:strike w:val="false"/>
-                                  <w:i w:val="false"/>
-                                  <w:vertAlign w:val="baseline"/>
-                                  <w:position w:val="0"/>
-                                  <w:spacing w:val="0"/>
-                                  <w:szCs w:val="22"/>
-                                  <w:bCs w:val="false"/>
-                                  <w:iCs w:val="false"/>
-                                  <w:smallCaps w:val="false"/>
-                                  <w:caps w:val="false"/>
-                                  <w:rFonts w:asciiTheme="minorHAnsi" w:cstheme="minorBidi" w:eastAsiaTheme="minorHAnsi" w:hAnsiTheme="minorHAnsi" w:ascii="Calibri" w:hAnsi="Calibri"/>
-                                  <w:color w:val="000000"/>
-                                  <w:lang w:val="en-GB"/>
-                                </w:rPr>
-                                <w:t xml:space="preserve">Fig. 2 | Origination probability. Total response distributions to palaeoclimate interactions as predicted by generalised linear mixed effect models. Thick grey lines show the mean origination probability per palaeoclimate interaction, and the black line depicts the mean probability for all interactions combined. Asterisks indicate significance for differences of means compared to the overall mean, based on Wilcoxon rank sum tests. </w:t>
-                              </w:r>
-                            </w:p>
-                          </w:txbxContent>
-                        </wps:txbx>
-                        <wps:bodyPr lIns="0" rIns="0" tIns="0" bIns="0">
-                          <a:spAutoFit/>
-                        </wps:bodyPr>
-                      </wps:wsp>
-                    </wpg:wgp>
+                        <a:prstGeom prst="rect"/>
+                      </wps:spPr>
+                      <wps:txbx>
+                        <w:txbxContent>
+                          <w:p>
+                            <w:pPr>
+                              <w:pStyle w:val="Figure"/>
+                              <w:spacing w:before="120" w:after="120"/>
+                              <w:rPr/>
+                            </w:pPr>
+                            <w:r>
+                              <w:rPr/>
+                              <w:drawing>
+                                <wp:inline distT="0" distB="0" distL="0" distR="0">
+                                  <wp:extent cx="4572000" cy="3236595"/>
+                                  <wp:effectExtent l="0" t="0" r="0" b="0"/>
+                                  <wp:docPr id="5" name="Bild2" descr=""/>
+                                  <wp:cNvGraphicFramePr>
+                                    <a:graphicFrameLocks xmlns:a="http://schemas.openxmlformats.org/drawingml/2006/main" noChangeAspect="1"/>
+                                  </wp:cNvGraphicFramePr>
+                                  <a:graphic xmlns:a="http://schemas.openxmlformats.org/drawingml/2006/main">
+                                    <a:graphicData uri="http://schemas.openxmlformats.org/drawingml/2006/picture">
+                                      <pic:pic xmlns:pic="http://schemas.openxmlformats.org/drawingml/2006/picture">
+                                        <pic:nvPicPr>
+                                          <pic:cNvPr id="5" name="Bild2" descr=""/>
+                                          <pic:cNvPicPr>
+                                            <a:picLocks noChangeAspect="1" noChangeArrowheads="1"/>
+                                          </pic:cNvPicPr>
+                                        </pic:nvPicPr>
+                                        <pic:blipFill>
+                                          <a:blip r:embed="rId3"/>
+                                          <a:stretch>
+                                            <a:fillRect/>
+                                          </a:stretch>
+                                        </pic:blipFill>
+                                        <pic:spPr bwMode="auto">
+                                          <a:xfrm>
+                                            <a:off x="0" y="0"/>
+                                            <a:ext cx="4572000" cy="3236595"/>
+                                          </a:xfrm>
+                                          <a:prstGeom prst="rect">
+                                            <a:avLst/>
+                                          </a:prstGeom>
+                                        </pic:spPr>
+                                      </pic:pic>
+                                    </a:graphicData>
+                                  </a:graphic>
+                                </wp:inline>
+                              </w:drawing>
+                              <w:t xml:space="preserve">Figure </w:t>
+                            </w:r>
+                            <w:r>
+                              <w:rPr/>
+                              <w:fldChar w:fldCharType="begin"/>
+                            </w:r>
+                            <w:r>
+                              <w:rPr/>
+                              <w:instrText> SEQ Figure \* ARABIC </w:instrText>
+                            </w:r>
+                            <w:r>
+                              <w:rPr/>
+                              <w:fldChar w:fldCharType="separate"/>
+                            </w:r>
+                            <w:r>
+                              <w:rPr/>
+                              <w:t>2</w:t>
+                            </w:r>
+                            <w:r>
+                              <w:rPr/>
+                              <w:fldChar w:fldCharType="end"/>
+                            </w:r>
+                            <w:r>
+                              <w:rPr/>
+                              <w:t xml:space="preserve"> | Origination probability. Total response distributions to palaeoclimate interactions as predicted by generalised linear mixed effect models. Thick grey lines show the mean origination probability per palaeoclimate interaction, and the black line depicts the mean probability for all interactions combined. Asterisks indicate significance for differences of means compared to the overall mean, based on Wilcoxon rank sum tests. </w:t>
+                            </w:r>
+                          </w:p>
+                        </w:txbxContent>
+                      </wps:txbx>
+                      <wps:bodyPr anchor="t" lIns="0" tIns="0" rIns="0" bIns="0">
+                        <a:noAutofit/>
+                      </wps:bodyPr>
+                    </wps:wsp>
                   </a:graphicData>
                 </a:graphic>
               </wp:anchor>
@@ -1329,52 +1380,85 @@
           </mc:Choice>
           <mc:Fallback>
             <w:pict>
-              <v:group id="shape_0" alt="Gruppieren 4" style="position:absolute;margin-left:-0.15pt;margin-top:17.45pt;width:360.05pt;height:353.2pt" coordorigin="-3,349" coordsize="7201,7064">
-                <v:shape id="shape_0" ID="Grafik 9" stroked="f" style="position:absolute;left:-3;top:349;width:7200;height:4929" type="shapetype_75">
-                  <v:imagedata r:id="rId3" o:detectmouseclick="t"/>
-                  <w10:wrap type="none"/>
-                  <v:stroke color="#3465a4" joinstyle="round" endcap="flat"/>
-                </v:shape>
-                <v:rect id="shape_0" fillcolor="white" stroked="f" style="position:absolute;left:-3;top:5366;width:7200;height:2046">
-                  <v:textbox>
-                    <w:txbxContent>
-                      <w:p>
-                        <w:pPr>
-                          <w:overflowPunct w:val="false"/>
-                          <w:spacing w:before="0" w:after="0" w:lineRule="auto" w:line="240"/>
-                          <w:jc w:val="left"/>
-                          <w:rPr/>
-                        </w:pPr>
-                        <w:r>
-                          <w:rPr>
-                            <w:sz w:val="22"/>
-                            <w:b w:val="false"/>
-                            <w:u w:val="none"/>
-                            <w:dstrike w:val="false"/>
-                            <w:strike w:val="false"/>
-                            <w:i w:val="false"/>
-                            <w:vertAlign w:val="baseline"/>
-                            <w:position w:val="0"/>
-                            <w:spacing w:val="0"/>
-                            <w:szCs w:val="22"/>
-                            <w:bCs w:val="false"/>
-                            <w:iCs w:val="false"/>
-                            <w:smallCaps w:val="false"/>
-                            <w:caps w:val="false"/>
-                            <w:rFonts w:asciiTheme="minorHAnsi" w:cstheme="minorBidi" w:eastAsiaTheme="minorHAnsi" w:hAnsiTheme="minorHAnsi" w:ascii="Calibri" w:hAnsi="Calibri"/>
-                            <w:color w:val="000000"/>
-                            <w:lang w:val="en-GB"/>
-                          </w:rPr>
-                          <w:t xml:space="preserve">Fig. 2 | Origination probability. Total response distributions to palaeoclimate interactions as predicted by generalised linear mixed effect models. Thick grey lines show the mean origination probability per palaeoclimate interaction, and the black line depicts the mean probability for all interactions combined. Asterisks indicate significance for differences of means compared to the overall mean, based on Wilcoxon rank sum tests. </w:t>
-                        </w:r>
-                      </w:p>
-                    </w:txbxContent>
-                  </v:textbox>
-                  <w10:wrap type="square"/>
-                  <v:fill o:detectmouseclick="t" type="solid" color2="black"/>
-                  <v:stroke color="#3465a4" joinstyle="round" endcap="flat"/>
-                </v:rect>
-              </v:group>
+              <v:rect style="position:absolute;rotation:0;width:360pt;height:428.85pt;mso-wrap-distance-left:0pt;mso-wrap-distance-right:0pt;mso-wrap-distance-top:0pt;mso-wrap-distance-bottom:0pt;margin-top:0pt;mso-position-vertical:top;mso-position-vertical-relative:text;margin-left:46.8pt;mso-position-horizontal:center;mso-position-horizontal-relative:text">
+                <v:textbox inset="0in,0in,0in,0in">
+                  <w:txbxContent>
+                    <w:p>
+                      <w:pPr>
+                        <w:pStyle w:val="Figure"/>
+                        <w:spacing w:before="120" w:after="120"/>
+                        <w:rPr/>
+                      </w:pPr>
+                      <w:r>
+                        <w:rPr/>
+                        <w:drawing>
+                          <wp:inline distT="0" distB="0" distL="0" distR="0">
+                            <wp:extent cx="4572000" cy="3236595"/>
+                            <wp:effectExtent l="0" t="0" r="0" b="0"/>
+                            <wp:docPr id="6" name="Bild2" descr=""/>
+                            <wp:cNvGraphicFramePr>
+                              <a:graphicFrameLocks xmlns:a="http://schemas.openxmlformats.org/drawingml/2006/main" noChangeAspect="1"/>
+                            </wp:cNvGraphicFramePr>
+                            <a:graphic xmlns:a="http://schemas.openxmlformats.org/drawingml/2006/main">
+                              <a:graphicData uri="http://schemas.openxmlformats.org/drawingml/2006/picture">
+                                <pic:pic xmlns:pic="http://schemas.openxmlformats.org/drawingml/2006/picture">
+                                  <pic:nvPicPr>
+                                    <pic:cNvPr id="6" name="Bild2" descr=""/>
+                                    <pic:cNvPicPr>
+                                      <a:picLocks noChangeAspect="1" noChangeArrowheads="1"/>
+                                    </pic:cNvPicPr>
+                                  </pic:nvPicPr>
+                                  <pic:blipFill>
+                                    <a:blip r:embed="rId3"/>
+                                    <a:stretch>
+                                      <a:fillRect/>
+                                    </a:stretch>
+                                  </pic:blipFill>
+                                  <pic:spPr bwMode="auto">
+                                    <a:xfrm>
+                                      <a:off x="0" y="0"/>
+                                      <a:ext cx="4572000" cy="3236595"/>
+                                    </a:xfrm>
+                                    <a:prstGeom prst="rect">
+                                      <a:avLst/>
+                                    </a:prstGeom>
+                                  </pic:spPr>
+                                </pic:pic>
+                              </a:graphicData>
+                            </a:graphic>
+                          </wp:inline>
+                        </w:drawing>
+                        <w:t xml:space="preserve">Figure </w:t>
+                      </w:r>
+                      <w:r>
+                        <w:rPr/>
+                        <w:fldChar w:fldCharType="begin"/>
+                      </w:r>
+                      <w:r>
+                        <w:rPr/>
+                        <w:instrText> SEQ Figure \* ARABIC </w:instrText>
+                      </w:r>
+                      <w:r>
+                        <w:rPr/>
+                        <w:fldChar w:fldCharType="separate"/>
+                      </w:r>
+                      <w:r>
+                        <w:rPr/>
+                        <w:t>2</w:t>
+                      </w:r>
+                      <w:r>
+                        <w:rPr/>
+                        <w:fldChar w:fldCharType="end"/>
+                      </w:r>
+                      <w:r>
+                        <w:rPr/>
+                        <w:t xml:space="preserve"> | Origination probability. Total response distributions to palaeoclimate interactions as predicted by generalised linear mixed effect models. Thick grey lines show the mean origination probability per palaeoclimate interaction, and the black line depicts the mean probability for all interactions combined. Asterisks indicate significance for differences of means compared to the overall mean, based on Wilcoxon rank sum tests. </w:t>
+                      </w:r>
+                    </w:p>
+                  </w:txbxContent>
+                </v:textbox>
+                <w10:wrap type="square" side="largest"/>
+              </v:rect>
             </w:pict>
           </mc:Fallback>
         </mc:AlternateContent>
@@ -1405,9 +1489,6 @@
           <w:lang w:val="en-GB"/>
         </w:rPr>
       </w:r>
-      <w:r>
-        <w:br w:type="page"/>
-      </w:r>
     </w:p>
     <w:p>
       <w:pPr>
@@ -1420,115 +1501,130 @@
         <w:rPr>
           <w:lang w:val="en-GB"/>
         </w:rPr>
+      </w:r>
+      <w:r>
+        <w:br w:type="page"/>
+      </w:r>
+    </w:p>
+    <w:p>
+      <w:pPr>
+        <w:pStyle w:val="Normal"/>
+        <w:rPr>
+          <w:lang w:val="en-GB"/>
+        </w:rPr>
+      </w:pPr>
+      <w:r>
+        <w:rPr>
+          <w:lang w:val="en-GB"/>
+        </w:rPr>
+      </w:r>
+      <w:r>
         <mc:AlternateContent>
-          <mc:Choice Requires="wpg">
+          <mc:Choice Requires="wps">
             <w:drawing>
-              <wp:anchor behindDoc="0" distT="0" distB="0" distL="114300" distR="114300" simplePos="0" locked="0" layoutInCell="1" allowOverlap="1" relativeHeight="4" wp14:anchorId="660814EB">
+              <wp:anchor behindDoc="0" distT="0" distB="0" distL="0" distR="0" simplePos="0" locked="0" layoutInCell="1" allowOverlap="1" relativeHeight="13">
                 <wp:simplePos x="0" y="0"/>
                 <wp:positionH relativeFrom="column">
-                  <wp:posOffset>135890</wp:posOffset>
+                  <wp:align>center</wp:align>
                 </wp:positionH>
                 <wp:positionV relativeFrom="paragraph">
-                  <wp:posOffset>274955</wp:posOffset>
+                  <wp:posOffset>635</wp:posOffset>
                 </wp:positionV>
-                <wp:extent cx="5561965" cy="3618230"/>
-                <wp:effectExtent l="0" t="0" r="1905" b="0"/>
-                <wp:wrapTopAndBottom/>
-                <wp:docPr id="3" name="Gruppieren 6"/>
+                <wp:extent cx="3959225" cy="7845425"/>
+                <wp:effectExtent l="0" t="0" r="0" b="0"/>
+                <wp:wrapSquare wrapText="largest"/>
+                <wp:docPr id="7" name="Rahmen3"/>
                 <a:graphic xmlns:a="http://schemas.openxmlformats.org/drawingml/2006/main">
-                  <a:graphicData uri="http://schemas.microsoft.com/office/word/2010/wordprocessingGroup">
-                    <wpg:wgp>
-                      <wpg:cNvGrpSpPr/>
-                      <wpg:grpSpPr>
+                  <a:graphicData uri="http://schemas.microsoft.com/office/word/2010/wordprocessingShape">
+                    <wps:wsp>
+                      <wps:cNvSpPr txBox="1"/>
+                      <wps:spPr>
                         <a:xfrm>
                           <a:off x="0" y="0"/>
-                          <a:ext cx="5561280" cy="3617640"/>
+                          <a:ext cx="3959225" cy="7845425"/>
                         </a:xfrm>
-                      </wpg:grpSpPr>
-                      <pic:pic xmlns:pic="http://schemas.openxmlformats.org/drawingml/2006/picture">
-                        <pic:nvPicPr>
-                          <pic:cNvPr id="2" name="Grafik 10" descr="Ein Bild, das Screenshot enthält.&#10;&#10;Automatisch generierte Beschreibung"/>
-                          <pic:cNvPicPr/>
-                        </pic:nvPicPr>
-                        <pic:blipFill>
-                          <a:blip r:embed="rId4"/>
-                          <a:stretch/>
-                        </pic:blipFill>
-                        <pic:spPr>
-                          <a:xfrm>
-                            <a:off x="0" y="0"/>
-                            <a:ext cx="3236040" cy="2897640"/>
-                          </a:xfrm>
-                          <a:prstGeom prst="rect">
-                            <a:avLst/>
-                          </a:prstGeom>
-                          <a:ln>
-                            <a:noFill/>
-                          </a:ln>
-                        </pic:spPr>
-                      </pic:pic>
-                      <wps:wsp>
-                        <wps:cNvSpPr/>
-                        <wps:spPr>
-                          <a:xfrm>
-                            <a:off x="3287880" y="41400"/>
-                            <a:ext cx="2273400" cy="3576240"/>
-                          </a:xfrm>
-                          <a:prstGeom prst="rect">
-                            <a:avLst/>
-                          </a:prstGeom>
-                          <a:solidFill>
-                            <a:srgbClr val="ffffff"/>
-                          </a:solidFill>
-                          <a:ln>
-                            <a:noFill/>
-                          </a:ln>
-                        </wps:spPr>
-                        <wps:style>
-                          <a:lnRef idx="0"/>
-                          <a:fillRef idx="0"/>
-                          <a:effectRef idx="0"/>
-                          <a:fontRef idx="minor"/>
-                        </wps:style>
-                        <wps:txbx>
-                          <w:txbxContent>
-                            <w:p>
-                              <w:pPr>
-                                <w:overflowPunct w:val="false"/>
-                                <w:spacing w:before="0" w:after="0" w:lineRule="auto" w:line="240"/>
-                                <w:jc w:val="left"/>
-                                <w:rPr/>
-                              </w:pPr>
-                              <w:r>
-                                <w:rPr>
-                                  <w:sz w:val="22"/>
-                                  <w:b w:val="false"/>
-                                  <w:u w:val="none"/>
-                                  <w:dstrike w:val="false"/>
-                                  <w:strike w:val="false"/>
-                                  <w:i w:val="false"/>
-                                  <w:vertAlign w:val="baseline"/>
-                                  <w:position w:val="0"/>
-                                  <w:spacing w:val="0"/>
-                                  <w:szCs w:val="22"/>
-                                  <w:bCs w:val="false"/>
-                                  <w:iCs w:val="false"/>
-                                  <w:smallCaps w:val="false"/>
-                                  <w:caps w:val="false"/>
-                                  <w:rFonts w:asciiTheme="minorHAnsi" w:cstheme="minorBidi" w:eastAsiaTheme="minorHAnsi" w:hAnsiTheme="minorHAnsi" w:ascii="Calibri" w:hAnsi="Calibri"/>
-                                  <w:color w:val="000000"/>
-                                  <w:lang w:val="en-GB"/>
-                                </w:rPr>
-                                <w:t xml:space="preserve">Fig. 3 | Effect size. A) Difference in means between origination probability after cooling-cooling compared to all other palaeoclimate interactions. B) Overall increase of origination probability after cooling-cooling palaeoclimate interactions compared to baseline probability. C) Cohen’s d effect size of the observed change in probability after cooling-cooling palaeoclimate interactions. Red points show estimates given by bootstrapping simulation, brown points estimates given by Bayesian regression, and grey points estimates based on raw output of generalised linear mixed effect models. Grey lines delineate 95% confidence intervals. </w:t>
-                              </w:r>
-                            </w:p>
-                          </w:txbxContent>
-                        </wps:txbx>
-                        <wps:bodyPr lIns="0" rIns="0" tIns="0" bIns="0">
-                          <a:spAutoFit/>
-                        </wps:bodyPr>
-                      </wps:wsp>
-                    </wpg:wgp>
+                        <a:prstGeom prst="rect"/>
+                      </wps:spPr>
+                      <wps:txbx>
+                        <w:txbxContent>
+                          <w:p>
+                            <w:pPr>
+                              <w:pStyle w:val="Figure"/>
+                              <w:spacing w:before="120" w:after="120"/>
+                              <w:rPr/>
+                            </w:pPr>
+                            <w:r>
+                              <w:rPr/>
+                              <w:drawing>
+                                <wp:inline distT="0" distB="0" distL="0" distR="0">
+                                  <wp:extent cx="3959225" cy="3959225"/>
+                                  <wp:effectExtent l="0" t="0" r="0" b="0"/>
+                                  <wp:docPr id="8" name="Bild3" descr=""/>
+                                  <wp:cNvGraphicFramePr>
+                                    <a:graphicFrameLocks xmlns:a="http://schemas.openxmlformats.org/drawingml/2006/main" noChangeAspect="1"/>
+                                  </wp:cNvGraphicFramePr>
+                                  <a:graphic xmlns:a="http://schemas.openxmlformats.org/drawingml/2006/main">
+                                    <a:graphicData uri="http://schemas.openxmlformats.org/drawingml/2006/picture">
+                                      <pic:pic xmlns:pic="http://schemas.openxmlformats.org/drawingml/2006/picture">
+                                        <pic:nvPicPr>
+                                          <pic:cNvPr id="8" name="Bild3" descr=""/>
+                                          <pic:cNvPicPr>
+                                            <a:picLocks noChangeAspect="1" noChangeArrowheads="1"/>
+                                          </pic:cNvPicPr>
+                                        </pic:nvPicPr>
+                                        <pic:blipFill>
+                                          <a:blip r:embed="rId4"/>
+                                          <a:stretch>
+                                            <a:fillRect/>
+                                          </a:stretch>
+                                        </pic:blipFill>
+                                        <pic:spPr bwMode="auto">
+                                          <a:xfrm>
+                                            <a:off x="0" y="0"/>
+                                            <a:ext cx="3959225" cy="3959225"/>
+                                          </a:xfrm>
+                                          <a:prstGeom prst="rect">
+                                            <a:avLst/>
+                                          </a:prstGeom>
+                                        </pic:spPr>
+                                      </pic:pic>
+                                    </a:graphicData>
+                                  </a:graphic>
+                                </wp:inline>
+                              </w:drawing>
+                              <w:t xml:space="preserve">Figure </w:t>
+                            </w:r>
+                            <w:r>
+                              <w:rPr/>
+                              <w:fldChar w:fldCharType="begin"/>
+                            </w:r>
+                            <w:r>
+                              <w:rPr/>
+                              <w:instrText> SEQ Figure \* ARABIC </w:instrText>
+                            </w:r>
+                            <w:r>
+                              <w:rPr/>
+                              <w:fldChar w:fldCharType="separate"/>
+                            </w:r>
+                            <w:r>
+                              <w:rPr/>
+                              <w:t>3</w:t>
+                            </w:r>
+                            <w:r>
+                              <w:rPr/>
+                              <w:fldChar w:fldCharType="end"/>
+                            </w:r>
+                            <w:r>
+                              <w:rPr/>
+                              <w:t xml:space="preserve"> | Effect size. A) Difference in means between origination probability after cooling-cooling compared to all other palaeoclimate interactions. B) Overall increase of origination probability after cooling-cooling palaeoclimate interactions compared to baseline probability. C) Cohen’s d effect size of the observed change in probability after cooling-cooling palaeoclimate interactions. Red points show estimates given by bootstrapping simulation, brown points estimates given by Bayesian regression, and grey points estimates based on raw output of generalised linear mixed effect models. Grey lines delineate 95% confidence intervals. </w:t>
+                            </w:r>
+                          </w:p>
+                        </w:txbxContent>
+                      </wps:txbx>
+                      <wps:bodyPr anchor="t" lIns="0" tIns="0" rIns="0" bIns="0">
+                        <a:noAutofit/>
+                      </wps:bodyPr>
+                    </wps:wsp>
                   </a:graphicData>
                 </a:graphic>
               </wp:anchor>
@@ -1536,52 +1632,85 @@
           </mc:Choice>
           <mc:Fallback>
             <w:pict>
-              <v:group id="shape_0" alt="Gruppieren 6" style="position:absolute;margin-left:10.7pt;margin-top:21.65pt;width:437.85pt;height:284.9pt" coordorigin="214,433" coordsize="8757,5698">
-                <v:shape id="shape_0" ID="Grafik 10" stroked="f" style="position:absolute;left:214;top:433;width:5095;height:4562" type="shapetype_75">
-                  <v:imagedata r:id="rId4" o:detectmouseclick="t"/>
-                  <w10:wrap type="none"/>
-                  <v:stroke color="#3465a4" joinstyle="round" endcap="flat"/>
-                </v:shape>
-                <v:rect id="shape_0" fillcolor="white" stroked="f" style="position:absolute;left:5391;top:498;width:3579;height:5631">
-                  <v:textbox>
-                    <w:txbxContent>
-                      <w:p>
-                        <w:pPr>
-                          <w:overflowPunct w:val="false"/>
-                          <w:spacing w:before="0" w:after="0" w:lineRule="auto" w:line="240"/>
-                          <w:jc w:val="left"/>
-                          <w:rPr/>
-                        </w:pPr>
-                        <w:r>
-                          <w:rPr>
-                            <w:sz w:val="22"/>
-                            <w:b w:val="false"/>
-                            <w:u w:val="none"/>
-                            <w:dstrike w:val="false"/>
-                            <w:strike w:val="false"/>
-                            <w:i w:val="false"/>
-                            <w:vertAlign w:val="baseline"/>
-                            <w:position w:val="0"/>
-                            <w:spacing w:val="0"/>
-                            <w:szCs w:val="22"/>
-                            <w:bCs w:val="false"/>
-                            <w:iCs w:val="false"/>
-                            <w:smallCaps w:val="false"/>
-                            <w:caps w:val="false"/>
-                            <w:rFonts w:asciiTheme="minorHAnsi" w:cstheme="minorBidi" w:eastAsiaTheme="minorHAnsi" w:hAnsiTheme="minorHAnsi" w:ascii="Calibri" w:hAnsi="Calibri"/>
-                            <w:color w:val="000000"/>
-                            <w:lang w:val="en-GB"/>
-                          </w:rPr>
-                          <w:t xml:space="preserve">Fig. 3 | Effect size. A) Difference in means between origination probability after cooling-cooling compared to all other palaeoclimate interactions. B) Overall increase of origination probability after cooling-cooling palaeoclimate interactions compared to baseline probability. C) Cohen’s d effect size of the observed change in probability after cooling-cooling palaeoclimate interactions. Red points show estimates given by bootstrapping simulation, brown points estimates given by Bayesian regression, and grey points estimates based on raw output of generalised linear mixed effect models. Grey lines delineate 95% confidence intervals. </w:t>
-                        </w:r>
-                      </w:p>
-                    </w:txbxContent>
-                  </v:textbox>
-                  <w10:wrap type="square"/>
-                  <v:fill o:detectmouseclick="t" type="solid" color2="black"/>
-                  <v:stroke color="#3465a4" joinstyle="round" endcap="flat"/>
-                </v:rect>
-              </v:group>
+              <v:rect style="position:absolute;rotation:0;width:311.75pt;height:617.75pt;mso-wrap-distance-left:0pt;mso-wrap-distance-right:0pt;mso-wrap-distance-top:0pt;mso-wrap-distance-bottom:0pt;margin-top:0pt;mso-position-vertical:top;mso-position-vertical-relative:text;margin-left:70.95pt;mso-position-horizontal:center;mso-position-horizontal-relative:text">
+                <v:textbox inset="0in,0in,0in,0in">
+                  <w:txbxContent>
+                    <w:p>
+                      <w:pPr>
+                        <w:pStyle w:val="Figure"/>
+                        <w:spacing w:before="120" w:after="120"/>
+                        <w:rPr/>
+                      </w:pPr>
+                      <w:r>
+                        <w:rPr/>
+                        <w:drawing>
+                          <wp:inline distT="0" distB="0" distL="0" distR="0">
+                            <wp:extent cx="3959225" cy="3959225"/>
+                            <wp:effectExtent l="0" t="0" r="0" b="0"/>
+                            <wp:docPr id="9" name="Bild3" descr=""/>
+                            <wp:cNvGraphicFramePr>
+                              <a:graphicFrameLocks xmlns:a="http://schemas.openxmlformats.org/drawingml/2006/main" noChangeAspect="1"/>
+                            </wp:cNvGraphicFramePr>
+                            <a:graphic xmlns:a="http://schemas.openxmlformats.org/drawingml/2006/main">
+                              <a:graphicData uri="http://schemas.openxmlformats.org/drawingml/2006/picture">
+                                <pic:pic xmlns:pic="http://schemas.openxmlformats.org/drawingml/2006/picture">
+                                  <pic:nvPicPr>
+                                    <pic:cNvPr id="9" name="Bild3" descr=""/>
+                                    <pic:cNvPicPr>
+                                      <a:picLocks noChangeAspect="1" noChangeArrowheads="1"/>
+                                    </pic:cNvPicPr>
+                                  </pic:nvPicPr>
+                                  <pic:blipFill>
+                                    <a:blip r:embed="rId4"/>
+                                    <a:stretch>
+                                      <a:fillRect/>
+                                    </a:stretch>
+                                  </pic:blipFill>
+                                  <pic:spPr bwMode="auto">
+                                    <a:xfrm>
+                                      <a:off x="0" y="0"/>
+                                      <a:ext cx="3959225" cy="3959225"/>
+                                    </a:xfrm>
+                                    <a:prstGeom prst="rect">
+                                      <a:avLst/>
+                                    </a:prstGeom>
+                                  </pic:spPr>
+                                </pic:pic>
+                              </a:graphicData>
+                            </a:graphic>
+                          </wp:inline>
+                        </w:drawing>
+                        <w:t xml:space="preserve">Figure </w:t>
+                      </w:r>
+                      <w:r>
+                        <w:rPr/>
+                        <w:fldChar w:fldCharType="begin"/>
+                      </w:r>
+                      <w:r>
+                        <w:rPr/>
+                        <w:instrText> SEQ Figure \* ARABIC </w:instrText>
+                      </w:r>
+                      <w:r>
+                        <w:rPr/>
+                        <w:fldChar w:fldCharType="separate"/>
+                      </w:r>
+                      <w:r>
+                        <w:rPr/>
+                        <w:t>3</w:t>
+                      </w:r>
+                      <w:r>
+                        <w:rPr/>
+                        <w:fldChar w:fldCharType="end"/>
+                      </w:r>
+                      <w:r>
+                        <w:rPr/>
+                        <w:t xml:space="preserve"> | Effect size. A) Difference in means between origination probability after cooling-cooling compared to all other palaeoclimate interactions. B) Overall increase of origination probability after cooling-cooling palaeoclimate interactions compared to baseline probability. C) Cohen’s d effect size of the observed change in probability after cooling-cooling palaeoclimate interactions. Red points show estimates given by bootstrapping simulation, brown points estimates given by Bayesian regression, and grey points estimates based on raw output of generalised linear mixed effect models. Grey lines delineate 95% confidence intervals. </w:t>
+                      </w:r>
+                    </w:p>
+                  </w:txbxContent>
+                </v:textbox>
+                <w10:wrap type="square" side="largest"/>
+              </v:rect>
             </w:pict>
           </mc:Fallback>
         </mc:AlternateContent>
@@ -1599,6 +1728,9 @@
           <w:lang w:val="en-GB"/>
         </w:rPr>
       </w:r>
+      <w:r>
+        <w:br w:type="page"/>
+      </w:r>
     </w:p>
     <w:p>
       <w:pPr>
@@ -1611,115 +1743,117 @@
         <w:rPr>
           <w:lang w:val="en-GB"/>
         </w:rPr>
+      </w:r>
+      <w:r>
+        <w:br w:type="page"/>
+      </w:r>
+      <w:r>
         <mc:AlternateContent>
-          <mc:Choice Requires="wpg">
+          <mc:Choice Requires="wps">
             <w:drawing>
-              <wp:anchor behindDoc="0" distT="0" distB="0" distL="114300" distR="114300" simplePos="0" locked="0" layoutInCell="1" allowOverlap="1" relativeHeight="5" wp14:anchorId="137F45F4">
+              <wp:anchor behindDoc="0" distT="0" distB="0" distL="0" distR="0" simplePos="0" locked="0" layoutInCell="1" allowOverlap="1" relativeHeight="15">
                 <wp:simplePos x="0" y="0"/>
                 <wp:positionH relativeFrom="column">
-                  <wp:posOffset>141605</wp:posOffset>
+                  <wp:align>center</wp:align>
                 </wp:positionH>
                 <wp:positionV relativeFrom="paragraph">
-                  <wp:posOffset>377190</wp:posOffset>
+                  <wp:posOffset>635</wp:posOffset>
                 </wp:positionV>
-                <wp:extent cx="4573270" cy="4311015"/>
+                <wp:extent cx="4572000" cy="5255895"/>
                 <wp:effectExtent l="0" t="0" r="0" b="0"/>
-                <wp:wrapTopAndBottom/>
-                <wp:docPr id="4" name="Gruppieren 24"/>
+                <wp:wrapSquare wrapText="largest"/>
+                <wp:docPr id="10" name="Rahmen4"/>
                 <a:graphic xmlns:a="http://schemas.openxmlformats.org/drawingml/2006/main">
-                  <a:graphicData uri="http://schemas.microsoft.com/office/word/2010/wordprocessingGroup">
-                    <wpg:wgp>
-                      <wpg:cNvGrpSpPr/>
-                      <wpg:grpSpPr>
+                  <a:graphicData uri="http://schemas.microsoft.com/office/word/2010/wordprocessingShape">
+                    <wps:wsp>
+                      <wps:cNvSpPr txBox="1"/>
+                      <wps:spPr>
                         <a:xfrm>
                           <a:off x="0" y="0"/>
-                          <a:ext cx="4572720" cy="4310280"/>
+                          <a:ext cx="4572000" cy="5255895"/>
                         </a:xfrm>
-                      </wpg:grpSpPr>
-                      <pic:pic xmlns:pic="http://schemas.openxmlformats.org/drawingml/2006/picture">
-                        <pic:nvPicPr>
-                          <pic:cNvPr id="3" name="Grafik 19" descr="Ein Bild, das Karte enthält.&#10;&#10;Automatisch generierte Beschreibung"/>
-                          <pic:cNvPicPr/>
-                        </pic:nvPicPr>
-                        <pic:blipFill>
-                          <a:blip r:embed="rId5"/>
-                          <a:stretch/>
-                        </pic:blipFill>
-                        <pic:spPr>
-                          <a:xfrm>
-                            <a:off x="0" y="0"/>
-                            <a:ext cx="4572720" cy="3121200"/>
-                          </a:xfrm>
-                          <a:prstGeom prst="rect">
-                            <a:avLst/>
-                          </a:prstGeom>
-                          <a:ln>
-                            <a:noFill/>
-                          </a:ln>
-                        </pic:spPr>
-                      </pic:pic>
-                      <wps:wsp>
-                        <wps:cNvSpPr/>
-                        <wps:spPr>
-                          <a:xfrm>
-                            <a:off x="0" y="3173040"/>
-                            <a:ext cx="4572720" cy="1137240"/>
-                          </a:xfrm>
-                          <a:prstGeom prst="rect">
-                            <a:avLst/>
-                          </a:prstGeom>
-                          <a:solidFill>
-                            <a:srgbClr val="ffffff"/>
-                          </a:solidFill>
-                          <a:ln>
-                            <a:noFill/>
-                          </a:ln>
-                        </wps:spPr>
-                        <wps:style>
-                          <a:lnRef idx="0"/>
-                          <a:fillRef idx="0"/>
-                          <a:effectRef idx="0"/>
-                          <a:fontRef idx="minor"/>
-                        </wps:style>
-                        <wps:txbx>
-                          <w:txbxContent>
-                            <w:p>
-                              <w:pPr>
-                                <w:overflowPunct w:val="false"/>
-                                <w:spacing w:before="0" w:after="0" w:lineRule="auto" w:line="240"/>
-                                <w:jc w:val="left"/>
-                                <w:rPr/>
-                              </w:pPr>
-                              <w:r>
-                                <w:rPr>
-                                  <w:sz w:val="22"/>
-                                  <w:b w:val="false"/>
-                                  <w:u w:val="none"/>
-                                  <w:dstrike w:val="false"/>
-                                  <w:strike w:val="false"/>
-                                  <w:i w:val="false"/>
-                                  <w:vertAlign w:val="baseline"/>
-                                  <w:position w:val="0"/>
-                                  <w:spacing w:val="0"/>
-                                  <w:szCs w:val="22"/>
-                                  <w:bCs w:val="false"/>
-                                  <w:iCs w:val="false"/>
-                                  <w:smallCaps w:val="false"/>
-                                  <w:caps w:val="false"/>
-                                  <w:rFonts w:asciiTheme="minorHAnsi" w:cstheme="minorBidi" w:eastAsiaTheme="minorHAnsi" w:hAnsiTheme="minorHAnsi" w:ascii="Calibri" w:hAnsi="Calibri"/>
-                                  <w:color w:val="000000"/>
-                                  <w:lang w:val="en-GB"/>
-                                </w:rPr>
-                                <w:t>Fig. 4 | Group differences. Origination probability for all major phyla and across time after cooling-cooling compared to all other palaeoclimate interactions. The red point shows the overall response, brown points response per time slice, and grey points per phyla. Grey lines show 95% confidence intervals. Stage 14 is the oldest stage included in analysis, and stage 94 the youngest.</w:t>
-                              </w:r>
-                            </w:p>
-                          </w:txbxContent>
-                        </wps:txbx>
-                        <wps:bodyPr lIns="0" rIns="0" tIns="0" bIns="0">
-                          <a:spAutoFit/>
-                        </wps:bodyPr>
-                      </wps:wsp>
-                    </wpg:wgp>
+                        <a:prstGeom prst="rect"/>
+                      </wps:spPr>
+                      <wps:txbx>
+                        <w:txbxContent>
+                          <w:p>
+                            <w:pPr>
+                              <w:pStyle w:val="Figure"/>
+                              <w:spacing w:before="120" w:after="120"/>
+                              <w:rPr/>
+                            </w:pPr>
+                            <w:r>
+                              <w:rPr/>
+                              <w:drawing>
+                                <wp:inline distT="0" distB="0" distL="0" distR="0">
+                                  <wp:extent cx="4572000" cy="3236595"/>
+                                  <wp:effectExtent l="0" t="0" r="0" b="0"/>
+                                  <wp:docPr id="11" name="Bild4" descr=""/>
+                                  <wp:cNvGraphicFramePr>
+                                    <a:graphicFrameLocks xmlns:a="http://schemas.openxmlformats.org/drawingml/2006/main" noChangeAspect="1"/>
+                                  </wp:cNvGraphicFramePr>
+                                  <a:graphic xmlns:a="http://schemas.openxmlformats.org/drawingml/2006/main">
+                                    <a:graphicData uri="http://schemas.openxmlformats.org/drawingml/2006/picture">
+                                      <pic:pic xmlns:pic="http://schemas.openxmlformats.org/drawingml/2006/picture">
+                                        <pic:nvPicPr>
+                                          <pic:cNvPr id="11" name="Bild4" descr=""/>
+                                          <pic:cNvPicPr>
+                                            <a:picLocks noChangeAspect="1" noChangeArrowheads="1"/>
+                                          </pic:cNvPicPr>
+                                        </pic:nvPicPr>
+                                        <pic:blipFill>
+                                          <a:blip r:embed="rId5"/>
+                                          <a:stretch>
+                                            <a:fillRect/>
+                                          </a:stretch>
+                                        </pic:blipFill>
+                                        <pic:spPr bwMode="auto">
+                                          <a:xfrm>
+                                            <a:off x="0" y="0"/>
+                                            <a:ext cx="4572000" cy="3236595"/>
+                                          </a:xfrm>
+                                          <a:prstGeom prst="rect">
+                                            <a:avLst/>
+                                          </a:prstGeom>
+                                        </pic:spPr>
+                                      </pic:pic>
+                                    </a:graphicData>
+                                  </a:graphic>
+                                </wp:inline>
+                              </w:drawing>
+                              <w:t xml:space="preserve">Figure </w:t>
+                            </w:r>
+                            <w:r>
+                              <w:rPr/>
+                              <w:fldChar w:fldCharType="begin"/>
+                            </w:r>
+                            <w:r>
+                              <w:rPr/>
+                              <w:instrText> SEQ Figure \* ARABIC </w:instrText>
+                            </w:r>
+                            <w:r>
+                              <w:rPr/>
+                              <w:fldChar w:fldCharType="separate"/>
+                            </w:r>
+                            <w:r>
+                              <w:rPr/>
+                              <w:t>4</w:t>
+                            </w:r>
+                            <w:r>
+                              <w:rPr/>
+                              <w:fldChar w:fldCharType="end"/>
+                            </w:r>
+                            <w:r>
+                              <w:rPr/>
+                              <w:t xml:space="preserve"> | Group differences. Origination probability for all major phyla and across time after cooling-cooling compared to all other palaeoclimate interactions. The red point shows the overall response, brown points response per time slice, and grey points per phyla. Grey lines show 95% confidence intervals. Stage 14 is the oldest stage included in analysis, and stage 94 the youngest.</w:t>
+                            </w:r>
+                          </w:p>
+                        </w:txbxContent>
+                      </wps:txbx>
+                      <wps:bodyPr anchor="t" lIns="0" tIns="0" rIns="0" bIns="0">
+                        <a:noAutofit/>
+                      </wps:bodyPr>
+                    </wps:wsp>
                   </a:graphicData>
                 </a:graphic>
               </wp:anchor>
@@ -1727,71 +1861,88 @@
           </mc:Choice>
           <mc:Fallback>
             <w:pict>
-              <v:group id="shape_0" alt="Gruppieren 24" style="position:absolute;margin-left:11.15pt;margin-top:29.7pt;width:360.05pt;height:339.4pt" coordorigin="223,594" coordsize="7201,6788">
-                <v:shape id="shape_0" ID="Grafik 19" stroked="f" style="position:absolute;left:223;top:594;width:7200;height:4914" type="shapetype_75">
-                  <v:imagedata r:id="rId5" o:detectmouseclick="t"/>
-                  <w10:wrap type="none"/>
-                  <v:stroke color="#3465a4" joinstyle="round" endcap="flat"/>
-                </v:shape>
-                <v:rect id="shape_0" fillcolor="white" stroked="f" style="position:absolute;left:223;top:5591;width:7200;height:1790">
-                  <v:textbox>
-                    <w:txbxContent>
-                      <w:p>
-                        <w:pPr>
-                          <w:overflowPunct w:val="false"/>
-                          <w:spacing w:before="0" w:after="0" w:lineRule="auto" w:line="240"/>
-                          <w:jc w:val="left"/>
-                          <w:rPr/>
-                        </w:pPr>
-                        <w:r>
-                          <w:rPr>
-                            <w:sz w:val="22"/>
-                            <w:b w:val="false"/>
-                            <w:u w:val="none"/>
-                            <w:dstrike w:val="false"/>
-                            <w:strike w:val="false"/>
-                            <w:i w:val="false"/>
-                            <w:vertAlign w:val="baseline"/>
-                            <w:position w:val="0"/>
-                            <w:spacing w:val="0"/>
-                            <w:szCs w:val="22"/>
-                            <w:bCs w:val="false"/>
-                            <w:iCs w:val="false"/>
-                            <w:smallCaps w:val="false"/>
-                            <w:caps w:val="false"/>
-                            <w:rFonts w:asciiTheme="minorHAnsi" w:cstheme="minorBidi" w:eastAsiaTheme="minorHAnsi" w:hAnsiTheme="minorHAnsi" w:ascii="Calibri" w:hAnsi="Calibri"/>
-                            <w:color w:val="000000"/>
-                            <w:lang w:val="en-GB"/>
-                          </w:rPr>
-                          <w:t>Fig. 4 | Group differences. Origination probability for all major phyla and across time after cooling-cooling compared to all other palaeoclimate interactions. The red point shows the overall response, brown points response per time slice, and grey points per phyla. Grey lines show 95% confidence intervals. Stage 14 is the oldest stage included in analysis, and stage 94 the youngest.</w:t>
-                        </w:r>
-                      </w:p>
-                    </w:txbxContent>
-                  </v:textbox>
-                  <w10:wrap type="square"/>
-                  <v:fill o:detectmouseclick="t" type="solid" color2="black"/>
-                  <v:stroke color="#3465a4" joinstyle="round" endcap="flat"/>
-                </v:rect>
-              </v:group>
+              <v:rect style="position:absolute;rotation:0;width:360pt;height:413.85pt;mso-wrap-distance-left:0pt;mso-wrap-distance-right:0pt;mso-wrap-distance-top:0pt;mso-wrap-distance-bottom:0pt;margin-top:0pt;mso-position-vertical:top;mso-position-vertical-relative:text;margin-left:46.8pt;mso-position-horizontal:center;mso-position-horizontal-relative:text">
+                <v:textbox inset="0in,0in,0in,0in">
+                  <w:txbxContent>
+                    <w:p>
+                      <w:pPr>
+                        <w:pStyle w:val="Figure"/>
+                        <w:spacing w:before="120" w:after="120"/>
+                        <w:rPr/>
+                      </w:pPr>
+                      <w:r>
+                        <w:rPr/>
+                        <w:drawing>
+                          <wp:inline distT="0" distB="0" distL="0" distR="0">
+                            <wp:extent cx="4572000" cy="3236595"/>
+                            <wp:effectExtent l="0" t="0" r="0" b="0"/>
+                            <wp:docPr id="12" name="Bild4" descr=""/>
+                            <wp:cNvGraphicFramePr>
+                              <a:graphicFrameLocks xmlns:a="http://schemas.openxmlformats.org/drawingml/2006/main" noChangeAspect="1"/>
+                            </wp:cNvGraphicFramePr>
+                            <a:graphic xmlns:a="http://schemas.openxmlformats.org/drawingml/2006/main">
+                              <a:graphicData uri="http://schemas.openxmlformats.org/drawingml/2006/picture">
+                                <pic:pic xmlns:pic="http://schemas.openxmlformats.org/drawingml/2006/picture">
+                                  <pic:nvPicPr>
+                                    <pic:cNvPr id="12" name="Bild4" descr=""/>
+                                    <pic:cNvPicPr>
+                                      <a:picLocks noChangeAspect="1" noChangeArrowheads="1"/>
+                                    </pic:cNvPicPr>
+                                  </pic:nvPicPr>
+                                  <pic:blipFill>
+                                    <a:blip r:embed="rId5"/>
+                                    <a:stretch>
+                                      <a:fillRect/>
+                                    </a:stretch>
+                                  </pic:blipFill>
+                                  <pic:spPr bwMode="auto">
+                                    <a:xfrm>
+                                      <a:off x="0" y="0"/>
+                                      <a:ext cx="4572000" cy="3236595"/>
+                                    </a:xfrm>
+                                    <a:prstGeom prst="rect">
+                                      <a:avLst/>
+                                    </a:prstGeom>
+                                  </pic:spPr>
+                                </pic:pic>
+                              </a:graphicData>
+                            </a:graphic>
+                          </wp:inline>
+                        </w:drawing>
+                        <w:t xml:space="preserve">Figure </w:t>
+                      </w:r>
+                      <w:r>
+                        <w:rPr/>
+                        <w:fldChar w:fldCharType="begin"/>
+                      </w:r>
+                      <w:r>
+                        <w:rPr/>
+                        <w:instrText> SEQ Figure \* ARABIC </w:instrText>
+                      </w:r>
+                      <w:r>
+                        <w:rPr/>
+                        <w:fldChar w:fldCharType="separate"/>
+                      </w:r>
+                      <w:r>
+                        <w:rPr/>
+                        <w:t>4</w:t>
+                      </w:r>
+                      <w:r>
+                        <w:rPr/>
+                        <w:fldChar w:fldCharType="end"/>
+                      </w:r>
+                      <w:r>
+                        <w:rPr/>
+                        <w:t xml:space="preserve"> | Group differences. Origination probability for all major phyla and across time after cooling-cooling compared to all other palaeoclimate interactions. The red point shows the overall response, brown points response per time slice, and grey points per phyla. Grey lines show 95% confidence intervals. Stage 14 is the oldest stage included in analysis, and stage 94 the youngest.</w:t>
+                      </w:r>
+                    </w:p>
+                  </w:txbxContent>
+                </v:textbox>
+                <w10:wrap type="square" side="largest"/>
+              </v:rect>
             </w:pict>
           </mc:Fallback>
         </mc:AlternateContent>
-      </w:r>
-    </w:p>
-    <w:p>
-      <w:pPr>
-        <w:pStyle w:val="Normal"/>
-        <w:rPr>
-          <w:lang w:val="en-GB"/>
-        </w:rPr>
-      </w:pPr>
-      <w:r>
-        <w:rPr>
-          <w:lang w:val="en-GB"/>
-        </w:rPr>
-      </w:r>
-      <w:r>
-        <w:br w:type="page"/>
       </w:r>
     </w:p>
     <w:p>
@@ -4941,7 +5092,7 @@
         <mc:AlternateContent>
           <mc:Choice Requires="wpg">
             <w:drawing>
-              <wp:anchor behindDoc="0" distT="0" distB="0" distL="114300" distR="114300" simplePos="0" locked="0" layoutInCell="1" allowOverlap="1" relativeHeight="6" wp14:anchorId="5A543C5E">
+              <wp:anchor behindDoc="0" distT="0" distB="0" distL="114300" distR="114300" simplePos="0" locked="0" layoutInCell="1" allowOverlap="1" relativeHeight="2" wp14:anchorId="5A543C5E">
                 <wp:simplePos x="0" y="0"/>
                 <wp:positionH relativeFrom="column">
                   <wp:posOffset>0</wp:posOffset>
@@ -4952,7 +5103,7 @@
                 <wp:extent cx="5761990" cy="8355330"/>
                 <wp:effectExtent l="0" t="0" r="0" b="9525"/>
                 <wp:wrapTopAndBottom/>
-                <wp:docPr id="5" name="Gruppieren 26"/>
+                <wp:docPr id="13" name="Gruppieren 26"/>
                 <a:graphic xmlns:a="http://schemas.openxmlformats.org/drawingml/2006/main">
                   <a:graphicData uri="http://schemas.microsoft.com/office/word/2010/wordprocessingGroup">
                     <wpg:wgp>
@@ -4965,7 +5116,7 @@
                       </wpg:grpSpPr>
                       <pic:pic xmlns:pic="http://schemas.openxmlformats.org/drawingml/2006/picture">
                         <pic:nvPicPr>
-                          <pic:cNvPr id="4" name="Grafik 12" descr="Ein Bild, das Karte, Text, Tisch enthält.&#10;&#10;Automatisch generierte Beschreibung"/>
+                          <pic:cNvPr id="0" name="Grafik 12" descr="Ein Bild, das Karte, Text, Tisch enthält.&#10;&#10;Automatisch generierte Beschreibung"/>
                           <pic:cNvPicPr/>
                         </pic:nvPicPr>
                         <pic:blipFill>
@@ -5055,6 +5206,25 @@
           <mc:Fallback>
             <w:pict>
               <v:group id="shape_0" alt="Gruppieren 26" style="position:absolute;margin-left:0pt;margin-top:35.3pt;width:453.65pt;height:657.85pt" coordorigin="0,706" coordsize="9073,13157">
+                <v:shapetype id="shapetype_75" coordsize="21600,21600" o:spt="75" o:preferrelative="t" path="m@4@5l@4@11@9@11@9@5xe" filled="f" stroked="f">
+                  <v:stroke joinstyle="miter"/>
+                  <v:formulas>
+                    <v:f eqn="if lineDrawn pixelLineWidth 0"/>
+                    <v:f eqn="sum @0 1 0"/>
+                    <v:f eqn="sum 0 0 @1"/>
+                    <v:f eqn="prod @2 1 2"/>
+                    <v:f eqn="prod @3 21600 pixelWidth"/>
+                    <v:f eqn="prod @3 21600 pixelHeight"/>
+                    <v:f eqn="sum @0 0 1"/>
+                    <v:f eqn="prod @6 1 2"/>
+                    <v:f eqn="prod @7 21600 pixelWidth"/>
+                    <v:f eqn="sum @8 21600 0"/>
+                    <v:f eqn="prod @7 21600 pixelHeight"/>
+                    <v:f eqn="sum @10 21600 0"/>
+                  </v:formulas>
+                  <v:path o:extrusionok="f" gradientshapeok="t" o:connecttype="rect"/>
+                  <o:lock v:ext="edit" aspectratio="t"/>
+                </v:shapetype>
                 <v:shape id="shape_0" ID="Grafik 12" stroked="f" style="position:absolute;left:0;top:706;width:8356;height:11813" type="shapetype_75">
                   <v:imagedata r:id="rId6" o:detectmouseclick="t"/>
                   <w10:wrap type="none"/>
@@ -5139,7 +5309,7 @@
         <mc:AlternateContent>
           <mc:Choice Requires="wpg">
             <w:drawing>
-              <wp:anchor behindDoc="0" distT="0" distB="0" distL="114300" distR="114300" simplePos="0" locked="0" layoutInCell="1" allowOverlap="1" relativeHeight="7" wp14:anchorId="2FD91E1C">
+              <wp:anchor behindDoc="0" distT="0" distB="0" distL="114300" distR="114300" simplePos="0" locked="0" layoutInCell="1" allowOverlap="1" relativeHeight="3" wp14:anchorId="2FD91E1C">
                 <wp:simplePos x="0" y="0"/>
                 <wp:positionH relativeFrom="column">
                   <wp:posOffset>0</wp:posOffset>
@@ -5150,7 +5320,7 @@
                 <wp:extent cx="5764530" cy="8741410"/>
                 <wp:effectExtent l="0" t="0" r="8890" b="0"/>
                 <wp:wrapTopAndBottom/>
-                <wp:docPr id="6" name="Gruppieren 28"/>
+                <wp:docPr id="14" name="Gruppieren 28"/>
                 <a:graphic xmlns:a="http://schemas.openxmlformats.org/drawingml/2006/main">
                   <a:graphicData uri="http://schemas.microsoft.com/office/word/2010/wordprocessingGroup">
                     <wpg:wgp>
@@ -5163,7 +5333,7 @@
                       </wpg:grpSpPr>
                       <pic:pic xmlns:pic="http://schemas.openxmlformats.org/drawingml/2006/picture">
                         <pic:nvPicPr>
-                          <pic:cNvPr id="5" name="Grafik 13" descr="Ein Bild, das Karte, Text enthält.&#10;&#10;Automatisch generierte Beschreibung"/>
+                          <pic:cNvPr id="1" name="Grafik 13" descr="Ein Bild, das Karte, Text enthält.&#10;&#10;Automatisch generierte Beschreibung"/>
                           <pic:cNvPicPr/>
                         </pic:nvPicPr>
                         <pic:blipFill>
@@ -5317,7 +5487,7 @@
         <mc:AlternateContent>
           <mc:Choice Requires="wpg">
             <w:drawing>
-              <wp:anchor behindDoc="0" distT="0" distB="0" distL="114300" distR="114300" simplePos="0" locked="0" layoutInCell="1" allowOverlap="1" relativeHeight="8" wp14:anchorId="00C1D1ED">
+              <wp:anchor behindDoc="0" distT="0" distB="0" distL="114300" distR="114300" simplePos="0" locked="0" layoutInCell="1" allowOverlap="1" relativeHeight="4" wp14:anchorId="00C1D1ED">
                 <wp:simplePos x="0" y="0"/>
                 <wp:positionH relativeFrom="column">
                   <wp:posOffset>0</wp:posOffset>
@@ -5328,7 +5498,7 @@
                 <wp:extent cx="5307330" cy="8371840"/>
                 <wp:effectExtent l="0" t="0" r="8890" b="0"/>
                 <wp:wrapTopAndBottom/>
-                <wp:docPr id="7" name="Gruppieren 30"/>
+                <wp:docPr id="15" name="Gruppieren 30"/>
                 <a:graphic xmlns:a="http://schemas.openxmlformats.org/drawingml/2006/main">
                   <a:graphicData uri="http://schemas.microsoft.com/office/word/2010/wordprocessingGroup">
                     <wpg:wgp>
@@ -5341,7 +5511,7 @@
                       </wpg:grpSpPr>
                       <pic:pic xmlns:pic="http://schemas.openxmlformats.org/drawingml/2006/picture">
                         <pic:nvPicPr>
-                          <pic:cNvPr id="6" name="Grafik 14" descr="Ein Bild, das Karte enthält.&#10;&#10;Automatisch generierte Beschreibung"/>
+                          <pic:cNvPr id="2" name="Grafik 14" descr="Ein Bild, das Karte enthält.&#10;&#10;Automatisch generierte Beschreibung"/>
                           <pic:cNvPicPr/>
                         </pic:nvPicPr>
                         <pic:blipFill>
@@ -5507,7 +5677,7 @@
         <mc:AlternateContent>
           <mc:Choice Requires="wpg">
             <w:drawing>
-              <wp:anchor behindDoc="0" distT="0" distB="0" distL="114300" distR="114300" simplePos="0" locked="0" layoutInCell="1" allowOverlap="1" relativeHeight="9" wp14:anchorId="51089B70">
+              <wp:anchor behindDoc="0" distT="0" distB="0" distL="114300" distR="114300" simplePos="0" locked="0" layoutInCell="1" allowOverlap="1" relativeHeight="5" wp14:anchorId="51089B70">
                 <wp:simplePos x="0" y="0"/>
                 <wp:positionH relativeFrom="column">
                   <wp:posOffset>0</wp:posOffset>
@@ -5518,7 +5688,7 @@
                 <wp:extent cx="5761990" cy="8502015"/>
                 <wp:effectExtent l="0" t="0" r="0" b="0"/>
                 <wp:wrapTopAndBottom/>
-                <wp:docPr id="8" name="Gruppieren 32"/>
+                <wp:docPr id="16" name="Gruppieren 32"/>
                 <a:graphic xmlns:a="http://schemas.openxmlformats.org/drawingml/2006/main">
                   <a:graphicData uri="http://schemas.microsoft.com/office/word/2010/wordprocessingGroup">
                     <wpg:wgp>
@@ -5531,7 +5701,7 @@
                       </wpg:grpSpPr>
                       <pic:pic xmlns:pic="http://schemas.openxmlformats.org/drawingml/2006/picture">
                         <pic:nvPicPr>
-                          <pic:cNvPr id="7" name="Grafik 15" descr="Ein Bild, das Text, Karte enthält.&#10;&#10;Automatisch generierte Beschreibung"/>
+                          <pic:cNvPr id="3" name="Grafik 15" descr="Ein Bild, das Text, Karte enthält.&#10;&#10;Automatisch generierte Beschreibung"/>
                           <pic:cNvPicPr/>
                         </pic:nvPicPr>
                         <pic:blipFill>
@@ -5685,7 +5855,7 @@
         <mc:AlternateContent>
           <mc:Choice Requires="wpg">
             <w:drawing>
-              <wp:anchor behindDoc="0" distT="0" distB="0" distL="114300" distR="114300" simplePos="0" locked="0" layoutInCell="1" allowOverlap="1" relativeHeight="10" wp14:anchorId="4F5BA954">
+              <wp:anchor behindDoc="0" distT="0" distB="0" distL="114300" distR="114300" simplePos="0" locked="0" layoutInCell="1" allowOverlap="1" relativeHeight="6" wp14:anchorId="4F5BA954">
                 <wp:simplePos x="0" y="0"/>
                 <wp:positionH relativeFrom="column">
                   <wp:posOffset>0</wp:posOffset>
@@ -5696,7 +5866,7 @@
                 <wp:extent cx="4573270" cy="4102735"/>
                 <wp:effectExtent l="0" t="0" r="0" b="0"/>
                 <wp:wrapTopAndBottom/>
-                <wp:docPr id="9" name="Gruppieren 34"/>
+                <wp:docPr id="17" name="Gruppieren 34"/>
                 <a:graphic xmlns:a="http://schemas.openxmlformats.org/drawingml/2006/main">
                   <a:graphicData uri="http://schemas.microsoft.com/office/word/2010/wordprocessingGroup">
                     <wpg:wgp>
@@ -5709,7 +5879,7 @@
                       </wpg:grpSpPr>
                       <pic:pic xmlns:pic="http://schemas.openxmlformats.org/drawingml/2006/picture">
                         <pic:nvPicPr>
-                          <pic:cNvPr id="8" name="Grafik 16" descr="Ein Bild, das Text, Karte enthält.&#10;&#10;Automatisch generierte Beschreibung"/>
+                          <pic:cNvPr id="4" name="Grafik 16" descr="Ein Bild, das Text, Karte enthält.&#10;&#10;Automatisch generierte Beschreibung"/>
                           <pic:cNvPicPr/>
                         </pic:nvPicPr>
                         <pic:blipFill>
@@ -5850,7 +6020,7 @@
         <mc:AlternateContent>
           <mc:Choice Requires="wpg">
             <w:drawing>
-              <wp:anchor behindDoc="0" distT="0" distB="0" distL="114300" distR="114300" simplePos="0" locked="0" layoutInCell="1" allowOverlap="1" relativeHeight="11" wp14:anchorId="79F9C54B">
+              <wp:anchor behindDoc="0" distT="0" distB="0" distL="114300" distR="114300" simplePos="0" locked="0" layoutInCell="1" allowOverlap="1" relativeHeight="7" wp14:anchorId="79F9C54B">
                 <wp:simplePos x="0" y="0"/>
                 <wp:positionH relativeFrom="column">
                   <wp:posOffset>85725</wp:posOffset>
@@ -5861,7 +6031,7 @@
                 <wp:extent cx="4573270" cy="4384040"/>
                 <wp:effectExtent l="0" t="0" r="0" b="0"/>
                 <wp:wrapTopAndBottom/>
-                <wp:docPr id="10" name="Gruppieren 37"/>
+                <wp:docPr id="18" name="Gruppieren 37"/>
                 <a:graphic xmlns:a="http://schemas.openxmlformats.org/drawingml/2006/main">
                   <a:graphicData uri="http://schemas.microsoft.com/office/word/2010/wordprocessingGroup">
                     <wpg:wgp>
@@ -5874,7 +6044,7 @@
                       </wpg:grpSpPr>
                       <pic:pic xmlns:pic="http://schemas.openxmlformats.org/drawingml/2006/picture">
                         <pic:nvPicPr>
-                          <pic:cNvPr id="9" name="Grafik 17" descr="Ein Bild, das Screenshot enthält.&#10;&#10;Automatisch generierte Beschreibung"/>
+                          <pic:cNvPr id="5" name="Grafik 17" descr="Ein Bild, das Screenshot enthält.&#10;&#10;Automatisch generierte Beschreibung"/>
                           <pic:cNvPicPr/>
                         </pic:nvPicPr>
                         <pic:blipFill>
@@ -20502,7 +20672,10 @@
     <w:uiPriority w:val="1"/>
     <w:unhideWhenUsed/>
     <w:qFormat/>
-    <w:rPr/>
+    <w:rPr>
+      <w:b w:val="false"/>
+      <w:i w:val="false"/>
+    </w:rPr>
   </w:style>
   <w:style w:type="character" w:styleId="Annotationreference">
     <w:name w:val="annotation reference"/>
@@ -21476,6 +21649,18 @@
       <w:szCs w:val="20"/>
       <w:lang w:val="en-US"/>
     </w:rPr>
+  </w:style>
+  <w:style w:type="character" w:styleId="Beispiel">
+    <w:name w:val="Beispiel"/>
+    <w:qFormat/>
+    <w:rPr>
+      <w:rFonts w:ascii="Liberation Mono" w:hAnsi="Liberation Mono" w:eastAsia="Liberation Mono" w:cs="Liberation Mono"/>
+    </w:rPr>
+  </w:style>
+  <w:style w:type="character" w:styleId="Definition">
+    <w:name w:val="Definition"/>
+    <w:qFormat/>
+    <w:rPr/>
   </w:style>
   <w:style w:type="paragraph" w:styleId="Berschrift">
     <w:name w:val="Überschrift"/>
@@ -22872,6 +23057,15 @@
       <w:ind w:left="0" w:hanging="0"/>
     </w:pPr>
     <w:rPr/>
+  </w:style>
+  <w:style w:type="paragraph" w:styleId="Figure">
+    <w:name w:val="Figure"/>
+    <w:basedOn w:val="Beschriftung"/>
+    <w:qFormat/>
+    <w:pPr/>
+    <w:rPr>
+      <w:i w:val="false"/>
+    </w:rPr>
   </w:style>
   <w:style w:type="numbering" w:styleId="NoList" w:default="1">
     <w:name w:val="No List"/>

</xml_diff>

<commit_message>
update log odds fig
</commit_message>
<xml_diff>
--- a/manuscript/origination_pal_int.docx
+++ b/manuscript/origination_pal_int.docx
@@ -70,31 +70,7 @@
         <w:rPr>
           <w:lang w:val="en-GB"/>
         </w:rPr>
-        <w:t xml:space="preserve">Biodiversity dynamics are shaped by a complex interplay between current conditions and historic legacy. While a simple relationship is often used to link evolution with temperature, short-term climate change likely interacts with previous temperature trends when influencing the pace of origination. Such palaeoclimate interactions have been demonstrated for extinction risk, but the effect on evolutionary dynamics is untested. Here we show that origination probability in marine fossil groups is largely affected by palaeoclimate interactions. Short-term cooling adding to a long-term cooling trend increases the origination probability by 24%. This large effect is consistent through time and all studied groups. Our results demonstrate that biodiversity is controlled by a complex array of ecological and evolutionary factors, with mutual interactions. The mechanisms of the detected effect might be manifold but are likely connected to eustatic sea level drop caused by cumulative global cooling. </w:t>
-      </w:r>
-      <w:r>
-        <w:rPr>
-          <w:lang w:val="en-GB"/>
-        </w:rPr>
-        <w:t xml:space="preserve">The complex and cascading nature of palaeoclimate interactions might explain the ambiguous conclusions of previous studies </w:t>
-      </w:r>
-      <w:r>
-        <w:rPr>
-          <w:lang w:val="en-GB"/>
-        </w:rPr>
-        <w:t xml:space="preserve">on the relationship between temperature and diversity. Accounting for </w:t>
-      </w:r>
-      <w:r>
-        <w:rPr>
-          <w:lang w:val="en-GB"/>
-        </w:rPr>
-        <w:t xml:space="preserve">these </w:t>
-      </w:r>
-      <w:r>
-        <w:rPr>
-          <w:lang w:val="en-GB"/>
-        </w:rPr>
-        <w:t xml:space="preserve">complex interactions using a dynamic modelling approach improves existing models and enables a better mechanistic discernment of processes that generate and maintain biodiversity through time. </w:t>
+        <w:t xml:space="preserve">Biodiversity dynamics are shaped by a complex interplay between current conditions and historic legacy. While a simple relationship is often used to link evolution with temperature, short-term climate change likely interacts with previous temperature trends when influencing the pace of origination. Such palaeoclimate interactions have been demonstrated for extinction risk, but the effect on evolutionary dynamics is untested. Here we show that origination probability in marine fossil groups is largely affected by palaeoclimate interactions. Short-term cooling adding to a long-term cooling trend increases the origination probability by 24%. This large effect is consistent through time and all studied groups. Our results demonstrate that biodiversity is controlled by a complex array of ecological and evolutionary factors, with mutual interactions. The mechanisms of the detected effect might be manifold but are likely connected to eustatic sea level drop caused by cumulative global cooling. The complex and cascading nature of palaeoclimate interactions might explain the ambiguous conclusions of previous studies on the relationship between temperature and diversity. Accounting for these complex interactions using a dynamic modelling approach improves existing models and enables a better mechanistic discernment of processes that generate and maintain biodiversity through time. </w:t>
       </w:r>
     </w:p>
     <w:p>
@@ -203,13 +179,439 @@
           <w:smallCaps w:val="false"/>
           <w:position w:val="0"/>
           <w:sz w:val="22"/>
+          <w:u w:val="none"/>
+          <w:vertAlign w:val="baseline"/>
+          <w:lang w:val="en-GB"/>
+        </w:rPr>
+        <w:t>(C</w:t>
+      </w:r>
+      <w:r>
+        <w:rPr>
+          <w:b w:val="false"/>
+          <w:i w:val="false"/>
+          <w:caps w:val="false"/>
+          <w:smallCaps w:val="false"/>
+          <w:position w:val="0"/>
           <w:sz w:val="22"/>
           <w:u w:val="none"/>
           <w:vertAlign w:val="baseline"/>
-          <w:lang w:val="en-GB"/>
-        </w:rPr>
-        <w:t>(C</w:t>
-      </w:r>
+        </w:rPr>
+        <w:t>árdenas &amp; Harries, 2010; Douglas, 2009; Krug et al., 2009; Mayhew et al., 2008)</w:t>
+      </w:r>
+      <w:bookmarkEnd w:id="2"/>
+      <w:r>
+        <w:rPr>
+          <w:lang w:val="en-GB"/>
+        </w:rPr>
+        <w:t>. Current analysis, per contra, shows that fossil biodiversity interacts with temperature by complex cascading effects (Mathes et al., 2020), which could blur general relationships. While these interactions of past temperature trends with short-term climate change have shown to be major drivers of extinction events in Earth’s history (Mathes et al., 2020), their effect on evolutionary dynamics is untested.</w:t>
+      </w:r>
+    </w:p>
+    <w:p>
+      <w:pPr>
+        <w:pStyle w:val="Normal"/>
+        <w:rPr>
+          <w:lang w:val="en-GB"/>
+        </w:rPr>
+      </w:pPr>
+      <w:r>
+        <w:rPr>
+          <w:lang w:val="en-GB"/>
+        </w:rPr>
+        <w:t xml:space="preserve">These palaeoclimate interactions theoretically initiate new evolutionary dynamics and hence affect origination rates. If short-term climate change adds to a long-term temperature trend in the same direction, species are more likely to loose adaptations to the climatic situation due to niche conservatism </w:t>
+      </w:r>
+      <w:bookmarkStart w:id="3" w:name="ZOTERO_BREF_lCPEVWoJjEwl"/>
+      <w:r>
+        <w:rPr>
+          <w:lang w:val="en-GB"/>
+        </w:rPr>
+        <w:t>(Hopkins et al., 2014; Stigall, 2014; Wiens &amp; Graham, 2005)</w:t>
+      </w:r>
+      <w:bookmarkEnd w:id="3"/>
+      <w:r>
+        <w:rPr>
+          <w:rFonts w:cs="Times New Roman"/>
+          <w:szCs w:val="24"/>
+          <w:lang w:val="en-GB"/>
+        </w:rPr>
+        <w:t xml:space="preserve">. This maladjustment might result in bottleneck and subsequent founder effects, as well as ecological releases </w:t>
+      </w:r>
+      <w:bookmarkStart w:id="4" w:name="ZOTERO_BREF_hMsLqJnZ779Q"/>
+      <w:r>
+        <w:rPr>
+          <w:rFonts w:cs="Times New Roman"/>
+          <w:szCs w:val="24"/>
+          <w:lang w:val="en-GB"/>
+        </w:rPr>
+        <w:t>(Button, 2017; Gilman et al., 2010; Raup, 1979)</w:t>
+      </w:r>
+      <w:bookmarkEnd w:id="4"/>
+      <w:r>
+        <w:rPr>
+          <w:rFonts w:cs="Times New Roman"/>
+          <w:szCs w:val="24"/>
+          <w:lang w:val="en-GB"/>
+        </w:rPr>
+        <w:t xml:space="preserve">. These ecological effects have been shown to influence </w:t>
+      </w:r>
+      <w:r>
+        <w:rPr/>
+        <w:t xml:space="preserve">rates of evolution and speciation </w:t>
+      </w:r>
+      <w:bookmarkStart w:id="5" w:name="ZOTERO_BREF_MuA6FF38gGLr"/>
+      <w:r>
+        <w:rPr/>
+        <w:t>(Templeton, 2008; Wahl et al., 2002)</w:t>
+      </w:r>
+      <w:bookmarkEnd w:id="5"/>
+      <w:r>
+        <w:rPr/>
+        <w:t>.</w:t>
+      </w:r>
+      <w:r>
+        <w:rPr>
+          <w:rFonts w:cs="Times New Roman"/>
+          <w:szCs w:val="24"/>
+          <w:lang w:val="en-GB"/>
+        </w:rPr>
+        <w:t xml:space="preserve"> We hence expect that palaeoclimate interactions not only affect extinction dynamics, but also origination processes. Explicitely, we hypothesize that origination processes are stronger influenced by temperature change if the change adds to a previous temperature trend in the same direction (e.g. warming following long-term warming) rather than if the focal change withdraws previous trends (e.g. warming following long-term cooling).</w:t>
+      </w:r>
+    </w:p>
+    <w:p>
+      <w:pPr>
+        <w:pStyle w:val="Normal"/>
+        <w:rPr>
+          <w:lang w:val="en-GB"/>
+        </w:rPr>
+      </w:pPr>
+      <w:r>
+        <w:rPr>
+          <w:lang w:val="en-GB"/>
+        </w:rPr>
+        <w:t xml:space="preserve">Here we analyse how global trajectories of palaeoclimate can affect origination probabilities of </w:t>
+      </w:r>
+      <w:r>
+        <w:rPr>
+          <w:rFonts w:eastAsia="Calibri" w:cs="" w:cstheme="minorBidi" w:eastAsiaTheme="minorHAnsi"/>
+          <w:color w:val="auto"/>
+          <w:kern w:val="0"/>
+          <w:sz w:val="22"/>
+          <w:szCs w:val="22"/>
+          <w:lang w:val="en-GB" w:eastAsia="en-US" w:bidi="ar-SA"/>
+        </w:rPr>
+        <w:t>twelve</w:t>
+      </w:r>
+      <w:r>
+        <w:rPr>
+          <w:lang w:val="en-GB"/>
+        </w:rPr>
+        <w:t xml:space="preserve"> marine fossil phyla in the last 485 million years </w:t>
+      </w:r>
+      <w:r>
+        <w:rPr>
+          <w:lang w:val="en-GB"/>
+        </w:rPr>
+        <w:t>(</w:t>
+      </w:r>
+      <w:r>
+        <w:rPr>
+          <w:rFonts w:eastAsia="Calibri" w:cs="" w:cstheme="minorBidi" w:eastAsiaTheme="minorHAnsi"/>
+          <w:color w:val="auto"/>
+          <w:kern w:val="0"/>
+          <w:sz w:val="22"/>
+          <w:szCs w:val="22"/>
+          <w:lang w:val="en-GB" w:eastAsia="en-US" w:bidi="ar-SA"/>
+        </w:rPr>
+        <w:t>Annelida, Arthropoda, Brachiopoda, Bryozoa, Chordata, Cnidaria, Echinodermat</w:t>
+      </w:r>
+      <w:r>
+        <w:rPr>
+          <w:rFonts w:eastAsia="Calibri" w:cs="" w:cstheme="minorBidi" w:eastAsiaTheme="minorHAnsi"/>
+          <w:color w:val="auto"/>
+          <w:kern w:val="0"/>
+          <w:sz w:val="22"/>
+          <w:szCs w:val="22"/>
+          <w:lang w:val="en-GB" w:eastAsia="en-US" w:bidi="ar-SA"/>
+        </w:rPr>
+        <w:t>a, Foraminifera, Hemichordata, Mollusca, Nematoda,</w:t>
+      </w:r>
+      <w:r>
+        <w:rPr>
+          <w:rFonts w:eastAsia="Calibri" w:cs="" w:cstheme="minorBidi" w:eastAsiaTheme="minorHAnsi"/>
+          <w:color w:val="auto"/>
+          <w:kern w:val="0"/>
+          <w:sz w:val="22"/>
+          <w:szCs w:val="22"/>
+          <w:lang w:val="en-GB" w:eastAsia="en-US" w:bidi="ar-SA"/>
+        </w:rPr>
+        <w:t xml:space="preserve"> Porifera</w:t>
+      </w:r>
+      <w:r>
+        <w:rPr>
+          <w:lang w:val="en-GB"/>
+        </w:rPr>
+        <w:t>).</w:t>
+      </w:r>
+      <w:r>
+        <w:rPr>
+          <w:lang w:val="en-GB"/>
+        </w:rPr>
+        <w:t xml:space="preserve"> We use palaeoclimate interactions as explanatory variables, which are defined as the interaction of short-term climate change with long-term temperature trends. We first apply regression models using traditional palaeo-temperature variables to sample-standardized fossil data. We then compare performances of these traditional models to our models including palaeoclimate interactions within a dynamic modelling framework. Considering the general complexity of evolutionary processes, we hypothesize that incorporating dynamic interactions of palaeo-temperature estimates can lead to an improved mechanistic understanding of evolutionary patterns. Second, we test whether cumulative palaeoclimate interactions increase the origination probability of fossil taxa, </w:t>
+      </w:r>
+      <w:bookmarkStart w:id="6" w:name="_Hlk38637451"/>
+      <w:r>
+        <w:rPr>
+          <w:lang w:val="en-GB"/>
+        </w:rPr>
+        <w:t>which might explain the perceived ambiguity of existing studies on the relationship of temperature and biodiversity in Earth’s history</w:t>
+      </w:r>
+      <w:bookmarkEnd w:id="6"/>
+      <w:r>
+        <w:rPr>
+          <w:lang w:val="en-GB"/>
+        </w:rPr>
+        <w:t>.</w:t>
+      </w:r>
+    </w:p>
+    <w:p>
+      <w:pPr>
+        <w:pStyle w:val="Normal"/>
+        <w:rPr>
+          <w:b/>
+          <w:b/>
+          <w:bCs/>
+          <w:lang w:val="en-GB"/>
+        </w:rPr>
+      </w:pPr>
+      <w:r>
+        <w:rPr>
+          <w:b/>
+          <w:bCs/>
+          <w:lang w:val="en-GB"/>
+        </w:rPr>
+        <w:t>Results</w:t>
+      </w:r>
+    </w:p>
+    <w:p>
+      <w:pPr>
+        <w:pStyle w:val="Normal"/>
+        <w:rPr>
+          <w:i/>
+          <w:i/>
+          <w:iCs/>
+          <w:lang w:val="en-GB"/>
+        </w:rPr>
+      </w:pPr>
+      <w:r>
+        <w:rPr>
+          <w:i/>
+          <w:iCs/>
+          <w:lang w:val="en-GB"/>
+        </w:rPr>
+        <w:t>Model comparison</w:t>
+      </w:r>
+    </w:p>
+    <w:p>
+      <w:pPr>
+        <w:pStyle w:val="Normal"/>
+        <w:rPr>
+          <w:lang w:val="en-GB"/>
+        </w:rPr>
+      </w:pPr>
+      <w:r>
+        <w:rPr>
+          <w:lang w:val="en-GB"/>
+        </w:rPr>
+        <w:t xml:space="preserve">Models including dynamic palaeoclimate interactions performed better than their traditional counterparts in 6 out of 6 cases (Fig. 1, Table S 2), based on Akaike’s information criterion (AIC) and Bayesian information criterion (BIC). Models covering short-term cooling improved on average by 688 AIC values (665 BIC values), and models covering short-term warming by 196 AIC values (172 BIC values). Both AIC and BIC values hence indicate that all models including palaeoclimate interactions are more parsimonious than their counterparts, despite their increased complexity. </w:t>
+      </w:r>
+    </w:p>
+    <w:p>
+      <w:pPr>
+        <w:pStyle w:val="Normal"/>
+        <w:rPr>
+          <w:i/>
+          <w:i/>
+          <w:iCs/>
+          <w:lang w:val="en-GB"/>
+        </w:rPr>
+      </w:pPr>
+      <w:r>
+        <w:rPr>
+          <w:i/>
+          <w:iCs/>
+          <w:lang w:val="en-GB"/>
+        </w:rPr>
+        <w:t>Origination probability</w:t>
+      </w:r>
+    </w:p>
+    <w:p>
+      <w:pPr>
+        <w:pStyle w:val="Normal"/>
+        <w:rPr>
+          <w:lang w:val="en-GB"/>
+        </w:rPr>
+      </w:pPr>
+      <w:r>
+        <w:rPr>
+          <w:lang w:val="en-GB"/>
+        </w:rPr>
+        <w:t xml:space="preserve">Cooling-cooling palaeoclimate interactions resulted in an increased origination probability (Fig. 2, Table S 7). We compared the origination probability for marine groups per palaeoclimate interaction, based on the output of our regression models. The overall origination response was on average lower after cooling-warming, warming-cooling, and warming-warming palaeoclimate interactions compared to the average origination probability of 13.2% (p &lt; 0.001, Wilcoxon rank sum test). On the contrary, cooling-cooling palaeoclimate interactions resulted in an increased mean origination response of 14.8%. </w:t>
+      </w:r>
+    </w:p>
+    <w:p>
+      <w:pPr>
+        <w:pStyle w:val="Normal"/>
+        <w:rPr>
+          <w:i/>
+          <w:i/>
+          <w:iCs/>
+          <w:lang w:val="en-GB"/>
+        </w:rPr>
+      </w:pPr>
+      <w:r>
+        <w:rPr>
+          <w:i/>
+          <w:iCs/>
+          <w:lang w:val="en-GB"/>
+        </w:rPr>
+        <w:t>Effect size</w:t>
+      </w:r>
+    </w:p>
+    <w:p>
+      <w:pPr>
+        <w:pStyle w:val="Normal"/>
+        <w:rPr>
+          <w:lang w:val="en-GB"/>
+        </w:rPr>
+      </w:pPr>
+      <w:r>
+        <w:rPr>
+          <w:lang w:val="en-GB"/>
+        </w:rPr>
+        <w:t xml:space="preserve">The effect of cooling-cooling palaeoclimate interactions on origination probability is large (Fig. 3, Table S 8). The absolute difference between the mean origination probability of cooling-cooling compared to all other palaeoclimate interactions was 3.2 (Bayesian estimation, 95% CI [3.1, 3.2]). This difference represents a 23.7% increase compared to all other interactions (Bayesian estimation, 95% CI [23.2%, 24.2%]). We evaluated the effect size of cooling-cooling on origination probability using Cohen’s d statistic, a frequently applied measure used to indicate the standardised difference between two means. Cohen’s d for cooling-cooling was greater than 1, indicating a large effect size (Bayesian estimation, 95% CI [1.0, 1.1]). All results for effect size are consistent with bootstrapping resampling and raw output from generalised linear mixed effect models. </w:t>
+      </w:r>
+    </w:p>
+    <w:p>
+      <w:pPr>
+        <w:pStyle w:val="Normal"/>
+        <w:rPr>
+          <w:i/>
+          <w:i/>
+          <w:iCs/>
+          <w:lang w:val="en-GB"/>
+        </w:rPr>
+      </w:pPr>
+      <w:r>
+        <w:rPr>
+          <w:i/>
+          <w:iCs/>
+          <w:lang w:val="en-GB"/>
+        </w:rPr>
+        <w:t>Group differences</w:t>
+      </w:r>
+    </w:p>
+    <w:p>
+      <w:pPr>
+        <w:pStyle w:val="Normal"/>
+        <w:rPr>
+          <w:lang w:val="en-GB"/>
+        </w:rPr>
+      </w:pPr>
+      <w:r>
+        <w:rPr>
+          <w:lang w:val="en-GB"/>
+        </w:rPr>
+        <w:t>We additionally tested whether cooling-cooling palaeoclimate interactions raised the origination probability of all studied marine groups and if the signal remains robust through tiime (Fig. 4, Table S 9). This was the case for all 10 major groups and throughout all 94 geologic stages. Within the groups, hemichordates, bryozoans, brachiopods, and arthropods showed a higher than average response to cooling-cooling palaeoclimate interactions. Through time, the youngest and oldest periods (stage 78 to 94, and 14 to 29) showed the highest likelihoods. We hence found a large effect size of cooling-cooling palaeoclimate on origination probability, which remained consistent throughout all studied groups and throughout the whole Phanerozoic.</w:t>
+      </w:r>
+    </w:p>
+    <w:p>
+      <w:pPr>
+        <w:pStyle w:val="Normal"/>
+        <w:rPr>
+          <w:b/>
+          <w:b/>
+          <w:bCs/>
+          <w:lang w:val="en-GB"/>
+        </w:rPr>
+      </w:pPr>
+      <w:r>
+        <w:rPr>
+          <w:b/>
+          <w:bCs/>
+          <w:lang w:val="en-GB"/>
+        </w:rPr>
+        <w:t>Discussion</w:t>
+      </w:r>
+    </w:p>
+    <w:p>
+      <w:pPr>
+        <w:pStyle w:val="Normal"/>
+        <w:rPr>
+          <w:lang w:val="en-GB"/>
+        </w:rPr>
+      </w:pPr>
+      <w:r>
+        <w:rPr>
+          <w:lang w:val="en-GB"/>
+        </w:rPr>
+        <w:t xml:space="preserve">The interplay of short-term climate cooling adding to a long-term average global cooling resulted in a sharp increase of origination probability. We found this effect to be consistent through time and across all studied groups. Previous studies on the relationship between temperature and diversity came to ambiguous conclusions, ranging from a negative relationship </w:t>
+      </w:r>
+      <w:bookmarkStart w:id="7" w:name="ZOTERO_BREF_Qq5uicW3QNjS"/>
+      <w:r>
+        <w:rPr>
+          <w:lang w:val="en-GB"/>
+        </w:rPr>
+        <w:t>(Mayhew et al., 2008)</w:t>
+      </w:r>
+      <w:bookmarkEnd w:id="7"/>
+      <w:r>
+        <w:rPr>
+          <w:lang w:val="en-GB"/>
+        </w:rPr>
+        <w:t xml:space="preserve">, no relationship </w:t>
+      </w:r>
+      <w:bookmarkStart w:id="8" w:name="ZOTERO_BREF_6853XvvGjtnu"/>
+      <w:r>
+        <w:rPr>
+          <w:lang w:val="en-GB"/>
+        </w:rPr>
+        <w:t>(John Alroy et al., 2000; Prothero, 1999)</w:t>
+      </w:r>
+      <w:bookmarkEnd w:id="8"/>
+      <w:r>
+        <w:rPr>
+          <w:lang w:val="en-GB"/>
+        </w:rPr>
+        <w:t xml:space="preserve">, to a positive one </w:t>
+      </w:r>
+      <w:bookmarkStart w:id="9" w:name="ZOTERO_BREF_rhqBhoH7YA0M"/>
+      <w:r>
+        <w:rPr>
+          <w:lang w:val="en-GB"/>
+        </w:rPr>
+        <w:t>(Mayhew et al., 2012)</w:t>
+      </w:r>
+      <w:bookmarkEnd w:id="9"/>
+      <w:r>
+        <w:rPr>
+          <w:lang w:val="en-GB"/>
+        </w:rPr>
+        <w:t xml:space="preserve">. Our results show that complex interactions of climate and evolutionary dynamics exist, rendering the relationship between temperature and diversity non-linear. The large effect size and the cascading nature of palaeoclimate interactions might have obscured or even inverted the apparent relationship between temperature and origination, as it has been shown for other interactions in the fossil record </w:t>
+      </w:r>
+      <w:bookmarkStart w:id="10" w:name="ZOTERO_BREF_cEh8QJlmBBFh"/>
+      <w:r>
+        <w:rPr>
+          <w:lang w:val="en-GB"/>
+        </w:rPr>
+        <w:t>(Ritterbush &amp; Foote, 2017; Stigall, 2013)</w:t>
+      </w:r>
+      <w:bookmarkEnd w:id="10"/>
+      <w:r>
+        <w:rPr>
+          <w:lang w:val="en-GB"/>
+        </w:rPr>
+        <w:t xml:space="preserve">. Explicitly accounting for dynamic interactions within a flexible modelling framework will hence provide a more robust foundation to assess the relationship between Phanerozoic marine diversity and climate. This has been recently demonstrated for modern terrestrial and marine assemblages, where biodiversity responses to recent climate change were conditional on the baseline climate </w:t>
+      </w:r>
+      <w:bookmarkStart w:id="11" w:name="ZOTERO_BREF_5hn12piuyVce"/>
       <w:r>
         <w:rPr>
           <w:b w:val="false"/>
@@ -221,15 +623,30 @@
           <w:sz w:val="22"/>
           <w:u w:val="none"/>
           <w:vertAlign w:val="baseline"/>
-        </w:rPr>
-        <w:t>árdenas &amp; Harries, 2010; Erwin, 2009; Krug et al., 2009; Mayhew et al., 2008)</w:t>
-      </w:r>
-      <w:bookmarkEnd w:id="2"/>
-      <w:r>
-        <w:rPr>
-          <w:lang w:val="en-GB"/>
-        </w:rPr>
-        <w:t>. Current analysis, per contra, shows that fossil biodiversity interacts with temperature by complex cascading effects (Mathes et al., 2020), which could blur general relationships. While these interactions of past temperature trends with short-term climate change have shown to be major drivers of extinction events in Earth’s history (Mathes et al., 2020), their effect on evolutionary dynamics is untested.</w:t>
+          <w:lang w:val="en-GB"/>
+        </w:rPr>
+        <w:t>(Ant</w:t>
+      </w:r>
+      <w:r>
+        <w:rPr>
+          <w:b w:val="false"/>
+          <w:i w:val="false"/>
+          <w:caps w:val="false"/>
+          <w:smallCaps w:val="false"/>
+          <w:position w:val="0"/>
+          <w:sz w:val="22"/>
+          <w:sz w:val="22"/>
+          <w:u w:val="none"/>
+          <w:vertAlign w:val="baseline"/>
+        </w:rPr>
+        <w:t>ão et al., 2020)</w:t>
+      </w:r>
+      <w:bookmarkEnd w:id="11"/>
+      <w:r>
+        <w:rPr>
+          <w:lang w:val="en-GB"/>
+        </w:rPr>
+        <w:t xml:space="preserve">. </w:t>
       </w:r>
     </w:p>
     <w:p>
@@ -243,77 +660,49 @@
         <w:rPr>
           <w:lang w:val="en-GB"/>
         </w:rPr>
-        <w:t>These p</w:t>
-      </w:r>
-      <w:r>
-        <w:rPr>
-          <w:lang w:val="en-GB"/>
-        </w:rPr>
-        <w:t xml:space="preserve">alaeoclimate interactions theoretically initiate new evolutionary dynamics and hence affect origination rates. If short-term climate change adds to a long-term temperature trend in the same direction, species are more likely to loose adaptations to the climatic situation due to niche conservatism </w:t>
-      </w:r>
-      <w:bookmarkStart w:id="3" w:name="ZOTERO_BREF_lCPEVWoJjEwl"/>
-      <w:r>
-        <w:rPr>
-          <w:lang w:val="en-GB"/>
-        </w:rPr>
-        <w:t>(Hopkins et al., 2014; Stigall, 2014; Wiens &amp; Graham, 2005)</w:t>
-      </w:r>
-      <w:bookmarkEnd w:id="3"/>
-      <w:r>
-        <w:rPr>
-          <w:rFonts w:cs="Times New Roman"/>
-          <w:szCs w:val="24"/>
-          <w:lang w:val="en-GB"/>
-        </w:rPr>
-        <w:t xml:space="preserve">. This maladjustment might result in bottleneck and subsequent founder effects, as well as ecological releases </w:t>
-      </w:r>
-      <w:bookmarkStart w:id="4" w:name="ZOTERO_BREF_hMsLqJnZ779Q"/>
-      <w:r>
-        <w:rPr>
-          <w:rFonts w:cs="Times New Roman"/>
-          <w:szCs w:val="24"/>
-          <w:lang w:val="en-GB"/>
-        </w:rPr>
-        <w:t>(Button, 2017; Gilman et al., 2010; Raup, 1979)</w:t>
-      </w:r>
-      <w:bookmarkEnd w:id="4"/>
-      <w:r>
-        <w:rPr>
-          <w:rFonts w:cs="Times New Roman"/>
-          <w:szCs w:val="24"/>
-          <w:lang w:val="en-GB"/>
-        </w:rPr>
-        <w:t xml:space="preserve">. These ecological effects have been shown to influence </w:t>
-      </w:r>
-      <w:r>
-        <w:rPr/>
-        <w:t xml:space="preserve">rates of evolution and speciation </w:t>
-      </w:r>
-      <w:bookmarkStart w:id="5" w:name="ZOTERO_BREF_MuA6FF38gGLr"/>
-      <w:r>
-        <w:rPr/>
-        <w:t>(Templeton, 2008; Wahl et al., 2002)</w:t>
-      </w:r>
-      <w:bookmarkEnd w:id="5"/>
-      <w:r>
-        <w:rPr/>
-        <w:t>.</w:t>
-      </w:r>
-      <w:r>
-        <w:rPr>
-          <w:rFonts w:cs="Times New Roman"/>
-          <w:szCs w:val="24"/>
-          <w:lang w:val="en-GB"/>
-        </w:rPr>
-        <w:t xml:space="preserve"> We hence expect that palaeoclimate interactions not only affect extinction dynamics, but also origination processes. </w:t>
-      </w:r>
-      <w:r>
-        <w:rPr>
-          <w:rFonts w:cs="Times New Roman"/>
-          <w:szCs w:val="24"/>
-          <w:lang w:val="en-GB"/>
-        </w:rPr>
-        <w:t>Explicitely, we hypothesize that origination processes are stronger influenced by temperature change if the change adds to a previous temperature trend in the same direction (e.g. warming following long-term warming) rather than if the focal change withdraws previous trends (e.g. warming following long-term cooling).</w:t>
+        <w:t xml:space="preserve">Our results are remarkable as we expected to detect a weakened origination signal after cooling-cooling palaeoclimate interactions due to the “common cause” hypothesis </w:t>
+      </w:r>
+      <w:bookmarkStart w:id="12" w:name="ZOTERO_BREF_epyge0vAZ4YI"/>
+      <w:r>
+        <w:rPr>
+          <w:lang w:val="en-GB"/>
+        </w:rPr>
+        <w:t>(Shanan E. Peters, 2005)</w:t>
+      </w:r>
+      <w:bookmarkEnd w:id="12"/>
+      <w:r>
+        <w:rPr>
+          <w:lang w:val="en-GB"/>
+        </w:rPr>
+        <w:t xml:space="preserve">. Sampling biases caused by low sea levels arise from the removal of originating taxa from the fossil record or a shift of their detection to a later origination datum, leading to an artificially reduced origination probability. These extrinsic biases of fossil data cannot be addressed by sampling standardisation </w:t>
+      </w:r>
+      <w:bookmarkStart w:id="13" w:name="ZOTERO_BREF_GQgeP115my58"/>
+      <w:r>
+        <w:rPr>
+          <w:lang w:val="en-GB"/>
+        </w:rPr>
+        <w:t>(Shanan E. Peters, 2006)</w:t>
+      </w:r>
+      <w:bookmarkEnd w:id="13"/>
+      <w:r>
+        <w:rPr>
+          <w:lang w:val="en-GB"/>
+        </w:rPr>
+        <w:t xml:space="preserve">. The apparently large effect size of cooling-cooling palaeoclimate interactions might hence even be an underestimation of the true magnitude. However, we only tested the effect of temperature on diversity and did not include other environmental parameters potentially affecting origination rates (e.g., sea-level, nutrient inputs, continental dispersion). The large effect size found in this study is thus related to temperature estimates only and could potentially be less relevant when compared to other environmental parameters. Nevertheless, current research shows that temperature remains a significant predictor of origination rates after accounting for additional environmental parameters </w:t>
+      </w:r>
+      <w:bookmarkStart w:id="14" w:name="ZOTERO_BREF_0EtPwZtCrLXN"/>
+      <w:r>
+        <w:rPr>
+          <w:lang w:val="en-GB"/>
+        </w:rPr>
+        <w:t>(Mayhew et al., 2012)</w:t>
+      </w:r>
+      <w:bookmarkEnd w:id="14"/>
+      <w:r>
+        <w:rPr>
+          <w:lang w:val="en-GB"/>
+        </w:rPr>
+        <w:t xml:space="preserve">. Further, temperature can act as a top-down effect, driving the change in other environmental parameters such as sea-level and shelf area weathering. Directly correlating temperature to origination rates, instead of fitting additional mediatory variables, might hence give a more precise estimate of the relationship between climate and evolutionary dynamics. </w:t>
       </w:r>
     </w:p>
     <w:p>
@@ -327,329 +716,23 @@
         <w:rPr>
           <w:lang w:val="en-GB"/>
         </w:rPr>
-        <w:t>Here we analyse how global trajectories of palaeoclimate can affect origination probabilities of twelve marine fossil phyla in the last 485 m</w:t>
-      </w:r>
-      <w:r>
-        <w:rPr>
-          <w:lang w:val="en-GB"/>
-        </w:rPr>
-        <w:t>illion years</w:t>
-      </w:r>
-      <w:r>
-        <w:rPr>
-          <w:lang w:val="en-GB"/>
-        </w:rPr>
-        <w:t xml:space="preserve">. We use palaeoclimate interactions as explanatory variables, which are defined as the interaction of short-term climate change with long-term temperature trends. We first apply regression models using traditional palaeo-temperature variables to sample-standardized fossil data. We then compare performances of these traditional models to our models including palaeoclimate interactions within a dynamic modelling framework. Considering the general complexity of evolutionary processes, we hypothesize that incorporating dynamic interactions of palaeo-temperature estimates can lead to an improved mechanistic understanding of evolutionary patterns. Second, we test whether cumulative palaeoclimate interactions increase the origination probability of fossil taxa, </w:t>
-      </w:r>
-      <w:bookmarkStart w:id="6" w:name="_Hlk38637451"/>
-      <w:r>
-        <w:rPr>
-          <w:lang w:val="en-GB"/>
-        </w:rPr>
-        <w:t>which might explain the perceived ambiguity of existing studies on the relationship of temperature and biodiversity in Earth’s history</w:t>
-      </w:r>
-      <w:bookmarkEnd w:id="6"/>
-      <w:r>
-        <w:rPr>
-          <w:lang w:val="en-GB"/>
-        </w:rPr>
-        <w:t>.</w:t>
-      </w:r>
-    </w:p>
-    <w:p>
-      <w:pPr>
-        <w:pStyle w:val="Normal"/>
-        <w:rPr>
-          <w:b/>
-          <w:b/>
-          <w:bCs/>
-          <w:lang w:val="en-GB"/>
-        </w:rPr>
-      </w:pPr>
-      <w:r>
-        <w:rPr>
-          <w:b/>
-          <w:bCs/>
-          <w:lang w:val="en-GB"/>
-        </w:rPr>
-        <w:t>Results</w:t>
-      </w:r>
-    </w:p>
-    <w:p>
-      <w:pPr>
-        <w:pStyle w:val="Normal"/>
-        <w:rPr>
-          <w:i/>
-          <w:i/>
-          <w:iCs/>
-          <w:lang w:val="en-GB"/>
-        </w:rPr>
-      </w:pPr>
-      <w:r>
-        <w:rPr>
-          <w:i/>
-          <w:iCs/>
-          <w:lang w:val="en-GB"/>
-        </w:rPr>
-        <w:t>Model comparison</w:t>
-      </w:r>
-    </w:p>
-    <w:p>
-      <w:pPr>
-        <w:pStyle w:val="Normal"/>
-        <w:rPr>
-          <w:lang w:val="en-GB"/>
-        </w:rPr>
-      </w:pPr>
-      <w:r>
-        <w:rPr>
-          <w:lang w:val="en-GB"/>
-        </w:rPr>
-        <w:t>Models including dynamic palaeoclimate interactions performed better than their traditional counterparts in 6 out of 6 cas</w:t>
-      </w:r>
-      <w:r>
-        <w:rPr>
-          <w:lang w:val="en-GB"/>
-        </w:rPr>
-        <w:t>es (Fig. 1, Table S 2)</w:t>
-      </w:r>
-      <w:r>
-        <w:rPr>
-          <w:lang w:val="en-GB"/>
-        </w:rPr>
-        <w:t xml:space="preserve">, based on Akaike’s information criterion (AIC) and Bayesian information criterion (BIC). Models covering short-term cooling improved on average by 688 AIC values (665 BIC values), and models covering short-term warming by 196 AIC values (172 BIC values). Both AIC and BIC values hence indicate that all models including palaeoclimate interactions are more parsimonious than their counterparts, despite their increased complexity. </w:t>
-      </w:r>
-    </w:p>
-    <w:p>
-      <w:pPr>
-        <w:pStyle w:val="Normal"/>
-        <w:rPr>
-          <w:i/>
-          <w:i/>
-          <w:iCs/>
-          <w:lang w:val="en-GB"/>
-        </w:rPr>
-      </w:pPr>
-      <w:r>
-        <w:rPr>
-          <w:i/>
-          <w:iCs/>
-          <w:lang w:val="en-GB"/>
-        </w:rPr>
-        <w:t>Origination probability</w:t>
-      </w:r>
-    </w:p>
-    <w:p>
-      <w:pPr>
-        <w:pStyle w:val="Normal"/>
-        <w:rPr>
-          <w:lang w:val="en-GB"/>
-        </w:rPr>
-      </w:pPr>
-      <w:r>
-        <w:rPr>
-          <w:lang w:val="en-GB"/>
-        </w:rPr>
-        <w:t xml:space="preserve">Cooling-cooling palaeoclimate interactions resulted in an increased origination probability </w:t>
-      </w:r>
-      <w:r>
-        <w:rPr>
-          <w:lang w:val="en-GB"/>
-        </w:rPr>
-        <w:t>(Fig. 2, Table S 7)</w:t>
-      </w:r>
-      <w:r>
-        <w:rPr>
-          <w:lang w:val="en-GB"/>
-        </w:rPr>
-        <w:t xml:space="preserve">. We compared the origination probability for marine groups per palaeoclimate interaction, based on the output of our regression models. The overall origination response was on average lower after cooling-warming, warming-cooling, and warming-warming palaeoclimate interactions compared to the average origination probability of 13.2% (p &lt; 0.001, Wilcoxon rank sum test). On the contrary, cooling-cooling palaeoclimate interactions resulted in an increased mean origination response of 14.8%. </w:t>
-      </w:r>
-    </w:p>
-    <w:p>
-      <w:pPr>
-        <w:pStyle w:val="Normal"/>
-        <w:rPr>
-          <w:i/>
-          <w:i/>
-          <w:iCs/>
-          <w:lang w:val="en-GB"/>
-        </w:rPr>
-      </w:pPr>
-      <w:r>
-        <w:rPr>
-          <w:i/>
-          <w:iCs/>
-          <w:lang w:val="en-GB"/>
-        </w:rPr>
-        <w:t>Effect size</w:t>
-      </w:r>
-    </w:p>
-    <w:p>
-      <w:pPr>
-        <w:pStyle w:val="Normal"/>
-        <w:rPr>
-          <w:lang w:val="en-GB"/>
-        </w:rPr>
-      </w:pPr>
-      <w:r>
-        <w:rPr>
-          <w:lang w:val="en-GB"/>
-        </w:rPr>
-        <w:t xml:space="preserve">The effect of cooling-cooling palaeoclimate interactions on origination probability is large </w:t>
-      </w:r>
-      <w:r>
-        <w:rPr>
-          <w:lang w:val="en-GB"/>
-        </w:rPr>
-        <w:t>(Fig. 3, Table S 8)</w:t>
-      </w:r>
-      <w:r>
-        <w:rPr>
-          <w:lang w:val="en-GB"/>
-        </w:rPr>
-        <w:t xml:space="preserve">. The absolute difference between the mean origination probability of cooling-cooling compared to all other palaeoclimate interactions was 3.2 (Bayesian estimation, 95% CI [3.1, 3.2]). This difference represents a 23.7% increase compared to all other interactions (Bayesian estimation, 95% CI [23.2%, 24.2%]). We evaluated the effect size of cooling-cooling on origination probability using Cohen’s d statistic, a frequently applied measure used to indicate the standardised difference between two means. Cohen’s d for cooling-cooling was greater than 1, indicating a large effect size (Bayesian estimation, 95% CI [1.0, 1.1]). All results for effect size are consistent with bootstrapping resampling and raw output from generalised linear mixed effect models. </w:t>
-      </w:r>
-    </w:p>
-    <w:p>
-      <w:pPr>
-        <w:pStyle w:val="Normal"/>
-        <w:rPr>
-          <w:i/>
-          <w:i/>
-          <w:iCs/>
-          <w:lang w:val="en-GB"/>
-        </w:rPr>
-      </w:pPr>
-      <w:r>
-        <w:rPr>
-          <w:i/>
-          <w:iCs/>
-          <w:lang w:val="en-GB"/>
-        </w:rPr>
-        <w:t>Group differences</w:t>
-      </w:r>
-    </w:p>
-    <w:p>
-      <w:pPr>
-        <w:pStyle w:val="Normal"/>
-        <w:rPr>
-          <w:lang w:val="en-GB"/>
-        </w:rPr>
-      </w:pPr>
-      <w:r>
-        <w:rPr>
-          <w:lang w:val="en-GB"/>
-        </w:rPr>
-        <w:t>We additionally tested whether cooling-cooling palaeoclimate interactions raised the origination probability of all studied marine groups and if the signal remains robust through ti</w:t>
-      </w:r>
-      <w:r>
-        <w:rPr>
-          <w:lang w:val="en-GB"/>
-        </w:rPr>
-        <w:t>ime (Fig. 4, Table S 9)</w:t>
-      </w:r>
-      <w:r>
-        <w:rPr>
-          <w:lang w:val="en-GB"/>
-        </w:rPr>
-        <w:t>. This was the case for all 10 major groups and throughout all 94 geologic stages. Within the groups, hemichordates, bryozoans, brachiopods, and arthropods showed a higher than average response to cooling-cooling palaeoclimate interactions. Through time, the youngest and oldest periods (stage 78 to 94, and 14 to 29) showed the highest likelihoods. We hence found a large effect size of cooling-cooling palaeoclimate on origination probability, which remained consistent throughout all studied groups and throughout the whole Phanerozoic.</w:t>
-      </w:r>
-    </w:p>
-    <w:p>
-      <w:pPr>
-        <w:pStyle w:val="Normal"/>
-        <w:rPr>
-          <w:b/>
-          <w:b/>
-          <w:bCs/>
-          <w:lang w:val="en-GB"/>
-        </w:rPr>
-      </w:pPr>
-      <w:r>
-        <w:rPr>
-          <w:b/>
-          <w:bCs/>
-          <w:lang w:val="en-GB"/>
-        </w:rPr>
-        <w:t>Discussion</w:t>
-      </w:r>
-    </w:p>
-    <w:p>
-      <w:pPr>
-        <w:pStyle w:val="Normal"/>
-        <w:rPr>
-          <w:lang w:val="en-GB"/>
-        </w:rPr>
-      </w:pPr>
-      <w:r>
-        <w:rPr>
-          <w:lang w:val="en-GB"/>
-        </w:rPr>
-        <w:t xml:space="preserve">The interplay of short-term climate cooling adding to a long-term average global cooling resulted in a sharp increase of origination probability. We found this effect to be consistent through time and across all studied groups. Previous studies on the relationship between temperature and diversity came to ambiguous conclusions, ranging from a negative relationship </w:t>
-      </w:r>
-      <w:bookmarkStart w:id="7" w:name="ZOTERO_BREF_Qq5uicW3QNjS"/>
-      <w:r>
-        <w:rPr>
-          <w:lang w:val="en-GB"/>
-        </w:rPr>
-        <w:t>(Mayhew et al., 2008)</w:t>
-      </w:r>
-      <w:bookmarkEnd w:id="7"/>
-      <w:r>
-        <w:rPr>
-          <w:lang w:val="en-GB"/>
-        </w:rPr>
-        <w:t xml:space="preserve">, no relationship </w:t>
-      </w:r>
-      <w:bookmarkStart w:id="8" w:name="ZOTERO_BREF_6853XvvGjtnu"/>
-      <w:r>
-        <w:rPr>
-          <w:lang w:val="en-GB"/>
-        </w:rPr>
-        <w:t>(John Alroy et al., 2000; Prothero, 1999)</w:t>
-      </w:r>
-      <w:bookmarkEnd w:id="8"/>
-      <w:r>
-        <w:rPr>
-          <w:lang w:val="en-GB"/>
-        </w:rPr>
-        <w:t xml:space="preserve">, to a positive one </w:t>
-      </w:r>
-      <w:bookmarkStart w:id="9" w:name="ZOTERO_BREF_rhqBhoH7YA0M"/>
-      <w:r>
-        <w:rPr>
-          <w:lang w:val="en-GB"/>
-        </w:rPr>
-        <w:t>(Mayhew et al., 2012</w:t>
-      </w:r>
-      <w:bookmarkEnd w:id="9"/>
-      <w:r>
-        <w:rPr>
-          <w:lang w:val="en-GB"/>
-        </w:rPr>
-        <w:t>)</w:t>
-      </w:r>
-      <w:r>
-        <w:rPr>
-          <w:lang w:val="en-GB"/>
-        </w:rPr>
-        <w:t xml:space="preserve">. Our results show that complex interactions of climate and evolutionary dynamics exist, rendering the relationship between temperature and diversity non-linear. The large effect size and the cascading nature of palaeoclimate interactions might have obscured or even inverted the apparent relationship between temperature and origination, as it has been shown for other interactions in the fossil record </w:t>
-      </w:r>
-      <w:bookmarkStart w:id="10" w:name="ZOTERO_BREF_cEh8QJlmBBFh"/>
-      <w:r>
-        <w:rPr>
-          <w:lang w:val="en-GB"/>
-        </w:rPr>
-        <w:t>(Ritterbush &amp; Foote, 2017; Stigall, 2013)</w:t>
-      </w:r>
-      <w:bookmarkEnd w:id="10"/>
-      <w:r>
-        <w:rPr>
-          <w:lang w:val="en-GB"/>
-        </w:rPr>
-        <w:t xml:space="preserve">. Explicitly accounting for dynamic interactions within a flexible modelling framework will hence provide a more robust foundation to assess the relationship between Phanerozoic marine diversity and climate. This has been recently demonstrated for modern terrestrial and marine assemblages, where biodiversity responses to recent climate change were conditional on the baseline climate </w:t>
-      </w:r>
-      <w:bookmarkStart w:id="11" w:name="ZOTERO_BREF_5hn12piuyVce"/>
+        <w:t xml:space="preserve">We emphasize that our results can only provide statistical conclusions, but no causal inferences. Causes for the detected effect might be manifold but are likely connected to eustatic sea level subsidence caused by global cooling. A drop in sea level due to glaciation results in reduced continental shelf area, which is the main habitat for the majority of the studied fossil groups. Increased habitat fragmentation and loss is correlated to the rate of ecological interactions </w:t>
+      </w:r>
+      <w:bookmarkStart w:id="15" w:name="ZOTERO_BREF_XOBGnGxwidkI"/>
+      <w:r>
+        <w:rPr>
+          <w:lang w:val="en-GB"/>
+        </w:rPr>
+        <w:t>(Schuler et al., 2017; Tilman, 1994; Valentine, 1968)</w:t>
+      </w:r>
+      <w:bookmarkEnd w:id="15"/>
+      <w:r>
+        <w:rPr>
+          <w:lang w:val="en-GB"/>
+        </w:rPr>
+        <w:t xml:space="preserve"> and speciation rates </w:t>
+      </w:r>
+      <w:bookmarkStart w:id="16" w:name="ZOTERO_BREF_p9919oHeIjc8"/>
       <w:r>
         <w:rPr>
           <w:b w:val="false"/>
@@ -662,7 +745,7 @@
           <w:vertAlign w:val="baseline"/>
           <w:lang w:val="en-GB"/>
         </w:rPr>
-        <w:t>(Ant</w:t>
+        <w:t>(John Alroy, 2008; Mayr &amp; O</w:t>
       </w:r>
       <w:r>
         <w:rPr>
@@ -675,100 +758,30 @@
           <w:u w:val="none"/>
           <w:vertAlign w:val="baseline"/>
         </w:rPr>
-        <w:t>ão et al., 2020)</w:t>
-      </w:r>
-      <w:bookmarkEnd w:id="11"/>
-      <w:r>
-        <w:rPr>
-          <w:lang w:val="en-GB"/>
-        </w:rPr>
-        <w:t xml:space="preserve">. </w:t>
-      </w:r>
-    </w:p>
-    <w:p>
-      <w:pPr>
-        <w:pStyle w:val="Normal"/>
-        <w:rPr>
-          <w:lang w:val="en-GB"/>
-        </w:rPr>
-      </w:pPr>
-      <w:r>
-        <w:rPr>
-          <w:lang w:val="en-GB"/>
-        </w:rPr>
-        <w:t xml:space="preserve">Our results are remarkable as we expected to detect a weakened origination signal after cooling-cooling palaeoclimate interactions due to the “common cause” hypothesis </w:t>
-      </w:r>
-      <w:bookmarkStart w:id="12" w:name="ZOTERO_BREF_epyge0vAZ4YI"/>
-      <w:r>
-        <w:rPr>
-          <w:lang w:val="en-GB"/>
-        </w:rPr>
-        <w:t>(S. E. Peters, 2005)</w:t>
-      </w:r>
-      <w:bookmarkEnd w:id="12"/>
-      <w:r>
-        <w:rPr>
-          <w:lang w:val="en-GB"/>
-        </w:rPr>
-        <w:t xml:space="preserve">. Sampling biases caused by low sea levels arise from the removal of originating taxa from the fossil record or a shift of their detection to a later origination datum, leading to an artificially reduced origination probability. These extrinsic biases of fossil data cannot be addressed by sampling standardisation </w:t>
-      </w:r>
-      <w:bookmarkStart w:id="13" w:name="ZOTERO_BREF_GQgeP115my58"/>
-      <w:r>
-        <w:rPr>
-          <w:lang w:val="en-GB"/>
-        </w:rPr>
-        <w:t>(Shanan E. Peters, 2006)</w:t>
-      </w:r>
-      <w:bookmarkEnd w:id="13"/>
-      <w:r>
-        <w:rPr>
-          <w:lang w:val="en-GB"/>
-        </w:rPr>
-        <w:t xml:space="preserve">. The apparently large effect size of cooling-cooling palaeoclimate interactions might hence even be an underestimation of the true magnitude. However, we only tested the effect of temperature on diversity and did not include other environmental parameters potentially affecting origination rates (e.g., sea-level, nutrient inputs, continental dispersion). The large effect size found in this study is thus related to temperature estimates only and could potentially be less relevant when compared to other environmental parameters. Nevertheless, current research shows that temperature remains a significant predictor of origination rates after accounting for additional environmental parameters </w:t>
-      </w:r>
-      <w:bookmarkStart w:id="14" w:name="ZOTERO_BREF_0EtPwZtCrLXN"/>
-      <w:r>
-        <w:rPr>
-          <w:lang w:val="en-GB"/>
-        </w:rPr>
-        <w:t>(Mayhew et al., 2012)</w:t>
-      </w:r>
-      <w:bookmarkEnd w:id="14"/>
-      <w:r>
-        <w:rPr>
-          <w:lang w:val="en-GB"/>
-        </w:rPr>
-        <w:t xml:space="preserve">. Further, temperature can act as a top-down effect, driving the change in other environmental parameters such as sea-level and shelf area weathering. Directly correlating temperature to origination rates, instead of fitting additional mediatory variables, might hence give a more precise estimate of the relationship between climate and evolutionary dynamics. </w:t>
-      </w:r>
-    </w:p>
-    <w:p>
-      <w:pPr>
-        <w:pStyle w:val="Normal"/>
-        <w:rPr>
-          <w:lang w:val="en-GB"/>
-        </w:rPr>
-      </w:pPr>
-      <w:r>
-        <w:rPr>
-          <w:lang w:val="en-GB"/>
-        </w:rPr>
-        <w:t xml:space="preserve">We emphasize that our results can only provide statistical conclusions, but no causal inferences. Causes for the detected effect might be manifold but are likely connected to eustatic sea level subsidence caused by global cooling. A drop in sea level due to glaciation results in reduced continental shelf area, which is the main habitat for the majority of the studied fossil groups. Increased habitat fragmentation and loss is correlated to the rate of ecological interactions </w:t>
-      </w:r>
-      <w:bookmarkStart w:id="15" w:name="ZOTERO_BREF_XOBGnGxwidkI"/>
-      <w:r>
-        <w:rPr>
-          <w:lang w:val="en-GB"/>
-        </w:rPr>
-        <w:t>(Schuler et al., 2017; Tilman, 1994; Valentine, 1968)</w:t>
-      </w:r>
-      <w:bookmarkEnd w:id="15"/>
-      <w:r>
-        <w:rPr>
-          <w:lang w:val="en-GB"/>
-        </w:rPr>
-        <w:t xml:space="preserve"> and speciation rates </w:t>
-      </w:r>
-      <w:bookmarkStart w:id="16" w:name="ZOTERO_BREF_p9919oHeIjc8"/>
+        <w:t>’Hara, 1986)</w:t>
+      </w:r>
+      <w:bookmarkEnd w:id="16"/>
+      <w:r>
+        <w:rPr>
+          <w:lang w:val="en-GB"/>
+        </w:rPr>
+        <w:t xml:space="preserve">. Low sea levels lead to increased nutrient availability in the marine realm through exposure of continental shelf area to weathering </w:t>
+      </w:r>
+      <w:bookmarkStart w:id="17" w:name="ZOTERO_BREF_K0rqwvbqICmH"/>
+      <w:r>
+        <w:rPr>
+          <w:lang w:val="en-GB"/>
+        </w:rPr>
+        <w:t>(Broecker &amp; Peng, 1982)</w:t>
+      </w:r>
+      <w:bookmarkEnd w:id="17"/>
+      <w:r>
+        <w:rPr>
+          <w:lang w:val="en-GB"/>
+        </w:rPr>
+        <w:t xml:space="preserve">, a process known to drive genus origination rates </w:t>
+      </w:r>
+      <w:bookmarkStart w:id="18" w:name="ZOTERO_BREF_g4zkd2EbbPxs"/>
       <w:r>
         <w:rPr>
           <w:b w:val="false"/>
@@ -777,11 +790,12 @@
           <w:smallCaps w:val="false"/>
           <w:position w:val="0"/>
           <w:sz w:val="22"/>
+          <w:sz w:val="22"/>
           <w:u w:val="none"/>
           <w:vertAlign w:val="baseline"/>
           <w:lang w:val="en-GB"/>
         </w:rPr>
-        <w:t>(J. Alroy, 2008; Mayr &amp; O</w:t>
+        <w:t>(C</w:t>
       </w:r>
       <w:r>
         <w:rPr>
@@ -791,54 +805,6 @@
           <w:smallCaps w:val="false"/>
           <w:position w:val="0"/>
           <w:sz w:val="22"/>
-          <w:u w:val="none"/>
-          <w:vertAlign w:val="baseline"/>
-        </w:rPr>
-        <w:t>’Hara, 1986)</w:t>
-      </w:r>
-      <w:bookmarkEnd w:id="16"/>
-      <w:r>
-        <w:rPr>
-          <w:lang w:val="en-GB"/>
-        </w:rPr>
-        <w:t xml:space="preserve">. Low sea levels lead to increased nutrient availability in the marine realm through exposure of continental shelf area to weathering </w:t>
-      </w:r>
-      <w:bookmarkStart w:id="17" w:name="ZOTERO_BREF_K0rqwvbqICmH"/>
-      <w:r>
-        <w:rPr>
-          <w:lang w:val="en-GB"/>
-        </w:rPr>
-        <w:t>(Broecker &amp; Peng, 1982)</w:t>
-      </w:r>
-      <w:bookmarkEnd w:id="17"/>
-      <w:r>
-        <w:rPr>
-          <w:lang w:val="en-GB"/>
-        </w:rPr>
-        <w:t xml:space="preserve">, a process known to drive genus origination rates </w:t>
-      </w:r>
-      <w:bookmarkStart w:id="18" w:name="ZOTERO_BREF_g4zkd2EbbPxs"/>
-      <w:r>
-        <w:rPr>
-          <w:b w:val="false"/>
-          <w:i w:val="false"/>
-          <w:caps w:val="false"/>
-          <w:smallCaps w:val="false"/>
-          <w:position w:val="0"/>
-          <w:sz w:val="22"/>
-          <w:u w:val="none"/>
-          <w:vertAlign w:val="baseline"/>
-          <w:lang w:val="en-GB"/>
-        </w:rPr>
-        <w:t>(C</w:t>
-      </w:r>
-      <w:r>
-        <w:rPr>
-          <w:b w:val="false"/>
-          <w:i w:val="false"/>
-          <w:caps w:val="false"/>
-          <w:smallCaps w:val="false"/>
-          <w:position w:val="0"/>
           <w:sz w:val="22"/>
           <w:u w:val="none"/>
           <w:vertAlign w:val="baseline"/>
@@ -933,6 +899,7 @@
           <w:smallCaps w:val="false"/>
           <w:position w:val="0"/>
           <w:sz w:val="22"/>
+          <w:sz w:val="22"/>
           <w:u w:val="none"/>
           <w:vertAlign w:val="baseline"/>
         </w:rPr>
@@ -966,7 +933,7 @@
         <w:rPr>
           <w:lang w:val="en-GB"/>
         </w:rPr>
-        <w:t>(Jablonski, 2008)</w:t>
+        <w:t>(Dave Jablonski, 2008)</w:t>
       </w:r>
       <w:bookmarkEnd w:id="21"/>
       <w:r>
@@ -1003,34 +970,44 @@
         <w:rPr>
           <w:lang w:val="en-GB"/>
         </w:rPr>
-      </w:r>
-      <w:r>
         <mc:AlternateContent>
           <mc:Choice Requires="wps">
             <w:drawing>
-              <wp:anchor behindDoc="0" distT="0" distB="0" distL="0" distR="0" simplePos="0" locked="0" layoutInCell="1" allowOverlap="1" relativeHeight="9">
+              <wp:anchor behindDoc="0" distT="0" distB="0" distL="0" distR="0" simplePos="0" locked="0" layoutInCell="1" allowOverlap="1" relativeHeight="8">
                 <wp:simplePos x="0" y="0"/>
                 <wp:positionH relativeFrom="column">
-                  <wp:posOffset>723900</wp:posOffset>
+                  <wp:posOffset>594360</wp:posOffset>
                 </wp:positionH>
                 <wp:positionV relativeFrom="paragraph">
-                  <wp:posOffset>11430</wp:posOffset>
+                  <wp:posOffset>360680</wp:posOffset>
                 </wp:positionV>
-                <wp:extent cx="4230370" cy="4745990"/>
+                <wp:extent cx="4231005" cy="5148580"/>
                 <wp:effectExtent l="0" t="0" r="0" b="0"/>
                 <wp:wrapSquare wrapText="largest"/>
                 <wp:docPr id="1" name="Rahmen1"/>
                 <a:graphic xmlns:a="http://schemas.openxmlformats.org/drawingml/2006/main">
                   <a:graphicData uri="http://schemas.microsoft.com/office/word/2010/wordprocessingShape">
                     <wps:wsp>
-                      <wps:cNvSpPr txBox="1"/>
+                      <wps:cNvSpPr/>
                       <wps:spPr>
                         <a:xfrm>
                           <a:off x="0" y="0"/>
-                          <a:ext cx="4230370" cy="4745990"/>
+                          <a:ext cx="4230360" cy="5148000"/>
                         </a:xfrm>
-                        <a:prstGeom prst="rect"/>
+                        <a:prstGeom prst="rect">
+                          <a:avLst/>
+                        </a:prstGeom>
+                        <a:noFill/>
+                        <a:ln>
+                          <a:noFill/>
+                        </a:ln>
                       </wps:spPr>
+                      <wps:style>
+                        <a:lnRef idx="0"/>
+                        <a:fillRef idx="0"/>
+                        <a:effectRef idx="0"/>
+                        <a:fontRef idx="minor"/>
+                      </wps:style>
                       <wps:txbx>
                         <w:txbxContent>
                           <w:p>
@@ -1040,14 +1017,12 @@
                               <w:rPr/>
                             </w:pPr>
                             <w:r>
-                              <w:rPr>
-                                <w:rStyle w:val="DefaultParagraphFont"/>
-                              </w:rPr>
+                              <w:rPr/>
                               <w:drawing>
                                 <wp:inline distT="0" distB="0" distL="0" distR="0">
                                   <wp:extent cx="4230370" cy="2820035"/>
                                   <wp:effectExtent l="0" t="0" r="0" b="0"/>
-                                  <wp:docPr id="2" name="Bild1" descr=""/>
+                                  <wp:docPr id="3" name="Bild1" descr=""/>
                                   <wp:cNvGraphicFramePr>
                                     <a:graphicFrameLocks xmlns:a="http://schemas.openxmlformats.org/drawingml/2006/main" noChangeAspect="1"/>
                                   </wp:cNvGraphicFramePr>
@@ -1055,7 +1030,7 @@
                                     <a:graphicData uri="http://schemas.openxmlformats.org/drawingml/2006/picture">
                                       <pic:pic xmlns:pic="http://schemas.openxmlformats.org/drawingml/2006/picture">
                                         <pic:nvPicPr>
-                                          <pic:cNvPr id="2" name="Bild1" descr=""/>
+                                          <pic:cNvPr id="3" name="Bild1" descr=""/>
                                           <pic:cNvPicPr>
                                             <a:picLocks noChangeAspect="1" noChangeArrowheads="1"/>
                                           </pic:cNvPicPr>
@@ -1080,37 +1055,18 @@
                                   </a:graphic>
                                 </wp:inline>
                               </w:drawing>
+                            </w:r>
+                            <w:r>
+                              <w:rPr>
+                                <w:rStyle w:val="DefaultParagraphFont"/>
+                              </w:rPr>
                               <w:t xml:space="preserve">Figure </w:t>
                             </w:r>
                             <w:r>
                               <w:rPr>
                                 <w:rStyle w:val="DefaultParagraphFont"/>
                               </w:rPr>
-                              <w:fldChar w:fldCharType="begin"/>
-                            </w:r>
-                            <w:r>
-                              <w:rPr>
-                                <w:rStyle w:val="DefaultParagraphFont"/>
-                              </w:rPr>
-                              <w:instrText> SEQ Figure \* ARABIC </w:instrText>
-                            </w:r>
-                            <w:r>
-                              <w:rPr>
-                                <w:rStyle w:val="DefaultParagraphFont"/>
-                              </w:rPr>
-                              <w:fldChar w:fldCharType="separate"/>
-                            </w:r>
-                            <w:r>
-                              <w:rPr>
-                                <w:rStyle w:val="DefaultParagraphFont"/>
-                              </w:rPr>
                               <w:t>1</w:t>
-                            </w:r>
-                            <w:r>
-                              <w:rPr>
-                                <w:rStyle w:val="DefaultParagraphFont"/>
-                              </w:rPr>
-                              <w:fldChar w:fldCharType="end"/>
                             </w:r>
                             <w:r>
                               <w:rPr>
@@ -1125,7 +1081,7 @@
                           </w:p>
                         </w:txbxContent>
                       </wps:txbx>
-                      <wps:bodyPr anchor="t" lIns="0" tIns="0" rIns="0" bIns="0">
+                      <wps:bodyPr lIns="0" rIns="0" tIns="0" bIns="0">
                         <a:noAutofit/>
                       </wps:bodyPr>
                     </wps:wsp>
@@ -1136,8 +1092,11 @@
           </mc:Choice>
           <mc:Fallback>
             <w:pict>
-              <v:rect style="position:absolute;rotation:0;width:333.1pt;height:373.7pt;mso-wrap-distance-left:0pt;mso-wrap-distance-right:0pt;mso-wrap-distance-top:0pt;mso-wrap-distance-bottom:0pt;margin-top:0.9pt;mso-position-vertical-relative:text;margin-left:57pt;mso-position-horizontal-relative:text">
-                <v:textbox inset="0in,0in,0in,0in">
+              <v:rect id="shape_0" ID="Rahmen1" stroked="f" style="position:absolute;margin-left:46.8pt;margin-top:28.4pt;width:333.05pt;height:405.3pt">
+                <w10:wrap type="square"/>
+                <v:fill o:detectmouseclick="t" on="false"/>
+                <v:stroke color="#3465a4" joinstyle="round" endcap="flat"/>
+                <v:textbox>
                   <w:txbxContent>
                     <w:p>
                       <w:pPr>
@@ -1146,14 +1105,12 @@
                         <w:rPr/>
                       </w:pPr>
                       <w:r>
-                        <w:rPr>
-                          <w:rStyle w:val="DefaultParagraphFont"/>
-                        </w:rPr>
+                        <w:rPr/>
                         <w:drawing>
                           <wp:inline distT="0" distB="0" distL="0" distR="0">
                             <wp:extent cx="4230370" cy="2820035"/>
                             <wp:effectExtent l="0" t="0" r="0" b="0"/>
-                            <wp:docPr id="3" name="Bild1" descr=""/>
+                            <wp:docPr id="4" name="Bild1" descr=""/>
                             <wp:cNvGraphicFramePr>
                               <a:graphicFrameLocks xmlns:a="http://schemas.openxmlformats.org/drawingml/2006/main" noChangeAspect="1"/>
                             </wp:cNvGraphicFramePr>
@@ -1161,7 +1118,7 @@
                               <a:graphicData uri="http://schemas.openxmlformats.org/drawingml/2006/picture">
                                 <pic:pic xmlns:pic="http://schemas.openxmlformats.org/drawingml/2006/picture">
                                   <pic:nvPicPr>
-                                    <pic:cNvPr id="3" name="Bild1" descr=""/>
+                                    <pic:cNvPr id="4" name="Bild1" descr=""/>
                                     <pic:cNvPicPr>
                                       <a:picLocks noChangeAspect="1" noChangeArrowheads="1"/>
                                     </pic:cNvPicPr>
@@ -1186,37 +1143,18 @@
                             </a:graphic>
                           </wp:inline>
                         </w:drawing>
+                      </w:r>
+                      <w:r>
+                        <w:rPr>
+                          <w:rStyle w:val="DefaultParagraphFont"/>
+                        </w:rPr>
                         <w:t xml:space="preserve">Figure </w:t>
                       </w:r>
                       <w:r>
                         <w:rPr>
                           <w:rStyle w:val="DefaultParagraphFont"/>
                         </w:rPr>
-                        <w:fldChar w:fldCharType="begin"/>
-                      </w:r>
-                      <w:r>
-                        <w:rPr>
-                          <w:rStyle w:val="DefaultParagraphFont"/>
-                        </w:rPr>
-                        <w:instrText> SEQ Figure \* ARABIC </w:instrText>
-                      </w:r>
-                      <w:r>
-                        <w:rPr>
-                          <w:rStyle w:val="DefaultParagraphFont"/>
-                        </w:rPr>
-                        <w:fldChar w:fldCharType="separate"/>
-                      </w:r>
-                      <w:r>
-                        <w:rPr>
-                          <w:rStyle w:val="DefaultParagraphFont"/>
-                        </w:rPr>
                         <w:t>1</w:t>
-                      </w:r>
-                      <w:r>
-                        <w:rPr>
-                          <w:rStyle w:val="DefaultParagraphFont"/>
-                        </w:rPr>
-                        <w:fldChar w:fldCharType="end"/>
                       </w:r>
                       <w:r>
                         <w:rPr>
@@ -1231,7 +1169,6 @@
                     </w:p>
                   </w:txbxContent>
                 </v:textbox>
-                <w10:wrap type="square" side="largest"/>
               </v:rect>
             </w:pict>
           </mc:Fallback>
@@ -1265,34 +1202,44 @@
         <w:rPr>
           <w:lang w:val="en-GB"/>
         </w:rPr>
-      </w:r>
-      <w:r>
         <mc:AlternateContent>
           <mc:Choice Requires="wps">
             <w:drawing>
-              <wp:anchor behindDoc="0" distT="0" distB="0" distL="0" distR="0" simplePos="0" locked="0" layoutInCell="1" allowOverlap="1" relativeHeight="11">
+              <wp:anchor behindDoc="0" distT="0" distB="0" distL="0" distR="0" simplePos="0" locked="0" layoutInCell="1" allowOverlap="1" relativeHeight="9">
                 <wp:simplePos x="0" y="0"/>
                 <wp:positionH relativeFrom="column">
-                  <wp:align>center</wp:align>
+                  <wp:posOffset>264795</wp:posOffset>
                 </wp:positionH>
                 <wp:positionV relativeFrom="paragraph">
                   <wp:posOffset>635</wp:posOffset>
                 </wp:positionV>
-                <wp:extent cx="4572000" cy="5446395"/>
+                <wp:extent cx="5393055" cy="5916295"/>
                 <wp:effectExtent l="0" t="0" r="0" b="0"/>
                 <wp:wrapSquare wrapText="largest"/>
-                <wp:docPr id="4" name="Rahmen2"/>
+                <wp:docPr id="5" name="Rahmen2"/>
                 <a:graphic xmlns:a="http://schemas.openxmlformats.org/drawingml/2006/main">
                   <a:graphicData uri="http://schemas.microsoft.com/office/word/2010/wordprocessingShape">
                     <wps:wsp>
-                      <wps:cNvSpPr txBox="1"/>
+                      <wps:cNvSpPr/>
                       <wps:spPr>
                         <a:xfrm>
                           <a:off x="0" y="0"/>
-                          <a:ext cx="4572000" cy="5446395"/>
+                          <a:ext cx="5392440" cy="5915520"/>
                         </a:xfrm>
-                        <a:prstGeom prst="rect"/>
+                        <a:prstGeom prst="rect">
+                          <a:avLst/>
+                        </a:prstGeom>
+                        <a:noFill/>
+                        <a:ln>
+                          <a:noFill/>
+                        </a:ln>
                       </wps:spPr>
+                      <wps:style>
+                        <a:lnRef idx="0"/>
+                        <a:fillRef idx="0"/>
+                        <a:effectRef idx="0"/>
+                        <a:fontRef idx="minor"/>
+                      </wps:style>
                       <wps:txbx>
                         <w:txbxContent>
                           <w:p>
@@ -1305,9 +1252,9 @@
                               <w:rPr/>
                               <w:drawing>
                                 <wp:inline distT="0" distB="0" distL="0" distR="0">
-                                  <wp:extent cx="4572000" cy="3236595"/>
+                                  <wp:extent cx="5269230" cy="3729990"/>
                                   <wp:effectExtent l="0" t="0" r="0" b="0"/>
-                                  <wp:docPr id="5" name="Bild2" descr=""/>
+                                  <wp:docPr id="7" name="Bild2" descr=""/>
                                   <wp:cNvGraphicFramePr>
                                     <a:graphicFrameLocks xmlns:a="http://schemas.openxmlformats.org/drawingml/2006/main" noChangeAspect="1"/>
                                   </wp:cNvGraphicFramePr>
@@ -1315,7 +1262,7 @@
                                     <a:graphicData uri="http://schemas.openxmlformats.org/drawingml/2006/picture">
                                       <pic:pic xmlns:pic="http://schemas.openxmlformats.org/drawingml/2006/picture">
                                         <pic:nvPicPr>
-                                          <pic:cNvPr id="5" name="Bild2" descr=""/>
+                                          <pic:cNvPr id="7" name="Bild2" descr=""/>
                                           <pic:cNvPicPr>
                                             <a:picLocks noChangeAspect="1" noChangeArrowheads="1"/>
                                           </pic:cNvPicPr>
@@ -1329,7 +1276,7 @@
                                         <pic:spPr bwMode="auto">
                                           <a:xfrm>
                                             <a:off x="0" y="0"/>
-                                            <a:ext cx="4572000" cy="3236595"/>
+                                            <a:ext cx="5269230" cy="3729990"/>
                                           </a:xfrm>
                                           <a:prstGeom prst="rect">
                                             <a:avLst/>
@@ -1340,27 +1287,21 @@
                                   </a:graphic>
                                 </wp:inline>
                               </w:drawing>
+                            </w:r>
+                          </w:p>
+                          <w:p>
+                            <w:pPr>
+                              <w:pStyle w:val="Figure"/>
+                              <w:spacing w:before="120" w:after="120"/>
+                              <w:rPr/>
+                            </w:pPr>
+                            <w:r>
+                              <w:rPr/>
                               <w:t xml:space="preserve">Figure </w:t>
                             </w:r>
                             <w:r>
                               <w:rPr/>
-                              <w:fldChar w:fldCharType="begin"/>
-                            </w:r>
-                            <w:r>
-                              <w:rPr/>
-                              <w:instrText> SEQ Figure \* ARABIC </w:instrText>
-                            </w:r>
-                            <w:r>
-                              <w:rPr/>
-                              <w:fldChar w:fldCharType="separate"/>
-                            </w:r>
-                            <w:r>
-                              <w:rPr/>
                               <w:t>2</w:t>
-                            </w:r>
-                            <w:r>
-                              <w:rPr/>
-                              <w:fldChar w:fldCharType="end"/>
                             </w:r>
                             <w:r>
                               <w:rPr/>
@@ -1369,7 +1310,7 @@
                           </w:p>
                         </w:txbxContent>
                       </wps:txbx>
-                      <wps:bodyPr anchor="t" lIns="0" tIns="0" rIns="0" bIns="0">
+                      <wps:bodyPr lIns="0" rIns="0" tIns="0" bIns="0">
                         <a:noAutofit/>
                       </wps:bodyPr>
                     </wps:wsp>
@@ -1380,8 +1321,11 @@
           </mc:Choice>
           <mc:Fallback>
             <w:pict>
-              <v:rect style="position:absolute;rotation:0;width:360pt;height:428.85pt;mso-wrap-distance-left:0pt;mso-wrap-distance-right:0pt;mso-wrap-distance-top:0pt;mso-wrap-distance-bottom:0pt;margin-top:0pt;mso-position-vertical:top;mso-position-vertical-relative:text;margin-left:46.8pt;mso-position-horizontal:center;mso-position-horizontal-relative:text">
-                <v:textbox inset="0in,0in,0in,0in">
+              <v:rect id="shape_0" ID="Rahmen2" stroked="f" style="position:absolute;margin-left:20.85pt;margin-top:0.05pt;width:424.55pt;height:465.75pt">
+                <w10:wrap type="square"/>
+                <v:fill o:detectmouseclick="t" on="false"/>
+                <v:stroke color="#3465a4" joinstyle="round" endcap="flat"/>
+                <v:textbox>
                   <w:txbxContent>
                     <w:p>
                       <w:pPr>
@@ -1393,9 +1337,9 @@
                         <w:rPr/>
                         <w:drawing>
                           <wp:inline distT="0" distB="0" distL="0" distR="0">
-                            <wp:extent cx="4572000" cy="3236595"/>
+                            <wp:extent cx="5269230" cy="3729990"/>
                             <wp:effectExtent l="0" t="0" r="0" b="0"/>
-                            <wp:docPr id="6" name="Bild2" descr=""/>
+                            <wp:docPr id="8" name="Bild2" descr=""/>
                             <wp:cNvGraphicFramePr>
                               <a:graphicFrameLocks xmlns:a="http://schemas.openxmlformats.org/drawingml/2006/main" noChangeAspect="1"/>
                             </wp:cNvGraphicFramePr>
@@ -1403,7 +1347,7 @@
                               <a:graphicData uri="http://schemas.openxmlformats.org/drawingml/2006/picture">
                                 <pic:pic xmlns:pic="http://schemas.openxmlformats.org/drawingml/2006/picture">
                                   <pic:nvPicPr>
-                                    <pic:cNvPr id="6" name="Bild2" descr=""/>
+                                    <pic:cNvPr id="8" name="Bild2" descr=""/>
                                     <pic:cNvPicPr>
                                       <a:picLocks noChangeAspect="1" noChangeArrowheads="1"/>
                                     </pic:cNvPicPr>
@@ -1417,7 +1361,7 @@
                                   <pic:spPr bwMode="auto">
                                     <a:xfrm>
                                       <a:off x="0" y="0"/>
-                                      <a:ext cx="4572000" cy="3236595"/>
+                                      <a:ext cx="5269230" cy="3729990"/>
                                     </a:xfrm>
                                     <a:prstGeom prst="rect">
                                       <a:avLst/>
@@ -1428,27 +1372,21 @@
                             </a:graphic>
                           </wp:inline>
                         </w:drawing>
+                      </w:r>
+                    </w:p>
+                    <w:p>
+                      <w:pPr>
+                        <w:pStyle w:val="Figure"/>
+                        <w:spacing w:before="120" w:after="120"/>
+                        <w:rPr/>
+                      </w:pPr>
+                      <w:r>
+                        <w:rPr/>
                         <w:t xml:space="preserve">Figure </w:t>
                       </w:r>
                       <w:r>
                         <w:rPr/>
-                        <w:fldChar w:fldCharType="begin"/>
-                      </w:r>
-                      <w:r>
-                        <w:rPr/>
-                        <w:instrText> SEQ Figure \* ARABIC </w:instrText>
-                      </w:r>
-                      <w:r>
-                        <w:rPr/>
-                        <w:fldChar w:fldCharType="separate"/>
-                      </w:r>
-                      <w:r>
-                        <w:rPr/>
                         <w:t>2</w:t>
-                      </w:r>
-                      <w:r>
-                        <w:rPr/>
-                        <w:fldChar w:fldCharType="end"/>
                       </w:r>
                       <w:r>
                         <w:rPr/>
@@ -1457,7 +1395,6 @@
                     </w:p>
                   </w:txbxContent>
                 </v:textbox>
-                <w10:wrap type="square" side="largest"/>
               </v:rect>
             </w:pict>
           </mc:Fallback>
@@ -1517,34 +1454,44 @@
         <w:rPr>
           <w:lang w:val="en-GB"/>
         </w:rPr>
-      </w:r>
-      <w:r>
         <mc:AlternateContent>
           <mc:Choice Requires="wps">
             <w:drawing>
-              <wp:anchor behindDoc="0" distT="0" distB="0" distL="0" distR="0" simplePos="0" locked="0" layoutInCell="1" allowOverlap="1" relativeHeight="13">
+              <wp:anchor behindDoc="0" distT="0" distB="0" distL="0" distR="0" simplePos="0" locked="0" layoutInCell="1" allowOverlap="1" relativeHeight="10">
                 <wp:simplePos x="0" y="0"/>
                 <wp:positionH relativeFrom="column">
                   <wp:align>center</wp:align>
                 </wp:positionH>
                 <wp:positionV relativeFrom="paragraph">
-                  <wp:posOffset>635</wp:posOffset>
+                  <wp:posOffset>360680</wp:posOffset>
                 </wp:positionV>
-                <wp:extent cx="3959225" cy="7845425"/>
+                <wp:extent cx="3959860" cy="7846060"/>
                 <wp:effectExtent l="0" t="0" r="0" b="0"/>
                 <wp:wrapSquare wrapText="largest"/>
-                <wp:docPr id="7" name="Rahmen3"/>
+                <wp:docPr id="9" name="Rahmen3"/>
                 <a:graphic xmlns:a="http://schemas.openxmlformats.org/drawingml/2006/main">
                   <a:graphicData uri="http://schemas.microsoft.com/office/word/2010/wordprocessingShape">
                     <wps:wsp>
-                      <wps:cNvSpPr txBox="1"/>
+                      <wps:cNvSpPr/>
                       <wps:spPr>
                         <a:xfrm>
                           <a:off x="0" y="0"/>
-                          <a:ext cx="3959225" cy="7845425"/>
+                          <a:ext cx="3959280" cy="7845480"/>
                         </a:xfrm>
-                        <a:prstGeom prst="rect"/>
+                        <a:prstGeom prst="rect">
+                          <a:avLst/>
+                        </a:prstGeom>
+                        <a:noFill/>
+                        <a:ln>
+                          <a:noFill/>
+                        </a:ln>
                       </wps:spPr>
+                      <wps:style>
+                        <a:lnRef idx="0"/>
+                        <a:fillRef idx="0"/>
+                        <a:effectRef idx="0"/>
+                        <a:fontRef idx="minor"/>
+                      </wps:style>
                       <wps:txbx>
                         <w:txbxContent>
                           <w:p>
@@ -1559,7 +1506,7 @@
                                 <wp:inline distT="0" distB="0" distL="0" distR="0">
                                   <wp:extent cx="3959225" cy="3959225"/>
                                   <wp:effectExtent l="0" t="0" r="0" b="0"/>
-                                  <wp:docPr id="8" name="Bild3" descr=""/>
+                                  <wp:docPr id="11" name="Bild3" descr=""/>
                                   <wp:cNvGraphicFramePr>
                                     <a:graphicFrameLocks xmlns:a="http://schemas.openxmlformats.org/drawingml/2006/main" noChangeAspect="1"/>
                                   </wp:cNvGraphicFramePr>
@@ -1567,7 +1514,7 @@
                                     <a:graphicData uri="http://schemas.openxmlformats.org/drawingml/2006/picture">
                                       <pic:pic xmlns:pic="http://schemas.openxmlformats.org/drawingml/2006/picture">
                                         <pic:nvPicPr>
-                                          <pic:cNvPr id="8" name="Bild3" descr=""/>
+                                          <pic:cNvPr id="11" name="Bild3" descr=""/>
                                           <pic:cNvPicPr>
                                             <a:picLocks noChangeAspect="1" noChangeArrowheads="1"/>
                                           </pic:cNvPicPr>
@@ -1592,27 +1539,23 @@
                                   </a:graphic>
                                 </wp:inline>
                               </w:drawing>
+                            </w:r>
+                            <w:r>
+                              <w:rPr/>
                               <w:t xml:space="preserve">Figure </w:t>
                             </w:r>
                             <w:r>
-                              <w:rPr/>
-                              <w:fldChar w:fldCharType="begin"/>
-                            </w:r>
-                            <w:r>
-                              <w:rPr/>
-                              <w:instrText> SEQ Figure \* ARABIC </w:instrText>
-                            </w:r>
-                            <w:r>
-                              <w:rPr/>
-                              <w:fldChar w:fldCharType="separate"/>
-                            </w:r>
-                            <w:r>
-                              <w:rPr/>
+                              <w:rPr>
+                                <w:rFonts w:eastAsia="Calibri" w:cs="Lohit Devanagari" w:eastAsiaTheme="minorHAnsi"/>
+                                <w:i w:val="false"/>
+                                <w:iCs/>
+                                <w:color w:val="auto"/>
+                                <w:kern w:val="0"/>
+                                <w:sz w:val="24"/>
+                                <w:szCs w:val="24"/>
+                                <w:lang w:val="en-US" w:eastAsia="en-US" w:bidi="ar-SA"/>
+                              </w:rPr>
                               <w:t>3</w:t>
-                            </w:r>
-                            <w:r>
-                              <w:rPr/>
-                              <w:fldChar w:fldCharType="end"/>
                             </w:r>
                             <w:r>
                               <w:rPr/>
@@ -1621,7 +1564,7 @@
                           </w:p>
                         </w:txbxContent>
                       </wps:txbx>
-                      <wps:bodyPr anchor="t" lIns="0" tIns="0" rIns="0" bIns="0">
+                      <wps:bodyPr lIns="0" rIns="0" tIns="0" bIns="0">
                         <a:noAutofit/>
                       </wps:bodyPr>
                     </wps:wsp>
@@ -1632,8 +1575,11 @@
           </mc:Choice>
           <mc:Fallback>
             <w:pict>
-              <v:rect style="position:absolute;rotation:0;width:311.75pt;height:617.75pt;mso-wrap-distance-left:0pt;mso-wrap-distance-right:0pt;mso-wrap-distance-top:0pt;mso-wrap-distance-bottom:0pt;margin-top:0pt;mso-position-vertical:top;mso-position-vertical-relative:text;margin-left:70.95pt;mso-position-horizontal:center;mso-position-horizontal-relative:text">
-                <v:textbox inset="0in,0in,0in,0in">
+              <v:rect id="shape_0" ID="Rahmen3" stroked="f" style="position:absolute;margin-left:70.9pt;margin-top:28.4pt;width:311.7pt;height:617.7pt;mso-position-horizontal:center">
+                <w10:wrap type="square"/>
+                <v:fill o:detectmouseclick="t" on="false"/>
+                <v:stroke color="#3465a4" joinstyle="round" endcap="flat"/>
+                <v:textbox>
                   <w:txbxContent>
                     <w:p>
                       <w:pPr>
@@ -1647,7 +1593,7 @@
                           <wp:inline distT="0" distB="0" distL="0" distR="0">
                             <wp:extent cx="3959225" cy="3959225"/>
                             <wp:effectExtent l="0" t="0" r="0" b="0"/>
-                            <wp:docPr id="9" name="Bild3" descr=""/>
+                            <wp:docPr id="12" name="Bild3" descr=""/>
                             <wp:cNvGraphicFramePr>
                               <a:graphicFrameLocks xmlns:a="http://schemas.openxmlformats.org/drawingml/2006/main" noChangeAspect="1"/>
                             </wp:cNvGraphicFramePr>
@@ -1655,7 +1601,7 @@
                               <a:graphicData uri="http://schemas.openxmlformats.org/drawingml/2006/picture">
                                 <pic:pic xmlns:pic="http://schemas.openxmlformats.org/drawingml/2006/picture">
                                   <pic:nvPicPr>
-                                    <pic:cNvPr id="9" name="Bild3" descr=""/>
+                                    <pic:cNvPr id="12" name="Bild3" descr=""/>
                                     <pic:cNvPicPr>
                                       <a:picLocks noChangeAspect="1" noChangeArrowheads="1"/>
                                     </pic:cNvPicPr>
@@ -1680,27 +1626,23 @@
                             </a:graphic>
                           </wp:inline>
                         </w:drawing>
+                      </w:r>
+                      <w:r>
+                        <w:rPr/>
                         <w:t xml:space="preserve">Figure </w:t>
                       </w:r>
                       <w:r>
-                        <w:rPr/>
-                        <w:fldChar w:fldCharType="begin"/>
-                      </w:r>
-                      <w:r>
-                        <w:rPr/>
-                        <w:instrText> SEQ Figure \* ARABIC </w:instrText>
-                      </w:r>
-                      <w:r>
-                        <w:rPr/>
-                        <w:fldChar w:fldCharType="separate"/>
-                      </w:r>
-                      <w:r>
-                        <w:rPr/>
+                        <w:rPr>
+                          <w:rFonts w:eastAsia="Calibri" w:cs="Lohit Devanagari" w:eastAsiaTheme="minorHAnsi"/>
+                          <w:i w:val="false"/>
+                          <w:iCs/>
+                          <w:color w:val="auto"/>
+                          <w:kern w:val="0"/>
+                          <w:sz w:val="24"/>
+                          <w:szCs w:val="24"/>
+                          <w:lang w:val="en-US" w:eastAsia="en-US" w:bidi="ar-SA"/>
+                        </w:rPr>
                         <w:t>3</w:t>
-                      </w:r>
-                      <w:r>
-                        <w:rPr/>
-                        <w:fldChar w:fldCharType="end"/>
                       </w:r>
                       <w:r>
                         <w:rPr/>
@@ -1709,7 +1651,6 @@
                     </w:p>
                   </w:txbxContent>
                 </v:textbox>
-                <w10:wrap type="square" side="largest"/>
               </v:rect>
             </w:pict>
           </mc:Fallback>
@@ -1740,18 +1681,13 @@
         </w:rPr>
       </w:pPr>
       <w:r>
-        <w:rPr>
-          <w:lang w:val="en-GB"/>
-        </w:rPr>
-      </w:r>
-      <w:r>
-        <w:br w:type="page"/>
+        <w:rPr/>
       </w:r>
       <w:r>
         <mc:AlternateContent>
           <mc:Choice Requires="wps">
             <w:drawing>
-              <wp:anchor behindDoc="0" distT="0" distB="0" distL="0" distR="0" simplePos="0" locked="0" layoutInCell="1" allowOverlap="1" relativeHeight="15">
+              <wp:anchor behindDoc="0" distT="0" distB="0" distL="0" distR="0" simplePos="0" locked="0" layoutInCell="1" allowOverlap="1" relativeHeight="18">
                 <wp:simplePos x="0" y="0"/>
                 <wp:positionH relativeFrom="column">
                   <wp:align>center</wp:align>
@@ -1759,10 +1695,10 @@
                 <wp:positionV relativeFrom="paragraph">
                   <wp:posOffset>635</wp:posOffset>
                 </wp:positionV>
-                <wp:extent cx="4572000" cy="5255895"/>
+                <wp:extent cx="4993640" cy="5574030"/>
                 <wp:effectExtent l="0" t="0" r="0" b="0"/>
                 <wp:wrapSquare wrapText="largest"/>
-                <wp:docPr id="10" name="Rahmen4"/>
+                <wp:docPr id="13" name="Rahmen4"/>
                 <a:graphic xmlns:a="http://schemas.openxmlformats.org/drawingml/2006/main">
                   <a:graphicData uri="http://schemas.microsoft.com/office/word/2010/wordprocessingShape">
                     <wps:wsp>
@@ -1770,7 +1706,7 @@
                       <wps:spPr>
                         <a:xfrm>
                           <a:off x="0" y="0"/>
-                          <a:ext cx="4572000" cy="5255895"/>
+                          <a:ext cx="4993640" cy="5574030"/>
                         </a:xfrm>
                         <a:prstGeom prst="rect"/>
                       </wps:spPr>
@@ -1786,9 +1722,9 @@
                               <w:rPr/>
                               <w:drawing>
                                 <wp:inline distT="0" distB="0" distL="0" distR="0">
-                                  <wp:extent cx="4572000" cy="3236595"/>
+                                  <wp:extent cx="4993640" cy="3535045"/>
                                   <wp:effectExtent l="0" t="0" r="0" b="0"/>
-                                  <wp:docPr id="11" name="Bild4" descr=""/>
+                                  <wp:docPr id="14" name="Bild4" descr=""/>
                                   <wp:cNvGraphicFramePr>
                                     <a:graphicFrameLocks xmlns:a="http://schemas.openxmlformats.org/drawingml/2006/main" noChangeAspect="1"/>
                                   </wp:cNvGraphicFramePr>
@@ -1796,7 +1732,7 @@
                                     <a:graphicData uri="http://schemas.openxmlformats.org/drawingml/2006/picture">
                                       <pic:pic xmlns:pic="http://schemas.openxmlformats.org/drawingml/2006/picture">
                                         <pic:nvPicPr>
-                                          <pic:cNvPr id="11" name="Bild4" descr=""/>
+                                          <pic:cNvPr id="14" name="Bild4" descr=""/>
                                           <pic:cNvPicPr>
                                             <a:picLocks noChangeAspect="1" noChangeArrowheads="1"/>
                                           </pic:cNvPicPr>
@@ -1810,7 +1746,7 @@
                                         <pic:spPr bwMode="auto">
                                           <a:xfrm>
                                             <a:off x="0" y="0"/>
-                                            <a:ext cx="4572000" cy="3236595"/>
+                                            <a:ext cx="4993640" cy="3535045"/>
                                           </a:xfrm>
                                           <a:prstGeom prst="rect">
                                             <a:avLst/>
@@ -1825,27 +1761,7 @@
                             </w:r>
                             <w:r>
                               <w:rPr/>
-                              <w:fldChar w:fldCharType="begin"/>
-                            </w:r>
-                            <w:r>
-                              <w:rPr/>
-                              <w:instrText> SEQ Figure \* ARABIC </w:instrText>
-                            </w:r>
-                            <w:r>
-                              <w:rPr/>
-                              <w:fldChar w:fldCharType="separate"/>
-                            </w:r>
-                            <w:r>
-                              <w:rPr/>
-                              <w:t>4</w:t>
-                            </w:r>
-                            <w:r>
-                              <w:rPr/>
-                              <w:fldChar w:fldCharType="end"/>
-                            </w:r>
-                            <w:r>
-                              <w:rPr/>
-                              <w:t xml:space="preserve"> | Group differences. Origination probability for all major phyla and across time after cooling-cooling compared to all other palaeoclimate interactions. The red point shows the overall response, brown points response per time slice, and grey points per phyla. Grey lines show 95% confidence intervals. Stage 14 is the oldest stage included in analysis, and stage 94 the youngest.</w:t>
+                              <w:t>4 | Group differences. Origination probability for all major phyla and across time after cooling-cooling compared to all other palaeoclimate interactions. The red point shows the overall response, brown points response per time slice, and grey points per phyla. Grey lines show 95% confidence intervals. Stage 14 is the oldest stage included in analysis, and stage 94 the youngest.</w:t>
                             </w:r>
                           </w:p>
                         </w:txbxContent>
@@ -1861,7 +1777,7 @@
           </mc:Choice>
           <mc:Fallback>
             <w:pict>
-              <v:rect style="position:absolute;rotation:0;width:360pt;height:413.85pt;mso-wrap-distance-left:0pt;mso-wrap-distance-right:0pt;mso-wrap-distance-top:0pt;mso-wrap-distance-bottom:0pt;margin-top:0pt;mso-position-vertical:top;mso-position-vertical-relative:text;margin-left:46.8pt;mso-position-horizontal:center;mso-position-horizontal-relative:text">
+              <v:rect style="position:absolute;rotation:0;width:393.2pt;height:438.9pt;mso-wrap-distance-left:0pt;mso-wrap-distance-right:0pt;mso-wrap-distance-top:0pt;mso-wrap-distance-bottom:0pt;margin-top:0pt;mso-position-vertical:top;mso-position-vertical-relative:text;margin-left:30.2pt;mso-position-horizontal:center;mso-position-horizontal-relative:text">
                 <v:textbox inset="0in,0in,0in,0in">
                   <w:txbxContent>
                     <w:p>
@@ -1874,9 +1790,9 @@
                         <w:rPr/>
                         <w:drawing>
                           <wp:inline distT="0" distB="0" distL="0" distR="0">
-                            <wp:extent cx="4572000" cy="3236595"/>
+                            <wp:extent cx="4993640" cy="3535045"/>
                             <wp:effectExtent l="0" t="0" r="0" b="0"/>
-                            <wp:docPr id="12" name="Bild4" descr=""/>
+                            <wp:docPr id="15" name="Bild4" descr=""/>
                             <wp:cNvGraphicFramePr>
                               <a:graphicFrameLocks xmlns:a="http://schemas.openxmlformats.org/drawingml/2006/main" noChangeAspect="1"/>
                             </wp:cNvGraphicFramePr>
@@ -1884,7 +1800,7 @@
                               <a:graphicData uri="http://schemas.openxmlformats.org/drawingml/2006/picture">
                                 <pic:pic xmlns:pic="http://schemas.openxmlformats.org/drawingml/2006/picture">
                                   <pic:nvPicPr>
-                                    <pic:cNvPr id="12" name="Bild4" descr=""/>
+                                    <pic:cNvPr id="15" name="Bild4" descr=""/>
                                     <pic:cNvPicPr>
                                       <a:picLocks noChangeAspect="1" noChangeArrowheads="1"/>
                                     </pic:cNvPicPr>
@@ -1898,7 +1814,7 @@
                                   <pic:spPr bwMode="auto">
                                     <a:xfrm>
                                       <a:off x="0" y="0"/>
-                                      <a:ext cx="4572000" cy="3236595"/>
+                                      <a:ext cx="4993640" cy="3535045"/>
                                     </a:xfrm>
                                     <a:prstGeom prst="rect">
                                       <a:avLst/>
@@ -1913,27 +1829,7 @@
                       </w:r>
                       <w:r>
                         <w:rPr/>
-                        <w:fldChar w:fldCharType="begin"/>
-                      </w:r>
-                      <w:r>
-                        <w:rPr/>
-                        <w:instrText> SEQ Figure \* ARABIC </w:instrText>
-                      </w:r>
-                      <w:r>
-                        <w:rPr/>
-                        <w:fldChar w:fldCharType="separate"/>
-                      </w:r>
-                      <w:r>
-                        <w:rPr/>
-                        <w:t>4</w:t>
-                      </w:r>
-                      <w:r>
-                        <w:rPr/>
-                        <w:fldChar w:fldCharType="end"/>
-                      </w:r>
-                      <w:r>
-                        <w:rPr/>
-                        <w:t xml:space="preserve"> | Group differences. Origination probability for all major phyla and across time after cooling-cooling compared to all other palaeoclimate interactions. The red point shows the overall response, brown points response per time slice, and grey points per phyla. Grey lines show 95% confidence intervals. Stage 14 is the oldest stage included in analysis, and stage 94 the youngest.</w:t>
+                        <w:t>4 | Group differences. Origination probability for all major phyla and across time after cooling-cooling compared to all other palaeoclimate interactions. The red point shows the overall response, brown points response per time slice, and grey points per phyla. Grey lines show 95% confidence intervals. Stage 14 is the oldest stage included in analysis, and stage 94 the youngest.</w:t>
                       </w:r>
                     </w:p>
                   </w:txbxContent>
@@ -1949,461 +1845,383 @@
       <w:pPr>
         <w:pStyle w:val="Normal"/>
         <w:rPr>
-          <w:b/>
-          <w:b/>
-          <w:bCs/>
           <w:lang w:val="en-GB"/>
         </w:rPr>
       </w:pPr>
       <w:r>
-        <w:rPr>
-          <w:b/>
-          <w:bCs/>
-          <w:lang w:val="en-GB"/>
-        </w:rPr>
-        <w:t>Methodology</w:t>
+        <w:rPr/>
+      </w:r>
+      <w:r>
+        <w:br w:type="page"/>
       </w:r>
     </w:p>
     <w:p>
       <w:pPr>
         <w:pStyle w:val="Normal"/>
         <w:rPr>
-          <w:u w:val="single"/>
+          <w:b/>
+          <w:b/>
+          <w:bCs/>
           <w:lang w:val="en-GB"/>
         </w:rPr>
       </w:pPr>
       <w:r>
         <w:rPr>
-          <w:u w:val="single"/>
-          <w:lang w:val="en-GB"/>
-        </w:rPr>
-        <w:t>Fossil data</w:t>
+          <w:b/>
+          <w:bCs/>
+          <w:lang w:val="en-GB"/>
+        </w:rPr>
+        <w:t>Methodology</w:t>
       </w:r>
     </w:p>
     <w:p>
       <w:pPr>
         <w:pStyle w:val="Normal"/>
         <w:rPr>
+          <w:u w:val="single"/>
           <w:lang w:val="en-GB"/>
         </w:rPr>
       </w:pPr>
       <w:r>
         <w:rPr>
-          <w:lang w:val="en-GB"/>
-        </w:rPr>
-        <w:t xml:space="preserve">We downloaded data from the Paleobiology Database (PaleoDB, paleobiodb.org) on 26 January 2020, including all occurrences from the Ediacaran to the Holocene. All analyses were conducted at the genus level. This taxonomic level is a compromise between uncertainty in the species level taxonomy of fossils and data loss at coarser taxonomic resolutions </w:t>
-      </w:r>
-      <w:r>
-        <w:fldChar w:fldCharType="begin"/>
-      </w:r>
-      <w:r>
-        <w:rPr>
-          <w:lang w:val="en-GB"/>
-        </w:rPr>
-        <w:instrText>ADDIN CitaviPlaceholder{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}</w:instrText>
-      </w:r>
-      <w:r>
-        <w:rPr>
-          <w:lang w:val="en-GB"/>
-        </w:rPr>
-      </w:r>
-      <w:r>
-        <w:rPr>
-          <w:lang w:val="en-GB"/>
-        </w:rPr>
-        <w:fldChar w:fldCharType="separate"/>
-      </w:r>
-      <w:r>
-        <w:rPr>
-          <w:lang w:val="en-GB"/>
-        </w:rPr>
-        <w:t>(Valentine 1974)</w:t>
-      </w:r>
-      <w:r>
-        <w:rPr>
-          <w:lang w:val="en-GB"/>
-        </w:rPr>
-      </w:r>
-      <w:r>
-        <w:rPr>
-          <w:lang w:val="en-GB"/>
-        </w:rPr>
-        <w:fldChar w:fldCharType="end"/>
-      </w:r>
-      <w:r>
-        <w:rPr>
-          <w:lang w:val="en-GB"/>
-        </w:rPr>
-        <w:t xml:space="preserve">. We filtered the data to only comprise marine animal taxa and heterotrophic protists, i.e. the same taxonomic groups listed in Sepkoski’s </w:t>
-      </w:r>
-      <w:r>
-        <w:fldChar w:fldCharType="begin"/>
-      </w:r>
-      <w:r>
-        <w:rPr>
-          <w:lang w:val="en-GB"/>
-        </w:rPr>
-        <w:instrText>ADDIN CitaviPlaceholder{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}</w:instrText>
-      </w:r>
-      <w:r>
-        <w:rPr>
-          <w:lang w:val="en-GB"/>
-        </w:rPr>
-      </w:r>
-      <w:r>
-        <w:rPr>
-          <w:lang w:val="en-GB"/>
-        </w:rPr>
-        <w:fldChar w:fldCharType="separate"/>
-      </w:r>
-      <w:r>
-        <w:rPr>
-          <w:lang w:val="en-GB"/>
-        </w:rPr>
-        <w:t>(2002)</w:t>
-      </w:r>
-      <w:r>
-        <w:rPr>
-          <w:lang w:val="en-GB"/>
-        </w:rPr>
-      </w:r>
-      <w:r>
-        <w:rPr>
-          <w:lang w:val="en-GB"/>
-        </w:rPr>
-        <w:fldChar w:fldCharType="end"/>
-      </w:r>
-      <w:r>
-        <w:rPr>
-          <w:lang w:val="en-GB"/>
-        </w:rPr>
-        <w:t xml:space="preserve"> compendium, following common processing recommendations </w:t>
-      </w:r>
-      <w:r>
-        <w:fldChar w:fldCharType="begin"/>
-      </w:r>
-      <w:r>
-        <w:rPr>
-          <w:lang w:val="en-GB"/>
-        </w:rPr>
-        <w:instrText>ADDIN CitaviPlaceholder{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}</w:instrText>
-      </w:r>
-      <w:r>
-        <w:rPr>
-          <w:lang w:val="en-GB"/>
-        </w:rPr>
-      </w:r>
-      <w:r>
-        <w:rPr>
-          <w:lang w:val="en-GB"/>
-        </w:rPr>
-        <w:fldChar w:fldCharType="separate"/>
-      </w:r>
-      <w:r>
-        <w:rPr>
-          <w:lang w:val="en-GB"/>
-        </w:rPr>
-        <w:t>(Kocsis et al. 2019)</w:t>
-      </w:r>
-      <w:r>
-        <w:rPr>
-          <w:lang w:val="en-GB"/>
-        </w:rPr>
-      </w:r>
-      <w:r>
-        <w:rPr>
-          <w:lang w:val="en-GB"/>
-        </w:rPr>
-        <w:fldChar w:fldCharType="end"/>
-      </w:r>
-      <w:r>
-        <w:rPr>
-          <w:lang w:val="en-GB"/>
-        </w:rPr>
-        <w:t xml:space="preserve">. Previous studies on the relationship between temperature and biodiversity were mainly based on Sepkoski’s compendium, rendering this data optimal for comparison purposes of our novel model structures. We binned the data to one of 80 geological stages </w:t>
-      </w:r>
-      <w:r>
-        <w:fldChar w:fldCharType="begin"/>
-      </w:r>
-      <w:r>
-        <w:rPr>
-          <w:lang w:val="en-GB"/>
-        </w:rPr>
-        <w:instrText>ADDIN CitaviPlaceholder{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}</w:instrText>
-      </w:r>
-      <w:r>
-        <w:rPr>
-          <w:lang w:val="en-GB"/>
-        </w:rPr>
-      </w:r>
-      <w:r>
-        <w:rPr>
-          <w:lang w:val="en-GB"/>
-        </w:rPr>
-        <w:fldChar w:fldCharType="separate"/>
-      </w:r>
-      <w:r>
-        <w:rPr>
-          <w:lang w:val="en-GB"/>
-        </w:rPr>
-        <w:t>(Ogg et al. 2016)</w:t>
-      </w:r>
-      <w:r>
-        <w:rPr>
-          <w:lang w:val="en-GB"/>
-        </w:rPr>
-      </w:r>
-      <w:r>
-        <w:rPr>
-          <w:lang w:val="en-GB"/>
-        </w:rPr>
-        <w:fldChar w:fldCharType="end"/>
-      </w:r>
-      <w:r>
-        <w:rPr>
-          <w:lang w:val="en-GB"/>
-        </w:rPr>
-        <w:t xml:space="preserve">, ranging from the Ordovician to the Pleistocene. The Holocene as well as stages older than the Ordovician were excluded from the analysis. Ordovician stages were resolved using biozone and formation entries due to potential stratigraphic errors </w:t>
-      </w:r>
-      <w:r>
-        <w:fldChar w:fldCharType="begin"/>
-      </w:r>
-      <w:r>
-        <w:rPr>
-          <w:lang w:val="en-GB"/>
-        </w:rPr>
-        <w:instrText>ADDIN CitaviPlaceholder{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}</w:instrText>
-      </w:r>
-      <w:r>
-        <w:rPr>
-          <w:lang w:val="en-GB"/>
-        </w:rPr>
-      </w:r>
-      <w:r>
-        <w:rPr>
-          <w:lang w:val="en-GB"/>
-        </w:rPr>
-        <w:fldChar w:fldCharType="separate"/>
-      </w:r>
-      <w:r>
-        <w:rPr>
-          <w:lang w:val="en-GB"/>
-        </w:rPr>
-        <w:t>(Kocsis et al. 2019)</w:t>
-      </w:r>
-      <w:r>
-        <w:rPr>
-          <w:lang w:val="en-GB"/>
-        </w:rPr>
-      </w:r>
-      <w:r>
-        <w:rPr>
-          <w:lang w:val="en-GB"/>
-        </w:rPr>
-        <w:fldChar w:fldCharType="end"/>
-      </w:r>
-      <w:r>
-        <w:rPr>
-          <w:lang w:val="en-GB"/>
-        </w:rPr>
-        <w:t xml:space="preserve">. Further data cleaning included removal of uncertain taxonomical ranks, duplicates in bins, single-collection, and single-reference taxa as well as missing higher-level taxonomy. Taxa confined to a single stage (singletons) were excluded as they tend to produce undesirable distortions of the fossil record </w:t>
-      </w:r>
-      <w:r>
-        <w:fldChar w:fldCharType="begin"/>
-      </w:r>
-      <w:r>
-        <w:rPr>
-          <w:lang w:val="en-GB"/>
-        </w:rPr>
-        <w:instrText>ADDIN CitaviPlaceholder{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}</w:instrText>
-      </w:r>
-      <w:r>
-        <w:rPr>
-          <w:lang w:val="en-GB"/>
-        </w:rPr>
-      </w:r>
-      <w:r>
-        <w:rPr>
-          <w:lang w:val="en-GB"/>
-        </w:rPr>
-        <w:fldChar w:fldCharType="separate"/>
-      </w:r>
-      <w:r>
-        <w:rPr>
-          <w:lang w:val="en-GB"/>
-        </w:rPr>
-        <w:t>(Foote 2000)</w:t>
-      </w:r>
-      <w:r>
-        <w:rPr>
-          <w:lang w:val="en-GB"/>
-        </w:rPr>
-      </w:r>
-      <w:r>
-        <w:rPr>
-          <w:lang w:val="en-GB"/>
-        </w:rPr>
-        <w:fldChar w:fldCharType="end"/>
-      </w:r>
-      <w:r>
-        <w:rPr>
-          <w:lang w:val="en-GB"/>
-        </w:rPr>
-        <w:t xml:space="preserve">. Collections from unlithified sediments were omitted to reduce sampling bias </w:t>
-      </w:r>
-      <w:r>
-        <w:fldChar w:fldCharType="begin"/>
-      </w:r>
-      <w:r>
-        <w:rPr>
-          <w:lang w:val="en-GB"/>
-        </w:rPr>
-        <w:instrText>ADDIN CitaviPlaceholder{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}</w:instrText>
-      </w:r>
-      <w:r>
-        <w:rPr>
-          <w:lang w:val="en-GB"/>
-        </w:rPr>
-      </w:r>
-      <w:r>
-        <w:rPr>
-          <w:lang w:val="en-GB"/>
-        </w:rPr>
-        <w:fldChar w:fldCharType="separate"/>
-      </w:r>
-      <w:r>
-        <w:rPr>
-          <w:lang w:val="en-GB"/>
-        </w:rPr>
-        <w:t>(Alroy et al. 2008)</w:t>
-      </w:r>
-      <w:r>
-        <w:rPr>
-          <w:lang w:val="en-GB"/>
-        </w:rPr>
-      </w:r>
-      <w:r>
-        <w:rPr>
-          <w:lang w:val="en-GB"/>
-        </w:rPr>
-        <w:fldChar w:fldCharType="end"/>
-      </w:r>
-      <w:r>
-        <w:rPr>
-          <w:lang w:val="en-GB"/>
-        </w:rPr>
-        <w:t xml:space="preserve">. We then applied shareholder quorum subsampling (SQS) for sampling standardisation </w:t>
-      </w:r>
-      <w:r>
-        <w:fldChar w:fldCharType="begin"/>
-      </w:r>
-      <w:r>
-        <w:rPr>
-          <w:lang w:val="en-GB"/>
-        </w:rPr>
-        <w:instrText>ADDIN CitaviPlaceholder{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}</w:instrText>
-      </w:r>
-      <w:r>
-        <w:rPr>
-          <w:lang w:val="en-GB"/>
-        </w:rPr>
-      </w:r>
-      <w:r>
-        <w:rPr>
-          <w:lang w:val="en-GB"/>
-        </w:rPr>
-        <w:fldChar w:fldCharType="separate"/>
-      </w:r>
-      <w:r>
-        <w:rPr>
-          <w:lang w:val="en-GB"/>
-        </w:rPr>
-        <w:t>(Alroy 2010a, 2010b)</w:t>
-      </w:r>
-      <w:r>
-        <w:rPr>
-          <w:lang w:val="en-GB"/>
-        </w:rPr>
-      </w:r>
-      <w:r>
-        <w:rPr>
-          <w:lang w:val="en-GB"/>
-        </w:rPr>
-        <w:fldChar w:fldCharType="end"/>
-      </w:r>
-      <w:r>
-        <w:rPr>
-          <w:lang w:val="en-GB"/>
-        </w:rPr>
-        <w:t>. SQS is based on frequency distribution coverage of taxa, drawing collections until estimated coverage reaches a fixed target (i.e., until a shareholder quorum is attained). For this, we used a shareholder quorum of 0.8. SQS was applied excluding dominant taxa from all calculations involving frequencies and with a separate treatment of the largest collection in each time slice. We then transformed occurrence data into ranges congruent to a time series with one single origination and extinction event for each genus.</w:t>
+          <w:u w:val="single"/>
+          <w:lang w:val="en-GB"/>
+        </w:rPr>
+        <w:t>Fossil data</w:t>
       </w:r>
     </w:p>
     <w:p>
       <w:pPr>
         <w:pStyle w:val="Normal"/>
         <w:rPr>
-          <w:u w:val="single"/>
           <w:lang w:val="en-GB"/>
         </w:rPr>
       </w:pPr>
       <w:r>
         <w:rPr>
-          <w:u w:val="single"/>
-          <w:lang w:val="en-GB"/>
-        </w:rPr>
-        <w:t>Climate proxy data</w:t>
+          <w:lang w:val="en-GB"/>
+        </w:rPr>
+        <w:t xml:space="preserve">We </w:t>
+      </w:r>
+      <w:r>
+        <w:rPr>
+          <w:rFonts w:eastAsia="Calibri" w:cs="" w:cstheme="minorBidi" w:eastAsiaTheme="minorHAnsi"/>
+          <w:color w:val="auto"/>
+          <w:kern w:val="0"/>
+          <w:sz w:val="22"/>
+          <w:szCs w:val="22"/>
+          <w:lang w:val="en-GB" w:eastAsia="en-US" w:bidi="ar-SA"/>
+        </w:rPr>
+        <w:t>ac</w:t>
+      </w:r>
+      <w:r>
+        <w:rPr>
+          <w:rFonts w:eastAsia="Calibri" w:cs="" w:cstheme="minorBidi" w:eastAsiaTheme="minorHAnsi"/>
+          <w:color w:val="auto"/>
+          <w:kern w:val="0"/>
+          <w:sz w:val="22"/>
+          <w:szCs w:val="22"/>
+          <w:lang w:val="en-GB" w:eastAsia="en-US" w:bidi="ar-SA"/>
+        </w:rPr>
+        <w:t>c</w:t>
+      </w:r>
+      <w:r>
+        <w:rPr>
+          <w:rFonts w:eastAsia="Calibri" w:cs="" w:cstheme="minorBidi" w:eastAsiaTheme="minorHAnsi"/>
+          <w:color w:val="auto"/>
+          <w:kern w:val="0"/>
+          <w:sz w:val="22"/>
+          <w:szCs w:val="22"/>
+          <w:lang w:val="en-GB" w:eastAsia="en-US" w:bidi="ar-SA"/>
+        </w:rPr>
+        <w:t>essed</w:t>
+      </w:r>
+      <w:r>
+        <w:rPr>
+          <w:lang w:val="en-GB"/>
+        </w:rPr>
+        <w:t xml:space="preserve"> data from the Paleobiology Database (PaleoDB, paleobiodb.org) </w:t>
+      </w:r>
+      <w:r>
+        <w:rPr>
+          <w:lang w:val="en-GB"/>
+        </w:rPr>
+        <w:t xml:space="preserve">using the chronosphere package interface </w:t>
+      </w:r>
+      <w:bookmarkStart w:id="22" w:name="ZOTERO_BREF_qvNGE3zXy7aL"/>
+      <w:r>
+        <w:rPr>
+          <w:b w:val="false"/>
+          <w:i w:val="false"/>
+          <w:caps w:val="false"/>
+          <w:smallCaps w:val="false"/>
+          <w:position w:val="0"/>
+          <w:sz w:val="22"/>
+          <w:u w:val="none"/>
+          <w:vertAlign w:val="baseline"/>
+          <w:lang w:val="en-GB"/>
+        </w:rPr>
+        <w:t>(</w:t>
+      </w:r>
+      <w:r>
+        <w:rPr>
+          <w:b w:val="false"/>
+          <w:i w:val="false"/>
+          <w:caps w:val="false"/>
+          <w:smallCaps w:val="false"/>
+          <w:position w:val="0"/>
+          <w:sz w:val="22"/>
+          <w:u w:val="none"/>
+          <w:vertAlign w:val="baseline"/>
+        </w:rPr>
+        <w:t>À. T. Kocsis &amp; Raja, 2020)</w:t>
+      </w:r>
+      <w:bookmarkEnd w:id="22"/>
+      <w:r>
+        <w:rPr>
+          <w:lang w:val="en-GB"/>
+        </w:rPr>
+        <w:t xml:space="preserve"> on </w:t>
+      </w:r>
+      <w:r>
+        <w:rPr>
+          <w:rFonts w:eastAsia="Calibri" w:cs="" w:cstheme="minorBidi" w:eastAsiaTheme="minorHAnsi"/>
+          <w:color w:val="auto"/>
+          <w:kern w:val="0"/>
+          <w:sz w:val="22"/>
+          <w:szCs w:val="22"/>
+          <w:lang w:val="en-GB" w:eastAsia="en-US" w:bidi="ar-SA"/>
+        </w:rPr>
+        <w:t>03</w:t>
+      </w:r>
+      <w:r>
+        <w:rPr>
+          <w:lang w:val="en-GB"/>
+        </w:rPr>
+        <w:t xml:space="preserve"> </w:t>
+      </w:r>
+      <w:r>
+        <w:rPr>
+          <w:lang w:val="en-GB"/>
+        </w:rPr>
+        <w:t>Decembe</w:t>
+      </w:r>
+      <w:r>
+        <w:rPr>
+          <w:lang w:val="en-GB"/>
+        </w:rPr>
+        <w:t>r 2020</w:t>
+      </w:r>
+      <w:r>
+        <w:rPr>
+          <w:lang w:val="en-GB"/>
+        </w:rPr>
+        <w:t xml:space="preserve">, including all occurrences from the Ediacaran to the Holocene. All analyses were conducted at the genus level. This taxonomic level is a compromise between uncertainty in the species level taxonomy of fossils and data loss at coarser taxonomic resolutions </w:t>
+      </w:r>
+      <w:bookmarkStart w:id="23" w:name="ZOTERO_BREF_VCbFSznuhJU8"/>
+      <w:r>
+        <w:rPr>
+          <w:lang w:val="en-GB"/>
+        </w:rPr>
+        <w:t>(Valentine, 1974)</w:t>
+      </w:r>
+      <w:bookmarkEnd w:id="23"/>
+      <w:r>
+        <w:rPr>
+          <w:lang w:val="en-GB"/>
+        </w:rPr>
+        <w:t xml:space="preserve">. We filtered the data to only comprise marine animal taxa and heterotrophic protists, i.e. the same taxonomic groups listed in Sepkoski’s </w:t>
+      </w:r>
+      <w:bookmarkStart w:id="24" w:name="ZOTERO_BREF_AqPOGllm9aq3"/>
+      <w:r>
+        <w:rPr>
+          <w:lang w:val="en-GB"/>
+        </w:rPr>
+        <w:t>(2002)</w:t>
+      </w:r>
+      <w:bookmarkEnd w:id="24"/>
+      <w:r>
+        <w:rPr>
+          <w:lang w:val="en-GB"/>
+        </w:rPr>
+        <w:t xml:space="preserve"> compendium, following common processing recommendations </w:t>
+      </w:r>
+      <w:bookmarkStart w:id="25" w:name="ZOTERO_BREF_iLOvko8VdHDf"/>
+      <w:r>
+        <w:rPr>
+          <w:b w:val="false"/>
+          <w:i w:val="false"/>
+          <w:caps w:val="false"/>
+          <w:smallCaps w:val="false"/>
+          <w:position w:val="0"/>
+          <w:sz w:val="22"/>
+          <w:u w:val="none"/>
+          <w:vertAlign w:val="baseline"/>
+          <w:lang w:val="en-GB"/>
+        </w:rPr>
+        <w:t>(</w:t>
+      </w:r>
+      <w:r>
+        <w:rPr>
+          <w:b w:val="false"/>
+          <w:i w:val="false"/>
+          <w:caps w:val="false"/>
+          <w:smallCaps w:val="false"/>
+          <w:position w:val="0"/>
+          <w:sz w:val="22"/>
+          <w:u w:val="none"/>
+          <w:vertAlign w:val="baseline"/>
+        </w:rPr>
+        <w:t>À. T. Kocsis et al., 2019)</w:t>
+      </w:r>
+      <w:bookmarkEnd w:id="25"/>
+      <w:r>
+        <w:rPr>
+          <w:lang w:val="en-GB"/>
+        </w:rPr>
+        <w:t xml:space="preserve">. Previous studies on the relationship between temperature and biodiversity were mainly based on Sepkoski’s compendium, rendering this data optimal for comparison purposes of our novel model structures. We binned the data to one of 80 geological stages </w:t>
+      </w:r>
+      <w:bookmarkStart w:id="26" w:name="ZOTERO_BREF_hW09JlS6Zbjo"/>
+      <w:r>
+        <w:rPr>
+          <w:lang w:val="en-GB"/>
+        </w:rPr>
+        <w:t>(Ogg et al., 2016)</w:t>
+      </w:r>
+      <w:bookmarkEnd w:id="26"/>
+      <w:r>
+        <w:rPr>
+          <w:lang w:val="en-GB"/>
+        </w:rPr>
+        <w:t xml:space="preserve">, ranging from the Ordovician to the Pleistocene. The Holocene as well as stages older than the Ordovician were excluded from the analysis. Ordovician stages were resolved using biozone and formaFair sampling of taxonomic richness and unbiased estimation of origination and extinction ratestion entries due to potential stratigraphic errors </w:t>
+      </w:r>
+      <w:bookmarkStart w:id="27" w:name="ZOTERO_BREF_UndyiEXWLpN9"/>
+      <w:r>
+        <w:rPr>
+          <w:b w:val="false"/>
+          <w:i w:val="false"/>
+          <w:caps w:val="false"/>
+          <w:smallCaps w:val="false"/>
+          <w:position w:val="0"/>
+          <w:sz w:val="22"/>
+          <w:u w:val="none"/>
+          <w:vertAlign w:val="baseline"/>
+          <w:lang w:val="en-GB"/>
+        </w:rPr>
+        <w:t>(</w:t>
+      </w:r>
+      <w:r>
+        <w:rPr>
+          <w:b w:val="false"/>
+          <w:i w:val="false"/>
+          <w:caps w:val="false"/>
+          <w:smallCaps w:val="false"/>
+          <w:position w:val="0"/>
+          <w:sz w:val="22"/>
+          <w:u w:val="none"/>
+          <w:vertAlign w:val="baseline"/>
+        </w:rPr>
+        <w:t>À. T. Kocsis et al., 2019)</w:t>
+      </w:r>
+      <w:bookmarkEnd w:id="27"/>
+      <w:r>
+        <w:rPr>
+          <w:lang w:val="en-GB"/>
+        </w:rPr>
+        <w:t xml:space="preserve">. Further data cleaning included removal of uncertain taxonomical ranks, duplicates in bins, single-collection, and single-reference taxa as well as missing higher-level taxonomy. Taxa confined to a single stage (singletons) were excluded as they tend to produce undesirable distortions of the fossil record </w:t>
+      </w:r>
+      <w:bookmarkStart w:id="28" w:name="ZOTERO_BREF_kZIHtOa7xeH6"/>
+      <w:r>
+        <w:rPr>
+          <w:lang w:val="en-GB"/>
+        </w:rPr>
+        <w:t>(Foote, 2000)</w:t>
+      </w:r>
+      <w:bookmarkEnd w:id="28"/>
+      <w:r>
+        <w:rPr>
+          <w:lang w:val="en-GB"/>
+        </w:rPr>
+        <w:t xml:space="preserve">. Collections from unlithified sediments were omitted to reduce sampling bias </w:t>
+      </w:r>
+      <w:bookmarkStart w:id="29" w:name="ZOTERO_BREF_6eS1fkFVNEla"/>
+      <w:r>
+        <w:rPr>
+          <w:lang w:val="en-GB"/>
+        </w:rPr>
+        <w:t>(John Alroy et al., 2008)</w:t>
+      </w:r>
+      <w:bookmarkEnd w:id="29"/>
+      <w:r>
+        <w:rPr>
+          <w:lang w:val="en-GB"/>
+        </w:rPr>
+        <w:t xml:space="preserve">. We then applied shareholder quorum subsampling (SQS) for sampling standardisation </w:t>
+      </w:r>
+      <w:bookmarkStart w:id="30" w:name="ZOTERO_BREF_Dhh7JAjrqrbY"/>
+      <w:r>
+        <w:rPr>
+          <w:lang w:val="en-GB"/>
+        </w:rPr>
+        <w:t>(John Alroy, 2010)</w:t>
+      </w:r>
+      <w:bookmarkEnd w:id="30"/>
+      <w:r>
+        <w:rPr>
+          <w:lang w:val="en-GB"/>
+        </w:rPr>
+        <w:t xml:space="preserve">. SQS is based on frequency distribution coverage of taxa, drawing collections until estimated coverage reaches a fixed target (i.e., until a shareholder quorum is attained). For this, we used a shareholder quorum of 0.8. SQS was applied excluding dominant taxa from all calculations involving frequencies and with a separate treatment of the largest collection in each time slice. We then transformed occurrence data into ranges congruent to a time series with one single origination and extinction event for each genus.  </w:t>
+      </w:r>
+      <w:r>
+        <w:rPr>
+          <w:lang w:val="en-GB"/>
+        </w:rPr>
+        <w:t>The final data set contained ten major</w:t>
+      </w:r>
+      <w:r>
+        <w:rPr>
+          <w:lang w:val="en-GB"/>
+        </w:rPr>
+        <w:t xml:space="preserve"> marine fossil phyla </w:t>
       </w:r>
     </w:p>
     <w:p>
       <w:pPr>
         <w:pStyle w:val="Normal"/>
         <w:rPr>
+          <w:u w:val="single"/>
           <w:lang w:val="en-GB"/>
         </w:rPr>
       </w:pPr>
       <w:r>
         <w:rPr>
+          <w:u w:val="single"/>
+          <w:lang w:val="en-GB"/>
+        </w:rPr>
+        <w:t>Climate proxy data</w:t>
+      </w:r>
+    </w:p>
+    <w:p>
+      <w:pPr>
+        <w:pStyle w:val="Normal"/>
+        <w:rPr>
+          <w:lang w:val="en-GB"/>
+        </w:rPr>
+      </w:pPr>
+      <w:r>
+        <w:rPr>
           <w:lang w:val="en-GB"/>
         </w:rPr>
         <w:t xml:space="preserve">To reconstruct temperature change over time, we used the tropical whole surface water (mixed layers &lt; 300 m deep) oxygen isotope dataset from a compilation of marine carbonate isotopes </w:t>
       </w:r>
-      <w:r>
-        <w:fldChar w:fldCharType="begin"/>
-      </w:r>
-      <w:r>
-        <w:rPr>
-          <w:lang w:val="en-GB"/>
-        </w:rPr>
-        <w:instrText>ADDIN CitaviPlaceholder{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}</w:instrText>
-      </w:r>
-      <w:r>
-        <w:rPr>
-          <w:lang w:val="en-GB"/>
-        </w:rPr>
-      </w:r>
-      <w:r>
-        <w:rPr>
-          <w:lang w:val="en-GB"/>
-        </w:rPr>
-        <w:fldChar w:fldCharType="separate"/>
-      </w:r>
-      <w:r>
-        <w:rPr>
-          <w:lang w:val="en-GB"/>
-        </w:rPr>
-        <w:t>(Veizer und Prokoph 2015)</w:t>
-      </w:r>
-      <w:r>
-        <w:rPr>
-          <w:lang w:val="en-GB"/>
-        </w:rPr>
-      </w:r>
-      <w:r>
-        <w:rPr>
-          <w:lang w:val="en-GB"/>
-        </w:rPr>
-        <w:fldChar w:fldCharType="end"/>
-      </w:r>
+      <w:bookmarkStart w:id="31" w:name="ZOTERO_BREF_Kb4SZOpRdmrF"/>
+      <w:r>
+        <w:rPr>
+          <w:lang w:val="en-GB"/>
+        </w:rPr>
+        <w:t>(Veizer &amp; Prokoph, 2015)</w:t>
+      </w:r>
+      <w:bookmarkEnd w:id="31"/>
       <w:r>
         <w:rPr>
           <w:lang w:val="en-GB"/>
@@ -3581,7 +3399,7 @@
           <w:lang w:val="en-GB"/>
         </w:rPr>
       </w:pPr>
-      <w:bookmarkStart w:id="22" w:name="_CTVL001a8cbe8d4c627410bbdd5ff34d1717bd1"/>
+      <w:bookmarkStart w:id="32" w:name="_CTVL001a8cbe8d4c627410bbdd5ff34d1717bd1"/>
       <w:r>
         <w:rPr>
           <w:lang w:val="en-GB"/>
@@ -3609,7 +3427,7 @@
           <w:lang w:val="en-GB"/>
         </w:rPr>
       </w:pPr>
-      <w:bookmarkStart w:id="23" w:name="_CTVL001686838ed090649e59097fd74fb4ff521"/>
+      <w:bookmarkStart w:id="33" w:name="_CTVL001686838ed090649e59097fd74fb4ff521"/>
       <w:r>
         <w:rPr>
           <w:lang w:val="en-GB"/>
@@ -3637,7 +3455,7 @@
           <w:lang w:val="en-GB"/>
         </w:rPr>
       </w:pPr>
-      <w:bookmarkStart w:id="24" w:name="_CTVL0010e54bcdbc6fb4f08964500bbc3d5d720"/>
+      <w:bookmarkStart w:id="34" w:name="_CTVL0010e54bcdbc6fb4f08964500bbc3d5d720"/>
       <w:r>
         <w:rPr>
           <w:lang w:val="en-GB"/>
@@ -3665,7 +3483,7 @@
           <w:lang w:val="en-GB"/>
         </w:rPr>
       </w:pPr>
-      <w:bookmarkStart w:id="25" w:name="_CTVL001a23c18231d434b28be5653e0170d1961"/>
+      <w:bookmarkStart w:id="35" w:name="_CTVL001a23c18231d434b28be5653e0170d1961"/>
       <w:r>
         <w:rPr>
           <w:lang w:val="en-GB"/>
@@ -3693,7 +3511,7 @@
           <w:lang w:val="en-GB"/>
         </w:rPr>
       </w:pPr>
-      <w:bookmarkStart w:id="26" w:name="_CTVL001a0f01df22494402a98ac4f95630b80ee"/>
+      <w:bookmarkStart w:id="36" w:name="_CTVL001a0f01df22494402a98ac4f95630b80ee"/>
       <w:r>
         <w:rPr>
           <w:lang w:val="en-GB"/>
@@ -3721,7 +3539,7 @@
           <w:lang w:val="en-GB"/>
         </w:rPr>
       </w:pPr>
-      <w:bookmarkStart w:id="27" w:name="_CTVL0014a9c86d88dc84a75ba3cb5501ad7243b"/>
+      <w:bookmarkStart w:id="37" w:name="_CTVL0014a9c86d88dc84a75ba3cb5501ad7243b"/>
       <w:r>
         <w:rPr>
           <w:lang w:val="en-GB"/>
@@ -3749,7 +3567,7 @@
           <w:lang w:val="en-GB"/>
         </w:rPr>
       </w:pPr>
-      <w:bookmarkStart w:id="28" w:name="_CTVL0014f0dfed1587049c0b4186fa33ed2937a"/>
+      <w:bookmarkStart w:id="38" w:name="_CTVL0014f0dfed1587049c0b4186fa33ed2937a"/>
       <w:r>
         <w:rPr>
           <w:lang w:val="en-GB"/>
@@ -3777,7 +3595,7 @@
           <w:lang w:val="en-GB"/>
         </w:rPr>
       </w:pPr>
-      <w:bookmarkStart w:id="29" w:name="_CTVL0014f036a4f3fbd4020a9aec62e31e4df12"/>
+      <w:bookmarkStart w:id="39" w:name="_CTVL0014f036a4f3fbd4020a9aec62e31e4df12"/>
       <w:r>
         <w:rPr>
           <w:lang w:val="en-GB"/>
@@ -3807,7 +3625,7 @@
           <w:lang w:val="en-GB"/>
         </w:rPr>
       </w:pPr>
-      <w:bookmarkStart w:id="30" w:name="_CTVL00179e27dc01e83421cad5a77d53113ac2b"/>
+      <w:bookmarkStart w:id="40" w:name="_CTVL00179e27dc01e83421cad5a77d53113ac2b"/>
       <w:r>
         <w:rPr>
           <w:lang w:val="en-GB"/>
@@ -3829,7 +3647,7 @@
           <w:lang w:val="en-GB"/>
         </w:rPr>
       </w:pPr>
-      <w:bookmarkStart w:id="31" w:name="_CTVL001f690026809e940cf8793cc401d3cd953"/>
+      <w:bookmarkStart w:id="41" w:name="_CTVL001f690026809e940cf8793cc401d3cd953"/>
       <w:r>
         <w:rPr>
           <w:lang w:val="en-GB"/>
@@ -3857,7 +3675,7 @@
           <w:lang w:val="en-GB"/>
         </w:rPr>
       </w:pPr>
-      <w:bookmarkStart w:id="32" w:name="_CTVL00109a32951e51848528b2ab617fea2cf45"/>
+      <w:bookmarkStart w:id="42" w:name="_CTVL00109a32951e51848528b2ab617fea2cf45"/>
       <w:r>
         <w:rPr>
           <w:lang w:val="en-GB"/>
@@ -3885,7 +3703,7 @@
           <w:lang w:val="en-GB"/>
         </w:rPr>
       </w:pPr>
-      <w:bookmarkStart w:id="33" w:name="_CTVL0012de76bfd8dc343b5ac32b82d42874ee3"/>
+      <w:bookmarkStart w:id="43" w:name="_CTVL0012de76bfd8dc343b5ac32b82d42874ee3"/>
       <w:r>
         <w:rPr>
           <w:lang w:val="en-GB"/>
@@ -3913,7 +3731,7 @@
           <w:lang w:val="en-GB"/>
         </w:rPr>
       </w:pPr>
-      <w:bookmarkStart w:id="34" w:name="_CTVL0016800d99bd9cd4a3381dce169ffd93405"/>
+      <w:bookmarkStart w:id="44" w:name="_CTVL0016800d99bd9cd4a3381dce169ffd93405"/>
       <w:r>
         <w:rPr>
           <w:lang w:val="en-GB"/>
@@ -3941,7 +3759,7 @@
           <w:lang w:val="en-GB"/>
         </w:rPr>
       </w:pPr>
-      <w:bookmarkStart w:id="35" w:name="_CTVL0010acaef96aa5344a0adf991ff0a850d6e"/>
+      <w:bookmarkStart w:id="45" w:name="_CTVL0010acaef96aa5344a0adf991ff0a850d6e"/>
       <w:r>
         <w:rPr>
           <w:lang w:val="en-GB"/>
@@ -3969,7 +3787,7 @@
           <w:lang w:val="en-GB"/>
         </w:rPr>
       </w:pPr>
-      <w:bookmarkStart w:id="36" w:name="_CTVL001aeeb11a5e389496385b9d90723f211d0"/>
+      <w:bookmarkStart w:id="46" w:name="_CTVL001aeeb11a5e389496385b9d90723f211d0"/>
       <w:r>
         <w:rPr>
           <w:lang w:val="en-GB"/>
@@ -3997,7 +3815,7 @@
           <w:lang w:val="en-GB"/>
         </w:rPr>
       </w:pPr>
-      <w:bookmarkStart w:id="37" w:name="_CTVL0014ac40d1b56d54824857772b32fc0c1fe"/>
+      <w:bookmarkStart w:id="47" w:name="_CTVL0014ac40d1b56d54824857772b32fc0c1fe"/>
       <w:r>
         <w:rPr>
           <w:lang w:val="en-GB"/>
@@ -4025,7 +3843,7 @@
           <w:lang w:val="en-GB"/>
         </w:rPr>
       </w:pPr>
-      <w:bookmarkStart w:id="38" w:name="_CTVL0015c377b8c5c4c48b3a558a5945954572e"/>
+      <w:bookmarkStart w:id="48" w:name="_CTVL0015c377b8c5c4c48b3a558a5945954572e"/>
       <w:r>
         <w:rPr>
           <w:lang w:val="en-GB"/>
@@ -4053,7 +3871,7 @@
           <w:lang w:val="en-GB"/>
         </w:rPr>
       </w:pPr>
-      <w:bookmarkStart w:id="39" w:name="_CTVL0011a367a6c069949078ce60e51a3877cd3"/>
+      <w:bookmarkStart w:id="49" w:name="_CTVL0011a367a6c069949078ce60e51a3877cd3"/>
       <w:r>
         <w:rPr>
           <w:lang w:val="en-GB"/>
@@ -4081,7 +3899,7 @@
           <w:lang w:val="en-GB"/>
         </w:rPr>
       </w:pPr>
-      <w:bookmarkStart w:id="40" w:name="_CTVL00131946c2fff304891903a2958ff95d747"/>
+      <w:bookmarkStart w:id="50" w:name="_CTVL00131946c2fff304891903a2958ff95d747"/>
       <w:r>
         <w:rPr>
           <w:lang w:val="en-GB"/>
@@ -4096,7 +3914,7 @@
           <w:lang w:val="en-GB"/>
         </w:rPr>
       </w:pPr>
-      <w:bookmarkStart w:id="41" w:name="_CTVL001c80acc663d5745fa87e6ed7cfd11d39b"/>
+      <w:bookmarkStart w:id="51" w:name="_CTVL001c80acc663d5745fa87e6ed7cfd11d39b"/>
       <w:r>
         <w:rPr>
           <w:lang w:val="en-GB"/>
@@ -4124,7 +3942,7 @@
           <w:lang w:val="en-GB"/>
         </w:rPr>
       </w:pPr>
-      <w:bookmarkStart w:id="42" w:name="_CTVL0010fabade8ccfc47d098f53bcd852014c4"/>
+      <w:bookmarkStart w:id="52" w:name="_CTVL0010fabade8ccfc47d098f53bcd852014c4"/>
       <w:r>
         <w:rPr>
           <w:lang w:val="en-GB"/>
@@ -4152,7 +3970,7 @@
           <w:lang w:val="en-GB"/>
         </w:rPr>
       </w:pPr>
-      <w:bookmarkStart w:id="43" w:name="_CTVL001ac4ca1ad9b62486db0613964cb5e9368"/>
+      <w:bookmarkStart w:id="53" w:name="_CTVL001ac4ca1ad9b62486db0613964cb5e9368"/>
       <w:r>
         <w:rPr>
           <w:lang w:val="en-GB"/>
@@ -4180,7 +3998,7 @@
           <w:lang w:val="en-GB"/>
         </w:rPr>
       </w:pPr>
-      <w:bookmarkStart w:id="44" w:name="_CTVL001c94085feaf4340f1b77376fef9bef905"/>
+      <w:bookmarkStart w:id="54" w:name="_CTVL001c94085feaf4340f1b77376fef9bef905"/>
       <w:r>
         <w:rPr>
           <w:lang w:val="en-GB"/>
@@ -4208,7 +4026,7 @@
           <w:lang w:val="en-GB"/>
         </w:rPr>
       </w:pPr>
-      <w:bookmarkStart w:id="45" w:name="_CTVL00124e4ad8e911d40bca52e0968d64d5d01"/>
+      <w:bookmarkStart w:id="55" w:name="_CTVL00124e4ad8e911d40bca52e0968d64d5d01"/>
       <w:r>
         <w:rPr>
           <w:lang w:val="en-GB"/>
@@ -4236,7 +4054,7 @@
           <w:lang w:val="en-GB"/>
         </w:rPr>
       </w:pPr>
-      <w:bookmarkStart w:id="46" w:name="_CTVL001676d03ab67874ecfaf9d3e847d2f6c9f"/>
+      <w:bookmarkStart w:id="56" w:name="_CTVL001676d03ab67874ecfaf9d3e847d2f6c9f"/>
       <w:r>
         <w:rPr>
           <w:lang w:val="en-GB"/>
@@ -4264,7 +4082,7 @@
           <w:lang w:val="en-GB"/>
         </w:rPr>
       </w:pPr>
-      <w:bookmarkStart w:id="47" w:name="_CTVL001273e97b2d6f74bcb8297a6f7540959ac"/>
+      <w:bookmarkStart w:id="57" w:name="_CTVL001273e97b2d6f74bcb8297a6f7540959ac"/>
       <w:r>
         <w:rPr>
           <w:lang w:val="en-GB"/>
@@ -4292,7 +4110,7 @@
           <w:lang w:val="en-GB"/>
         </w:rPr>
       </w:pPr>
-      <w:bookmarkStart w:id="48" w:name="_CTVL001b7b2e8a8b0e2427d9e3625668ad439a7"/>
+      <w:bookmarkStart w:id="58" w:name="_CTVL001b7b2e8a8b0e2427d9e3625668ad439a7"/>
       <w:r>
         <w:rPr>
           <w:lang w:val="en-GB"/>
@@ -4307,7 +4125,7 @@
           <w:lang w:val="en-GB"/>
         </w:rPr>
       </w:pPr>
-      <w:bookmarkStart w:id="49" w:name="_CTVL001e5e5dd20351042a783a3ca86648e5096"/>
+      <w:bookmarkStart w:id="59" w:name="_CTVL001e5e5dd20351042a783a3ca86648e5096"/>
       <w:r>
         <w:rPr>
           <w:lang w:val="en-GB"/>
@@ -4335,7 +4153,7 @@
           <w:lang w:val="en-GB"/>
         </w:rPr>
       </w:pPr>
-      <w:bookmarkStart w:id="50" w:name="_CTVL00119353f4b62e34561b164245acb939d8c"/>
+      <w:bookmarkStart w:id="60" w:name="_CTVL00119353f4b62e34561b164245acb939d8c"/>
       <w:r>
         <w:rPr>
           <w:lang w:val="en-GB"/>
@@ -4363,7 +4181,7 @@
           <w:lang w:val="en-GB"/>
         </w:rPr>
       </w:pPr>
-      <w:bookmarkStart w:id="51" w:name="_CTVL00113676f0119c544728de49f75952a2195"/>
+      <w:bookmarkStart w:id="61" w:name="_CTVL00113676f0119c544728de49f75952a2195"/>
       <w:r>
         <w:rPr>
           <w:lang w:val="en-GB"/>
@@ -4378,7 +4196,7 @@
           <w:lang w:val="en-GB"/>
         </w:rPr>
       </w:pPr>
-      <w:bookmarkStart w:id="52" w:name="_CTVL0012c3d20e7415e498fa8af185f7c1bd414"/>
+      <w:bookmarkStart w:id="62" w:name="_CTVL0012c3d20e7415e498fa8af185f7c1bd414"/>
       <w:r>
         <w:rPr>
           <w:lang w:val="en-GB"/>
@@ -4406,7 +4224,7 @@
           <w:lang w:val="en-GB"/>
         </w:rPr>
       </w:pPr>
-      <w:bookmarkStart w:id="53" w:name="_CTVL0015da0776884d748978514b6ef61a5ef27"/>
+      <w:bookmarkStart w:id="63" w:name="_CTVL0015da0776884d748978514b6ef61a5ef27"/>
       <w:r>
         <w:rPr>
           <w:lang w:val="en-GB"/>
@@ -4434,7 +4252,7 @@
           <w:lang w:val="en-GB"/>
         </w:rPr>
       </w:pPr>
-      <w:bookmarkStart w:id="54" w:name="_CTVL0010f9b58a3fc08459882fbad9212576cc1"/>
+      <w:bookmarkStart w:id="64" w:name="_CTVL0010f9b58a3fc08459882fbad9212576cc1"/>
       <w:r>
         <w:rPr>
           <w:lang w:val="en-GB"/>
@@ -4462,7 +4280,7 @@
           <w:lang w:val="en-GB"/>
         </w:rPr>
       </w:pPr>
-      <w:bookmarkStart w:id="55" w:name="_CTVL001890ab3a8d24d408a8b16d46c8834435b"/>
+      <w:bookmarkStart w:id="65" w:name="_CTVL001890ab3a8d24d408a8b16d46c8834435b"/>
       <w:r>
         <w:rPr>
           <w:lang w:val="en-GB"/>
@@ -4490,7 +4308,7 @@
           <w:lang w:val="en-GB"/>
         </w:rPr>
       </w:pPr>
-      <w:bookmarkStart w:id="56" w:name="_CTVL001d25f55070ed4410b9f3b72b11a8e5f5c"/>
+      <w:bookmarkStart w:id="66" w:name="_CTVL001d25f55070ed4410b9f3b72b11a8e5f5c"/>
       <w:r>
         <w:rPr>
           <w:lang w:val="en-GB"/>
@@ -4518,7 +4336,7 @@
           <w:lang w:val="en-GB"/>
         </w:rPr>
       </w:pPr>
-      <w:bookmarkStart w:id="57" w:name="_CTVL0019b3244cc37054c589da2ec4191b722f3"/>
+      <w:bookmarkStart w:id="67" w:name="_CTVL0019b3244cc37054c589da2ec4191b722f3"/>
       <w:r>
         <w:rPr>
           <w:lang w:val="en-GB"/>
@@ -4533,7 +4351,7 @@
           <w:lang w:val="en-GB"/>
         </w:rPr>
       </w:pPr>
-      <w:bookmarkStart w:id="58" w:name="_CTVL0017a1b7dbf613941b89b2b9ab47db0d031"/>
+      <w:bookmarkStart w:id="68" w:name="_CTVL0017a1b7dbf613941b89b2b9ab47db0d031"/>
       <w:r>
         <w:rPr>
           <w:lang w:val="en-GB"/>
@@ -4561,7 +4379,7 @@
           <w:lang w:val="en-GB"/>
         </w:rPr>
       </w:pPr>
-      <w:bookmarkStart w:id="59" w:name="_CTVL0016074b21651d84865baf21c1c5ec1ee69"/>
+      <w:bookmarkStart w:id="69" w:name="_CTVL0016074b21651d84865baf21c1c5ec1ee69"/>
       <w:r>
         <w:rPr>
           <w:lang w:val="en-GB"/>
@@ -4589,7 +4407,7 @@
           <w:lang w:val="en-GB"/>
         </w:rPr>
       </w:pPr>
-      <w:bookmarkStart w:id="60" w:name="_CTVL001cf140186b3394f3e91045c4cd0833f6a"/>
+      <w:bookmarkStart w:id="70" w:name="_CTVL001cf140186b3394f3e91045c4cd0833f6a"/>
       <w:r>
         <w:rPr>
           <w:lang w:val="en-GB"/>
@@ -4617,7 +4435,7 @@
           <w:lang w:val="en-GB"/>
         </w:rPr>
       </w:pPr>
-      <w:bookmarkStart w:id="61" w:name="_CTVL00106cc7607e16a47e6b149e060c488b520"/>
+      <w:bookmarkStart w:id="71" w:name="_CTVL00106cc7607e16a47e6b149e060c488b520"/>
       <w:r>
         <w:rPr>
           <w:lang w:val="en-GB"/>
@@ -4645,7 +4463,7 @@
           <w:lang w:val="en-GB"/>
         </w:rPr>
       </w:pPr>
-      <w:bookmarkStart w:id="62" w:name="_CTVL0015246afe8c58348b89c6ee6a4f2763310"/>
+      <w:bookmarkStart w:id="72" w:name="_CTVL0015246afe8c58348b89c6ee6a4f2763310"/>
       <w:r>
         <w:rPr>
           <w:lang w:val="en-GB"/>
@@ -4673,7 +4491,7 @@
           <w:lang w:val="en-GB"/>
         </w:rPr>
       </w:pPr>
-      <w:bookmarkStart w:id="63" w:name="_CTVL001c0e9c9eab2034de9983cc3fc1c63848c"/>
+      <w:bookmarkStart w:id="73" w:name="_CTVL001c0e9c9eab2034de9983cc3fc1c63848c"/>
       <w:r>
         <w:rPr>
           <w:lang w:val="en-GB"/>
@@ -4701,7 +4519,7 @@
           <w:lang w:val="en-GB"/>
         </w:rPr>
       </w:pPr>
-      <w:bookmarkStart w:id="64" w:name="_CTVL0013aa2957a820641cdbd8c950f538ae015"/>
+      <w:bookmarkStart w:id="74" w:name="_CTVL0013aa2957a820641cdbd8c950f538ae015"/>
       <w:r>
         <w:rPr>
           <w:lang w:val="en-GB"/>
@@ -4729,7 +4547,7 @@
           <w:lang w:val="en-GB"/>
         </w:rPr>
       </w:pPr>
-      <w:bookmarkStart w:id="65" w:name="_CTVL0011e7bb3ff1f77417ba4042c669a941737"/>
+      <w:bookmarkStart w:id="75" w:name="_CTVL0011e7bb3ff1f77417ba4042c669a941737"/>
       <w:r>
         <w:rPr>
           <w:lang w:val="en-GB"/>
@@ -4757,7 +4575,7 @@
           <w:lang w:val="en-GB"/>
         </w:rPr>
       </w:pPr>
-      <w:bookmarkStart w:id="66" w:name="_CTVL0017ffe830b33854231b043b4e674660969"/>
+      <w:bookmarkStart w:id="76" w:name="_CTVL0017ffe830b33854231b043b4e674660969"/>
       <w:r>
         <w:rPr>
           <w:lang w:val="en-GB"/>
@@ -4785,7 +4603,7 @@
           <w:lang w:val="en-GB"/>
         </w:rPr>
       </w:pPr>
-      <w:bookmarkStart w:id="67" w:name="_CTVL0018e21c8718f4e4fd9b812e1bc959088e8"/>
+      <w:bookmarkStart w:id="77" w:name="_CTVL0018e21c8718f4e4fd9b812e1bc959088e8"/>
       <w:r>
         <w:rPr>
           <w:lang w:val="en-GB"/>
@@ -4813,7 +4631,7 @@
           <w:lang w:val="en-GB"/>
         </w:rPr>
       </w:pPr>
-      <w:bookmarkStart w:id="68" w:name="_CTVL00117ac23e68c3d407d817743f2f0ebafbd"/>
+      <w:bookmarkStart w:id="78" w:name="_CTVL00117ac23e68c3d407d817743f2f0ebafbd"/>
       <w:r>
         <w:rPr>
           <w:lang w:val="en-GB"/>
@@ -4841,7 +4659,7 @@
           <w:lang w:val="en-GB"/>
         </w:rPr>
       </w:pPr>
-      <w:bookmarkStart w:id="69" w:name="_CTVL001a37faabd15fd4bc9b76b87fb272e2af0"/>
+      <w:bookmarkStart w:id="79" w:name="_CTVL001a37faabd15fd4bc9b76b87fb272e2af0"/>
       <w:r>
         <w:rPr>
           <w:lang w:val="en-GB"/>
@@ -4869,7 +4687,7 @@
           <w:lang w:val="en-GB"/>
         </w:rPr>
       </w:pPr>
-      <w:bookmarkStart w:id="70" w:name="_CTVL001bf5dadf03a9f47068a941829b97cdb8c"/>
+      <w:bookmarkStart w:id="80" w:name="_CTVL001bf5dadf03a9f47068a941829b97cdb8c"/>
       <w:r>
         <w:rPr>
           <w:lang w:val="en-GB"/>
@@ -4897,7 +4715,7 @@
           <w:lang w:val="en-GB"/>
         </w:rPr>
       </w:pPr>
-      <w:bookmarkStart w:id="71" w:name="_CTVL0010c1079a7b67244fb93e0d6b3f96b40b3"/>
+      <w:bookmarkStart w:id="81" w:name="_CTVL0010c1079a7b67244fb93e0d6b3f96b40b3"/>
       <w:r>
         <w:rPr>
           <w:lang w:val="en-GB"/>
@@ -4925,7 +4743,7 @@
           <w:lang w:val="en-GB"/>
         </w:rPr>
       </w:pPr>
-      <w:bookmarkStart w:id="72" w:name="_CTVL0011618be5a63614189b853e196648574e1"/>
+      <w:bookmarkStart w:id="82" w:name="_CTVL0011618be5a63614189b853e196648574e1"/>
       <w:r>
         <w:rPr>
           <w:lang w:val="en-GB"/>
@@ -4953,7 +4771,7 @@
           <w:lang w:val="en-GB"/>
         </w:rPr>
       </w:pPr>
-      <w:bookmarkStart w:id="73" w:name="_CTVL0016ebdc02437924f18bf5a8ce221145c01"/>
+      <w:bookmarkStart w:id="83" w:name="_CTVL0016ebdc02437924f18bf5a8ce221145c01"/>
       <w:r>
         <w:rPr>
           <w:lang w:val="en-GB"/>
@@ -4981,7 +4799,7 @@
           <w:lang w:val="en-GB"/>
         </w:rPr>
       </w:pPr>
-      <w:bookmarkStart w:id="74" w:name="_CTVL001deb3f9afc4f24e5f8c333d7453974ace"/>
+      <w:bookmarkStart w:id="84" w:name="_CTVL001deb3f9afc4f24e5f8c333d7453974ace"/>
       <w:r>
         <w:rPr>
           <w:lang w:val="en-GB"/>
@@ -5008,16 +4826,6 @@
         <w:rPr/>
         <w:fldChar w:fldCharType="end"/>
       </w:r>
-      <w:bookmarkEnd w:id="22"/>
-      <w:bookmarkEnd w:id="23"/>
-      <w:bookmarkEnd w:id="24"/>
-      <w:bookmarkEnd w:id="25"/>
-      <w:bookmarkEnd w:id="26"/>
-      <w:bookmarkEnd w:id="27"/>
-      <w:bookmarkEnd w:id="28"/>
-      <w:bookmarkEnd w:id="29"/>
-      <w:bookmarkEnd w:id="30"/>
-      <w:bookmarkEnd w:id="31"/>
       <w:bookmarkEnd w:id="32"/>
       <w:bookmarkEnd w:id="33"/>
       <w:bookmarkEnd w:id="34"/>
@@ -5061,6 +4869,16 @@
       <w:bookmarkEnd w:id="72"/>
       <w:bookmarkEnd w:id="73"/>
       <w:bookmarkEnd w:id="74"/>
+      <w:bookmarkEnd w:id="75"/>
+      <w:bookmarkEnd w:id="76"/>
+      <w:bookmarkEnd w:id="77"/>
+      <w:bookmarkEnd w:id="78"/>
+      <w:bookmarkEnd w:id="79"/>
+      <w:bookmarkEnd w:id="80"/>
+      <w:bookmarkEnd w:id="81"/>
+      <w:bookmarkEnd w:id="82"/>
+      <w:bookmarkEnd w:id="83"/>
+      <w:bookmarkEnd w:id="84"/>
     </w:p>
     <w:p>
       <w:pPr>
@@ -5100,10 +4918,10 @@
                 <wp:positionV relativeFrom="paragraph">
                   <wp:posOffset>448310</wp:posOffset>
                 </wp:positionV>
-                <wp:extent cx="5761990" cy="8355330"/>
+                <wp:extent cx="5762625" cy="8355965"/>
                 <wp:effectExtent l="0" t="0" r="0" b="9525"/>
                 <wp:wrapTopAndBottom/>
-                <wp:docPr id="13" name="Gruppieren 26"/>
+                <wp:docPr id="16" name="Gruppieren 26"/>
                 <a:graphic xmlns:a="http://schemas.openxmlformats.org/drawingml/2006/main">
                   <a:graphicData uri="http://schemas.microsoft.com/office/word/2010/wordprocessingGroup">
                     <wpg:wgp>
@@ -5111,7 +4929,7 @@
                       <wpg:grpSpPr>
                         <a:xfrm>
                           <a:off x="0" y="0"/>
-                          <a:ext cx="5761440" cy="8354520"/>
+                          <a:ext cx="5762160" cy="8355240"/>
                         </a:xfrm>
                       </wpg:grpSpPr>
                       <pic:pic xmlns:pic="http://schemas.openxmlformats.org/drawingml/2006/picture">
@@ -5126,7 +4944,7 @@
                         <pic:spPr>
                           <a:xfrm>
                             <a:off x="0" y="0"/>
-                            <a:ext cx="5306760" cy="7502040"/>
+                            <a:ext cx="5307480" cy="7502400"/>
                           </a:xfrm>
                           <a:prstGeom prst="rect">
                             <a:avLst/>
@@ -5140,8 +4958,8 @@
                         <wps:cNvSpPr/>
                         <wps:spPr>
                           <a:xfrm>
-                            <a:off x="0" y="7503120"/>
-                            <a:ext cx="5761440" cy="851400"/>
+                            <a:off x="0" y="7504560"/>
+                            <a:ext cx="5762160" cy="851040"/>
                           </a:xfrm>
                           <a:prstGeom prst="rect">
                             <a:avLst/>
@@ -5170,21 +4988,22 @@
                               </w:pPr>
                               <w:r>
                                 <w:rPr>
+                                  <w:spacing w:val="0"/>
+                                  <w:smallCaps w:val="false"/>
+                                  <w:caps w:val="false"/>
+                                  <w:iCs w:val="false"/>
+                                  <w:bCs w:val="false"/>
+                                  <w:szCs w:val="22"/>
+                                  <w:vertAlign w:val="baseline"/>
+                                  <w:position w:val="0"/>
                                   <w:sz w:val="22"/>
-                                  <w:b w:val="false"/>
-                                  <w:u w:val="none"/>
+                                  <w:i w:val="false"/>
                                   <w:dstrike w:val="false"/>
                                   <w:strike w:val="false"/>
-                                  <w:i w:val="false"/>
-                                  <w:vertAlign w:val="baseline"/>
-                                  <w:position w:val="0"/>
-                                  <w:spacing w:val="0"/>
-                                  <w:szCs w:val="22"/>
-                                  <w:bCs w:val="false"/>
-                                  <w:iCs w:val="false"/>
-                                  <w:smallCaps w:val="false"/>
-                                  <w:caps w:val="false"/>
-                                  <w:rFonts w:asciiTheme="minorHAnsi" w:cstheme="minorBidi" w:eastAsiaTheme="minorHAnsi" w:hAnsiTheme="minorHAnsi" w:ascii="Calibri" w:hAnsi="Calibri"/>
+                                  <w:u w:val="none"/>
+                                  <w:b w:val="false"/>
+                                  <w:sz w:val="22"/>
+                                  <w:rFonts w:asciiTheme="minorHAnsi" w:cstheme="minorBidi" w:eastAsiaTheme="minorHAnsi" w:hAnsiTheme="minorHAnsi" w:eastAsia="Calibri" w:ascii="Calibri" w:hAnsi="Calibri"/>
                                   <w:color w:val="000000"/>
                                   <w:lang w:val="en-GB"/>
                                 </w:rPr>
@@ -5205,7 +5024,7 @@
           </mc:Choice>
           <mc:Fallback>
             <w:pict>
-              <v:group id="shape_0" alt="Gruppieren 26" style="position:absolute;margin-left:0pt;margin-top:35.3pt;width:453.65pt;height:657.85pt" coordorigin="0,706" coordsize="9073,13157">
+              <v:group id="shape_0" alt="Gruppieren 26" style="position:absolute;margin-left:0pt;margin-top:35.3pt;width:453.7pt;height:657.9pt" coordorigin="0,706" coordsize="9074,13158">
                 <v:shapetype id="shapetype_75" coordsize="21600,21600" o:spt="75" o:preferrelative="t" path="m@4@5l@4@11@9@11@9@5xe" filled="f" stroked="f">
                   <v:stroke joinstyle="miter"/>
                   <v:formulas>
@@ -5225,12 +5044,12 @@
                   <v:path o:extrusionok="f" gradientshapeok="t" o:connecttype="rect"/>
                   <o:lock v:ext="edit" aspectratio="t"/>
                 </v:shapetype>
-                <v:shape id="shape_0" ID="Grafik 12" stroked="f" style="position:absolute;left:0;top:706;width:8356;height:11813" type="shapetype_75">
+                <v:shape id="shape_0" ID="Grafik 12" stroked="f" style="position:absolute;left:0;top:706;width:8357;height:11814" type="shapetype_75">
                   <v:imagedata r:id="rId6" o:detectmouseclick="t"/>
                   <w10:wrap type="none"/>
                   <v:stroke color="#3465a4" joinstyle="round" endcap="flat"/>
                 </v:shape>
-                <v:rect id="shape_0" fillcolor="white" stroked="f" style="position:absolute;left:0;top:12522;width:9072;height:1340">
+                <v:rect id="shape_0" fillcolor="white" stroked="f" style="position:absolute;left:0;top:12524;width:9073;height:1339">
                   <v:textbox>
                     <w:txbxContent>
                       <w:p>
@@ -5242,21 +5061,22 @@
                         </w:pPr>
                         <w:r>
                           <w:rPr>
+                            <w:spacing w:val="0"/>
+                            <w:smallCaps w:val="false"/>
+                            <w:caps w:val="false"/>
+                            <w:iCs w:val="false"/>
+                            <w:bCs w:val="false"/>
+                            <w:szCs w:val="22"/>
+                            <w:vertAlign w:val="baseline"/>
+                            <w:position w:val="0"/>
                             <w:sz w:val="22"/>
-                            <w:b w:val="false"/>
-                            <w:u w:val="none"/>
+                            <w:i w:val="false"/>
                             <w:dstrike w:val="false"/>
                             <w:strike w:val="false"/>
-                            <w:i w:val="false"/>
-                            <w:vertAlign w:val="baseline"/>
-                            <w:position w:val="0"/>
-                            <w:spacing w:val="0"/>
-                            <w:szCs w:val="22"/>
-                            <w:bCs w:val="false"/>
-                            <w:iCs w:val="false"/>
-                            <w:smallCaps w:val="false"/>
-                            <w:caps w:val="false"/>
-                            <w:rFonts w:asciiTheme="minorHAnsi" w:cstheme="minorBidi" w:eastAsiaTheme="minorHAnsi" w:hAnsiTheme="minorHAnsi" w:ascii="Calibri" w:hAnsi="Calibri"/>
+                            <w:u w:val="none"/>
+                            <w:b w:val="false"/>
+                            <w:sz w:val="22"/>
+                            <w:rFonts w:asciiTheme="minorHAnsi" w:cstheme="minorBidi" w:eastAsiaTheme="minorHAnsi" w:hAnsiTheme="minorHAnsi" w:eastAsia="Calibri" w:ascii="Calibri" w:hAnsi="Calibri"/>
                             <w:color w:val="000000"/>
                             <w:lang w:val="en-GB"/>
                           </w:rPr>
@@ -5317,10 +5137,10 @@
                 <wp:positionV relativeFrom="paragraph">
                   <wp:posOffset>141605</wp:posOffset>
                 </wp:positionV>
-                <wp:extent cx="5764530" cy="8741410"/>
+                <wp:extent cx="5765165" cy="8742045"/>
                 <wp:effectExtent l="0" t="0" r="8890" b="0"/>
                 <wp:wrapTopAndBottom/>
-                <wp:docPr id="14" name="Gruppieren 28"/>
+                <wp:docPr id="17" name="Gruppieren 28"/>
                 <a:graphic xmlns:a="http://schemas.openxmlformats.org/drawingml/2006/main">
                   <a:graphicData uri="http://schemas.microsoft.com/office/word/2010/wordprocessingGroup">
                     <wpg:wgp>
@@ -5328,7 +5148,7 @@
                       <wpg:grpSpPr>
                         <a:xfrm>
                           <a:off x="0" y="0"/>
-                          <a:ext cx="5763960" cy="8740800"/>
+                          <a:ext cx="5764680" cy="8741520"/>
                         </a:xfrm>
                       </wpg:grpSpPr>
                       <pic:pic xmlns:pic="http://schemas.openxmlformats.org/drawingml/2006/picture">
@@ -5343,7 +5163,7 @@
                         <pic:spPr>
                           <a:xfrm>
                             <a:off x="0" y="0"/>
-                            <a:ext cx="5763960" cy="8281080"/>
+                            <a:ext cx="5764680" cy="8281800"/>
                           </a:xfrm>
                           <a:prstGeom prst="rect">
                             <a:avLst/>
@@ -5357,8 +5177,8 @@
                         <wps:cNvSpPr/>
                         <wps:spPr>
                           <a:xfrm>
-                            <a:off x="0" y="8415720"/>
-                            <a:ext cx="5306760" cy="325080"/>
+                            <a:off x="0" y="8416800"/>
+                            <a:ext cx="5307480" cy="324360"/>
                           </a:xfrm>
                           <a:prstGeom prst="rect">
                             <a:avLst/>
@@ -5387,21 +5207,22 @@
                               </w:pPr>
                               <w:r>
                                 <w:rPr>
+                                  <w:spacing w:val="0"/>
+                                  <w:smallCaps w:val="false"/>
+                                  <w:caps w:val="false"/>
+                                  <w:iCs w:val="false"/>
+                                  <w:bCs w:val="false"/>
+                                  <w:szCs w:val="22"/>
+                                  <w:vertAlign w:val="baseline"/>
+                                  <w:position w:val="0"/>
                                   <w:sz w:val="22"/>
-                                  <w:b w:val="false"/>
-                                  <w:u w:val="none"/>
+                                  <w:i w:val="false"/>
                                   <w:dstrike w:val="false"/>
                                   <w:strike w:val="false"/>
-                                  <w:i w:val="false"/>
-                                  <w:vertAlign w:val="baseline"/>
-                                  <w:position w:val="0"/>
-                                  <w:spacing w:val="0"/>
-                                  <w:szCs w:val="22"/>
-                                  <w:bCs w:val="false"/>
-                                  <w:iCs w:val="false"/>
-                                  <w:smallCaps w:val="false"/>
-                                  <w:caps w:val="false"/>
-                                  <w:rFonts w:asciiTheme="minorHAnsi" w:cstheme="minorBidi" w:eastAsiaTheme="minorHAnsi" w:hAnsiTheme="minorHAnsi" w:ascii="Calibri" w:hAnsi="Calibri"/>
+                                  <w:u w:val="none"/>
+                                  <w:b w:val="false"/>
+                                  <w:sz w:val="22"/>
+                                  <w:rFonts w:asciiTheme="minorHAnsi" w:cstheme="minorBidi" w:eastAsiaTheme="minorHAnsi" w:hAnsiTheme="minorHAnsi" w:eastAsia="Calibri" w:ascii="Calibri" w:hAnsi="Calibri"/>
                                   <w:color w:val="000000"/>
                                   <w:lang w:val="en-GB"/>
                                 </w:rPr>
@@ -5422,13 +5243,13 @@
           </mc:Choice>
           <mc:Fallback>
             <w:pict>
-              <v:group id="shape_0" alt="Gruppieren 28" style="position:absolute;margin-left:0pt;margin-top:11.15pt;width:453.85pt;height:688.25pt" coordorigin="0,223" coordsize="9077,13765">
-                <v:shape id="shape_0" ID="Grafik 13" stroked="f" style="position:absolute;left:0;top:223;width:9076;height:13040" type="shapetype_75">
+              <v:group id="shape_0" alt="Gruppieren 28" style="position:absolute;margin-left:0pt;margin-top:11.15pt;width:453.9pt;height:688.25pt" coordorigin="0,223" coordsize="9078,13765">
+                <v:shape id="shape_0" ID="Grafik 13" stroked="f" style="position:absolute;left:0;top:223;width:9077;height:13041" type="shapetype_75">
                   <v:imagedata r:id="rId7" o:detectmouseclick="t"/>
                   <w10:wrap type="none"/>
                   <v:stroke color="#3465a4" joinstyle="round" endcap="flat"/>
                 </v:shape>
-                <v:rect id="shape_0" fillcolor="white" stroked="f" style="position:absolute;left:0;top:13476;width:8356;height:511">
+                <v:rect id="shape_0" fillcolor="white" stroked="f" style="position:absolute;left:0;top:13478;width:8357;height:510">
                   <v:textbox>
                     <w:txbxContent>
                       <w:p>
@@ -5440,21 +5261,22 @@
                         </w:pPr>
                         <w:r>
                           <w:rPr>
+                            <w:spacing w:val="0"/>
+                            <w:smallCaps w:val="false"/>
+                            <w:caps w:val="false"/>
+                            <w:iCs w:val="false"/>
+                            <w:bCs w:val="false"/>
+                            <w:szCs w:val="22"/>
+                            <w:vertAlign w:val="baseline"/>
+                            <w:position w:val="0"/>
                             <w:sz w:val="22"/>
-                            <w:b w:val="false"/>
-                            <w:u w:val="none"/>
+                            <w:i w:val="false"/>
                             <w:dstrike w:val="false"/>
                             <w:strike w:val="false"/>
-                            <w:i w:val="false"/>
-                            <w:vertAlign w:val="baseline"/>
-                            <w:position w:val="0"/>
-                            <w:spacing w:val="0"/>
-                            <w:szCs w:val="22"/>
-                            <w:bCs w:val="false"/>
-                            <w:iCs w:val="false"/>
-                            <w:smallCaps w:val="false"/>
-                            <w:caps w:val="false"/>
-                            <w:rFonts w:asciiTheme="minorHAnsi" w:cstheme="minorBidi" w:eastAsiaTheme="minorHAnsi" w:hAnsiTheme="minorHAnsi" w:ascii="Calibri" w:hAnsi="Calibri"/>
+                            <w:u w:val="none"/>
+                            <w:b w:val="false"/>
+                            <w:sz w:val="22"/>
+                            <w:rFonts w:asciiTheme="minorHAnsi" w:cstheme="minorBidi" w:eastAsiaTheme="minorHAnsi" w:hAnsiTheme="minorHAnsi" w:eastAsia="Calibri" w:ascii="Calibri" w:hAnsi="Calibri"/>
                             <w:color w:val="000000"/>
                             <w:lang w:val="en-GB"/>
                           </w:rPr>
@@ -5495,10 +5317,10 @@
                 <wp:positionV relativeFrom="paragraph">
                   <wp:posOffset>70485</wp:posOffset>
                 </wp:positionV>
-                <wp:extent cx="5307330" cy="8371840"/>
+                <wp:extent cx="5307965" cy="8372475"/>
                 <wp:effectExtent l="0" t="0" r="8890" b="0"/>
                 <wp:wrapTopAndBottom/>
-                <wp:docPr id="15" name="Gruppieren 30"/>
+                <wp:docPr id="18" name="Gruppieren 30"/>
                 <a:graphic xmlns:a="http://schemas.openxmlformats.org/drawingml/2006/main">
                   <a:graphicData uri="http://schemas.microsoft.com/office/word/2010/wordprocessingGroup">
                     <wpg:wgp>
@@ -5506,7 +5328,7 @@
                       <wpg:grpSpPr>
                         <a:xfrm>
                           <a:off x="0" y="0"/>
-                          <a:ext cx="5306760" cy="8371080"/>
+                          <a:ext cx="5307480" cy="8371800"/>
                         </a:xfrm>
                       </wpg:grpSpPr>
                       <pic:pic xmlns:pic="http://schemas.openxmlformats.org/drawingml/2006/picture">
@@ -5521,7 +5343,7 @@
                         <pic:spPr>
                           <a:xfrm>
                             <a:off x="0" y="0"/>
-                            <a:ext cx="5306760" cy="7498800"/>
+                            <a:ext cx="5307480" cy="7498800"/>
                           </a:xfrm>
                           <a:prstGeom prst="rect">
                             <a:avLst/>
@@ -5535,8 +5357,8 @@
                         <wps:cNvSpPr/>
                         <wps:spPr>
                           <a:xfrm>
-                            <a:off x="0" y="7558920"/>
-                            <a:ext cx="5306760" cy="812160"/>
+                            <a:off x="0" y="7559640"/>
+                            <a:ext cx="5307480" cy="812160"/>
                           </a:xfrm>
                           <a:prstGeom prst="rect">
                             <a:avLst/>
@@ -5565,21 +5387,22 @@
                               </w:pPr>
                               <w:r>
                                 <w:rPr>
+                                  <w:spacing w:val="0"/>
+                                  <w:smallCaps w:val="false"/>
+                                  <w:caps w:val="false"/>
+                                  <w:iCs w:val="false"/>
+                                  <w:bCs w:val="false"/>
+                                  <w:szCs w:val="22"/>
+                                  <w:vertAlign w:val="baseline"/>
+                                  <w:position w:val="0"/>
                                   <w:sz w:val="22"/>
-                                  <w:b w:val="false"/>
-                                  <w:u w:val="none"/>
+                                  <w:i w:val="false"/>
                                   <w:dstrike w:val="false"/>
                                   <w:strike w:val="false"/>
-                                  <w:i w:val="false"/>
-                                  <w:vertAlign w:val="baseline"/>
-                                  <w:position w:val="0"/>
-                                  <w:spacing w:val="0"/>
-                                  <w:szCs w:val="22"/>
-                                  <w:bCs w:val="false"/>
-                                  <w:iCs w:val="false"/>
-                                  <w:smallCaps w:val="false"/>
-                                  <w:caps w:val="false"/>
-                                  <w:rFonts w:asciiTheme="minorHAnsi" w:cstheme="minorBidi" w:eastAsiaTheme="minorHAnsi" w:hAnsiTheme="minorHAnsi" w:ascii="Calibri" w:hAnsi="Calibri"/>
+                                  <w:u w:val="none"/>
+                                  <w:b w:val="false"/>
+                                  <w:sz w:val="22"/>
+                                  <w:rFonts w:asciiTheme="minorHAnsi" w:cstheme="minorBidi" w:eastAsiaTheme="minorHAnsi" w:hAnsiTheme="minorHAnsi" w:eastAsia="Calibri" w:ascii="Calibri" w:hAnsi="Calibri"/>
                                   <w:color w:val="000000"/>
                                   <w:lang w:val="en-GB"/>
                                 </w:rPr>
@@ -5600,13 +5423,13 @@
           </mc:Choice>
           <mc:Fallback>
             <w:pict>
-              <v:group id="shape_0" alt="Gruppieren 30" style="position:absolute;margin-left:0pt;margin-top:5.55pt;width:417.85pt;height:659.15pt" coordorigin="0,111" coordsize="8357,13183">
-                <v:shape id="shape_0" ID="Grafik 14" stroked="f" style="position:absolute;left:0;top:111;width:8356;height:11808" type="shapetype_75">
+              <v:group id="shape_0" alt="Gruppieren 30" style="position:absolute;margin-left:0pt;margin-top:5.55pt;width:417.9pt;height:659.2pt" coordorigin="0,111" coordsize="8358,13184">
+                <v:shape id="shape_0" ID="Grafik 14" stroked="f" style="position:absolute;left:0;top:111;width:8357;height:11808" type="shapetype_75">
                   <v:imagedata r:id="rId8" o:detectmouseclick="t"/>
                   <w10:wrap type="none"/>
                   <v:stroke color="#3465a4" joinstyle="round" endcap="flat"/>
                 </v:shape>
-                <v:rect id="shape_0" fillcolor="white" stroked="f" style="position:absolute;left:0;top:12015;width:8356;height:1278">
+                <v:rect id="shape_0" fillcolor="white" stroked="f" style="position:absolute;left:0;top:12016;width:8357;height:1278">
                   <v:textbox>
                     <w:txbxContent>
                       <w:p>
@@ -5618,21 +5441,22 @@
                         </w:pPr>
                         <w:r>
                           <w:rPr>
+                            <w:spacing w:val="0"/>
+                            <w:smallCaps w:val="false"/>
+                            <w:caps w:val="false"/>
+                            <w:iCs w:val="false"/>
+                            <w:bCs w:val="false"/>
+                            <w:szCs w:val="22"/>
+                            <w:vertAlign w:val="baseline"/>
+                            <w:position w:val="0"/>
                             <w:sz w:val="22"/>
-                            <w:b w:val="false"/>
-                            <w:u w:val="none"/>
+                            <w:i w:val="false"/>
                             <w:dstrike w:val="false"/>
                             <w:strike w:val="false"/>
-                            <w:i w:val="false"/>
-                            <w:vertAlign w:val="baseline"/>
-                            <w:position w:val="0"/>
-                            <w:spacing w:val="0"/>
-                            <w:szCs w:val="22"/>
-                            <w:bCs w:val="false"/>
-                            <w:iCs w:val="false"/>
-                            <w:smallCaps w:val="false"/>
-                            <w:caps w:val="false"/>
-                            <w:rFonts w:asciiTheme="minorHAnsi" w:cstheme="minorBidi" w:eastAsiaTheme="minorHAnsi" w:hAnsiTheme="minorHAnsi" w:ascii="Calibri" w:hAnsi="Calibri"/>
+                            <w:u w:val="none"/>
+                            <w:b w:val="false"/>
+                            <w:sz w:val="22"/>
+                            <w:rFonts w:asciiTheme="minorHAnsi" w:cstheme="minorBidi" w:eastAsiaTheme="minorHAnsi" w:hAnsiTheme="minorHAnsi" w:eastAsia="Calibri" w:ascii="Calibri" w:hAnsi="Calibri"/>
                             <w:color w:val="000000"/>
                             <w:lang w:val="en-GB"/>
                           </w:rPr>
@@ -5685,10 +5509,10 @@
                 <wp:positionV relativeFrom="paragraph">
                   <wp:posOffset>635</wp:posOffset>
                 </wp:positionV>
-                <wp:extent cx="5761990" cy="8502015"/>
+                <wp:extent cx="5762625" cy="8502650"/>
                 <wp:effectExtent l="0" t="0" r="0" b="0"/>
                 <wp:wrapTopAndBottom/>
-                <wp:docPr id="16" name="Gruppieren 32"/>
+                <wp:docPr id="19" name="Gruppieren 32"/>
                 <a:graphic xmlns:a="http://schemas.openxmlformats.org/drawingml/2006/main">
                   <a:graphicData uri="http://schemas.microsoft.com/office/word/2010/wordprocessingGroup">
                     <wpg:wgp>
@@ -5696,7 +5520,7 @@
                       <wpg:grpSpPr>
                         <a:xfrm>
                           <a:off x="0" y="0"/>
-                          <a:ext cx="5761440" cy="8501400"/>
+                          <a:ext cx="5762160" cy="8502120"/>
                         </a:xfrm>
                       </wpg:grpSpPr>
                       <pic:pic xmlns:pic="http://schemas.openxmlformats.org/drawingml/2006/picture">
@@ -5711,7 +5535,7 @@
                         <pic:spPr>
                           <a:xfrm>
                             <a:off x="0" y="0"/>
-                            <a:ext cx="5761440" cy="8276760"/>
+                            <a:ext cx="5762160" cy="8277120"/>
                           </a:xfrm>
                           <a:prstGeom prst="rect">
                             <a:avLst/>
@@ -5725,8 +5549,8 @@
                         <wps:cNvSpPr/>
                         <wps:spPr>
                           <a:xfrm>
-                            <a:off x="0" y="8338680"/>
-                            <a:ext cx="5761440" cy="162720"/>
+                            <a:off x="0" y="8340120"/>
+                            <a:ext cx="5762160" cy="162000"/>
                           </a:xfrm>
                           <a:prstGeom prst="rect">
                             <a:avLst/>
@@ -5755,21 +5579,22 @@
                               </w:pPr>
                               <w:r>
                                 <w:rPr>
+                                  <w:spacing w:val="0"/>
+                                  <w:smallCaps w:val="false"/>
+                                  <w:caps w:val="false"/>
+                                  <w:iCs w:val="false"/>
+                                  <w:bCs w:val="false"/>
+                                  <w:szCs w:val="22"/>
+                                  <w:vertAlign w:val="baseline"/>
+                                  <w:position w:val="0"/>
                                   <w:sz w:val="22"/>
-                                  <w:b w:val="false"/>
-                                  <w:u w:val="none"/>
+                                  <w:i w:val="false"/>
                                   <w:dstrike w:val="false"/>
                                   <w:strike w:val="false"/>
-                                  <w:i w:val="false"/>
-                                  <w:vertAlign w:val="baseline"/>
-                                  <w:position w:val="0"/>
-                                  <w:spacing w:val="0"/>
-                                  <w:szCs w:val="22"/>
-                                  <w:bCs w:val="false"/>
-                                  <w:iCs w:val="false"/>
-                                  <w:smallCaps w:val="false"/>
-                                  <w:caps w:val="false"/>
-                                  <w:rFonts w:asciiTheme="minorHAnsi" w:cstheme="minorBidi" w:eastAsiaTheme="minorHAnsi" w:hAnsiTheme="minorHAnsi" w:ascii="Calibri" w:hAnsi="Calibri"/>
+                                  <w:u w:val="none"/>
+                                  <w:b w:val="false"/>
+                                  <w:sz w:val="22"/>
+                                  <w:rFonts w:asciiTheme="minorHAnsi" w:cstheme="minorBidi" w:eastAsiaTheme="minorHAnsi" w:hAnsiTheme="minorHAnsi" w:eastAsia="Calibri" w:ascii="Calibri" w:hAnsi="Calibri"/>
                                   <w:color w:val="000000"/>
                                   <w:lang w:val="en-GB"/>
                                 </w:rPr>
@@ -5790,13 +5615,13 @@
           </mc:Choice>
           <mc:Fallback>
             <w:pict>
-              <v:group id="shape_0" alt="Gruppieren 32" style="position:absolute;margin-left:0pt;margin-top:0.05pt;width:453.65pt;height:669.4pt" coordorigin="0,1" coordsize="9073,13388">
-                <v:shape id="shape_0" ID="Grafik 15" stroked="f" style="position:absolute;left:0;top:1;width:9072;height:13033" type="shapetype_75">
+              <v:group id="shape_0" alt="Gruppieren 32" style="position:absolute;margin-left:0pt;margin-top:0.05pt;width:453.7pt;height:669.45pt" coordorigin="0,1" coordsize="9074,13389">
+                <v:shape id="shape_0" ID="Grafik 15" stroked="f" style="position:absolute;left:0;top:1;width:9073;height:13034" type="shapetype_75">
                   <v:imagedata r:id="rId9" o:detectmouseclick="t"/>
                   <w10:wrap type="none"/>
                   <v:stroke color="#3465a4" joinstyle="round" endcap="flat"/>
                 </v:shape>
-                <v:rect id="shape_0" fillcolor="white" stroked="f" style="position:absolute;left:0;top:13133;width:9072;height:255">
+                <v:rect id="shape_0" fillcolor="white" stroked="f" style="position:absolute;left:0;top:13135;width:9073;height:254">
                   <v:textbox>
                     <w:txbxContent>
                       <w:p>
@@ -5808,21 +5633,22 @@
                         </w:pPr>
                         <w:r>
                           <w:rPr>
+                            <w:spacing w:val="0"/>
+                            <w:smallCaps w:val="false"/>
+                            <w:caps w:val="false"/>
+                            <w:iCs w:val="false"/>
+                            <w:bCs w:val="false"/>
+                            <w:szCs w:val="22"/>
+                            <w:vertAlign w:val="baseline"/>
+                            <w:position w:val="0"/>
                             <w:sz w:val="22"/>
-                            <w:b w:val="false"/>
-                            <w:u w:val="none"/>
+                            <w:i w:val="false"/>
                             <w:dstrike w:val="false"/>
                             <w:strike w:val="false"/>
-                            <w:i w:val="false"/>
-                            <w:vertAlign w:val="baseline"/>
-                            <w:position w:val="0"/>
-                            <w:spacing w:val="0"/>
-                            <w:szCs w:val="22"/>
-                            <w:bCs w:val="false"/>
-                            <w:iCs w:val="false"/>
-                            <w:smallCaps w:val="false"/>
-                            <w:caps w:val="false"/>
-                            <w:rFonts w:asciiTheme="minorHAnsi" w:cstheme="minorBidi" w:eastAsiaTheme="minorHAnsi" w:hAnsiTheme="minorHAnsi" w:ascii="Calibri" w:hAnsi="Calibri"/>
+                            <w:u w:val="none"/>
+                            <w:b w:val="false"/>
+                            <w:sz w:val="22"/>
+                            <w:rFonts w:asciiTheme="minorHAnsi" w:cstheme="minorBidi" w:eastAsiaTheme="minorHAnsi" w:hAnsiTheme="minorHAnsi" w:eastAsia="Calibri" w:ascii="Calibri" w:hAnsi="Calibri"/>
                             <w:color w:val="000000"/>
                             <w:lang w:val="en-GB"/>
                           </w:rPr>
@@ -5863,10 +5689,10 @@
                 <wp:positionV relativeFrom="paragraph">
                   <wp:posOffset>101600</wp:posOffset>
                 </wp:positionV>
-                <wp:extent cx="4573270" cy="4102735"/>
+                <wp:extent cx="4573905" cy="4103370"/>
                 <wp:effectExtent l="0" t="0" r="0" b="0"/>
                 <wp:wrapTopAndBottom/>
-                <wp:docPr id="17" name="Gruppieren 34"/>
+                <wp:docPr id="20" name="Gruppieren 34"/>
                 <a:graphic xmlns:a="http://schemas.openxmlformats.org/drawingml/2006/main">
                   <a:graphicData uri="http://schemas.microsoft.com/office/word/2010/wordprocessingGroup">
                     <wpg:wgp>
@@ -5874,7 +5700,7 @@
                       <wpg:grpSpPr>
                         <a:xfrm>
                           <a:off x="0" y="0"/>
-                          <a:ext cx="4572720" cy="4102200"/>
+                          <a:ext cx="4573440" cy="4102560"/>
                         </a:xfrm>
                       </wpg:grpSpPr>
                       <pic:pic xmlns:pic="http://schemas.openxmlformats.org/drawingml/2006/picture">
@@ -5889,7 +5715,7 @@
                         <pic:spPr>
                           <a:xfrm>
                             <a:off x="0" y="0"/>
-                            <a:ext cx="4572720" cy="3233520"/>
+                            <a:ext cx="4573440" cy="3233520"/>
                           </a:xfrm>
                           <a:prstGeom prst="rect">
                             <a:avLst/>
@@ -5903,8 +5729,8 @@
                         <wps:cNvSpPr/>
                         <wps:spPr>
                           <a:xfrm>
-                            <a:off x="0" y="3290040"/>
-                            <a:ext cx="4572720" cy="812160"/>
+                            <a:off x="0" y="3290400"/>
+                            <a:ext cx="4573440" cy="812160"/>
                           </a:xfrm>
                           <a:prstGeom prst="rect">
                             <a:avLst/>
@@ -5933,21 +5759,22 @@
                               </w:pPr>
                               <w:r>
                                 <w:rPr>
+                                  <w:spacing w:val="0"/>
+                                  <w:smallCaps w:val="false"/>
+                                  <w:caps w:val="false"/>
+                                  <w:iCs w:val="false"/>
+                                  <w:bCs w:val="false"/>
+                                  <w:szCs w:val="22"/>
+                                  <w:vertAlign w:val="baseline"/>
+                                  <w:position w:val="0"/>
                                   <w:sz w:val="22"/>
-                                  <w:b w:val="false"/>
-                                  <w:u w:val="none"/>
+                                  <w:i w:val="false"/>
                                   <w:dstrike w:val="false"/>
                                   <w:strike w:val="false"/>
-                                  <w:i w:val="false"/>
-                                  <w:vertAlign w:val="baseline"/>
-                                  <w:position w:val="0"/>
-                                  <w:spacing w:val="0"/>
-                                  <w:szCs w:val="22"/>
-                                  <w:bCs w:val="false"/>
-                                  <w:iCs w:val="false"/>
-                                  <w:smallCaps w:val="false"/>
-                                  <w:caps w:val="false"/>
-                                  <w:rFonts w:asciiTheme="minorHAnsi" w:cstheme="minorBidi" w:eastAsiaTheme="minorHAnsi" w:hAnsiTheme="minorHAnsi" w:ascii="Calibri" w:hAnsi="Calibri"/>
+                                  <w:u w:val="none"/>
+                                  <w:b w:val="false"/>
+                                  <w:sz w:val="22"/>
+                                  <w:rFonts w:asciiTheme="minorHAnsi" w:cstheme="minorBidi" w:eastAsiaTheme="minorHAnsi" w:hAnsiTheme="minorHAnsi" w:eastAsia="Calibri" w:ascii="Calibri" w:hAnsi="Calibri"/>
                                   <w:color w:val="000000"/>
                                   <w:lang w:val="en-GB"/>
                                 </w:rPr>
@@ -5968,13 +5795,13 @@
           </mc:Choice>
           <mc:Fallback>
             <w:pict>
-              <v:group id="shape_0" alt="Gruppieren 34" style="position:absolute;margin-left:0pt;margin-top:8pt;width:360.05pt;height:323pt" coordorigin="0,160" coordsize="7201,6460">
-                <v:shape id="shape_0" ID="Grafik 16" stroked="f" style="position:absolute;left:0;top:160;width:7200;height:5091" type="shapetype_75">
+              <v:group id="shape_0" alt="Gruppieren 34" style="position:absolute;margin-left:0pt;margin-top:8pt;width:360.1pt;height:323pt" coordorigin="0,160" coordsize="7202,6460">
+                <v:shape id="shape_0" ID="Grafik 16" stroked="f" style="position:absolute;left:0;top:160;width:7201;height:5091" type="shapetype_75">
                   <v:imagedata r:id="rId10" o:detectmouseclick="t"/>
                   <w10:wrap type="none"/>
                   <v:stroke color="#3465a4" joinstyle="round" endcap="flat"/>
                 </v:shape>
-                <v:rect id="shape_0" fillcolor="white" stroked="f" style="position:absolute;left:0;top:5341;width:7200;height:1278">
+                <v:rect id="shape_0" fillcolor="white" stroked="f" style="position:absolute;left:0;top:5342;width:7201;height:1278">
                   <v:textbox>
                     <w:txbxContent>
                       <w:p>
@@ -5986,21 +5813,22 @@
                         </w:pPr>
                         <w:r>
                           <w:rPr>
+                            <w:spacing w:val="0"/>
+                            <w:smallCaps w:val="false"/>
+                            <w:caps w:val="false"/>
+                            <w:iCs w:val="false"/>
+                            <w:bCs w:val="false"/>
+                            <w:szCs w:val="22"/>
+                            <w:vertAlign w:val="baseline"/>
+                            <w:position w:val="0"/>
                             <w:sz w:val="22"/>
-                            <w:b w:val="false"/>
-                            <w:u w:val="none"/>
+                            <w:i w:val="false"/>
                             <w:dstrike w:val="false"/>
                             <w:strike w:val="false"/>
-                            <w:i w:val="false"/>
-                            <w:vertAlign w:val="baseline"/>
-                            <w:position w:val="0"/>
-                            <w:spacing w:val="0"/>
-                            <w:szCs w:val="22"/>
-                            <w:bCs w:val="false"/>
-                            <w:iCs w:val="false"/>
-                            <w:smallCaps w:val="false"/>
-                            <w:caps w:val="false"/>
-                            <w:rFonts w:asciiTheme="minorHAnsi" w:cstheme="minorBidi" w:eastAsiaTheme="minorHAnsi" w:hAnsiTheme="minorHAnsi" w:ascii="Calibri" w:hAnsi="Calibri"/>
+                            <w:u w:val="none"/>
+                            <w:b w:val="false"/>
+                            <w:sz w:val="22"/>
+                            <w:rFonts w:asciiTheme="minorHAnsi" w:cstheme="minorBidi" w:eastAsiaTheme="minorHAnsi" w:hAnsiTheme="minorHAnsi" w:eastAsia="Calibri" w:ascii="Calibri" w:hAnsi="Calibri"/>
                             <w:color w:val="000000"/>
                             <w:lang w:val="en-GB"/>
                           </w:rPr>
@@ -6028,10 +5856,10 @@
                 <wp:positionV relativeFrom="paragraph">
                   <wp:posOffset>4427220</wp:posOffset>
                 </wp:positionV>
-                <wp:extent cx="4573270" cy="4384040"/>
+                <wp:extent cx="4573905" cy="4384675"/>
                 <wp:effectExtent l="0" t="0" r="0" b="0"/>
                 <wp:wrapTopAndBottom/>
-                <wp:docPr id="18" name="Gruppieren 37"/>
+                <wp:docPr id="21" name="Gruppieren 37"/>
                 <a:graphic xmlns:a="http://schemas.openxmlformats.org/drawingml/2006/main">
                   <a:graphicData uri="http://schemas.microsoft.com/office/word/2010/wordprocessingGroup">
                     <wpg:wgp>
@@ -6039,7 +5867,7 @@
                       <wpg:grpSpPr>
                         <a:xfrm>
                           <a:off x="0" y="0"/>
-                          <a:ext cx="4572720" cy="4383360"/>
+                          <a:ext cx="4573440" cy="4384080"/>
                         </a:xfrm>
                       </wpg:grpSpPr>
                       <pic:pic xmlns:pic="http://schemas.openxmlformats.org/drawingml/2006/picture">
@@ -6054,7 +5882,7 @@
                         <pic:spPr>
                           <a:xfrm>
                             <a:off x="0" y="0"/>
-                            <a:ext cx="4572720" cy="3243600"/>
+                            <a:ext cx="4573440" cy="3243600"/>
                           </a:xfrm>
                           <a:prstGeom prst="rect">
                             <a:avLst/>
@@ -6068,8 +5896,8 @@
                         <wps:cNvSpPr/>
                         <wps:spPr>
                           <a:xfrm>
-                            <a:off x="0" y="3244680"/>
-                            <a:ext cx="4572720" cy="1138680"/>
+                            <a:off x="0" y="3245400"/>
+                            <a:ext cx="4573440" cy="1138680"/>
                           </a:xfrm>
                           <a:prstGeom prst="rect">
                             <a:avLst/>
@@ -6098,21 +5926,22 @@
                               </w:pPr>
                               <w:r>
                                 <w:rPr>
+                                  <w:spacing w:val="0"/>
+                                  <w:smallCaps w:val="false"/>
+                                  <w:caps w:val="false"/>
+                                  <w:iCs w:val="false"/>
+                                  <w:bCs w:val="false"/>
+                                  <w:szCs w:val="22"/>
+                                  <w:vertAlign w:val="baseline"/>
+                                  <w:position w:val="0"/>
                                   <w:sz w:val="22"/>
-                                  <w:b w:val="false"/>
-                                  <w:u w:val="none"/>
+                                  <w:i w:val="false"/>
                                   <w:dstrike w:val="false"/>
                                   <w:strike w:val="false"/>
-                                  <w:i w:val="false"/>
-                                  <w:vertAlign w:val="baseline"/>
-                                  <w:position w:val="0"/>
-                                  <w:spacing w:val="0"/>
-                                  <w:szCs w:val="22"/>
-                                  <w:bCs w:val="false"/>
-                                  <w:iCs w:val="false"/>
-                                  <w:smallCaps w:val="false"/>
-                                  <w:caps w:val="false"/>
-                                  <w:rFonts w:asciiTheme="minorHAnsi" w:cstheme="minorBidi" w:eastAsiaTheme="minorHAnsi" w:hAnsiTheme="minorHAnsi" w:ascii="Calibri" w:hAnsi="Calibri"/>
+                                  <w:u w:val="none"/>
+                                  <w:b w:val="false"/>
+                                  <w:sz w:val="22"/>
+                                  <w:rFonts w:asciiTheme="minorHAnsi" w:cstheme="minorBidi" w:eastAsiaTheme="minorHAnsi" w:hAnsiTheme="minorHAnsi" w:eastAsia="Calibri" w:ascii="Calibri" w:hAnsi="Calibri"/>
                                   <w:color w:val="000000"/>
                                   <w:lang w:val="en-GB"/>
                                 </w:rPr>
@@ -6133,13 +5962,13 @@
           </mc:Choice>
           <mc:Fallback>
             <w:pict>
-              <v:group id="shape_0" alt="Gruppieren 37" style="position:absolute;margin-left:6.75pt;margin-top:348.6pt;width:360.05pt;height:345.15pt" coordorigin="135,6972" coordsize="7201,6903">
-                <v:shape id="shape_0" ID="Grafik 17" stroked="f" style="position:absolute;left:135;top:6972;width:7200;height:5107" type="shapetype_75">
+              <v:group id="shape_0" alt="Gruppieren 37" style="position:absolute;margin-left:6.75pt;margin-top:348.6pt;width:360.1pt;height:345.2pt" coordorigin="135,6972" coordsize="7202,6904">
+                <v:shape id="shape_0" ID="Grafik 17" stroked="f" style="position:absolute;left:135;top:6972;width:7201;height:5107" type="shapetype_75">
                   <v:imagedata r:id="rId11" o:detectmouseclick="t"/>
                   <w10:wrap type="none"/>
                   <v:stroke color="#3465a4" joinstyle="round" endcap="flat"/>
                 </v:shape>
-                <v:rect id="shape_0" fillcolor="white" stroked="f" style="position:absolute;left:135;top:12082;width:7200;height:1792">
+                <v:rect id="shape_0" fillcolor="white" stroked="f" style="position:absolute;left:135;top:12083;width:7201;height:1792">
                   <v:textbox>
                     <w:txbxContent>
                       <w:p>
@@ -6151,21 +5980,22 @@
                         </w:pPr>
                         <w:r>
                           <w:rPr>
+                            <w:spacing w:val="0"/>
+                            <w:smallCaps w:val="false"/>
+                            <w:caps w:val="false"/>
+                            <w:iCs w:val="false"/>
+                            <w:bCs w:val="false"/>
+                            <w:szCs w:val="22"/>
+                            <w:vertAlign w:val="baseline"/>
+                            <w:position w:val="0"/>
                             <w:sz w:val="22"/>
-                            <w:b w:val="false"/>
-                            <w:u w:val="none"/>
+                            <w:i w:val="false"/>
                             <w:dstrike w:val="false"/>
                             <w:strike w:val="false"/>
-                            <w:i w:val="false"/>
-                            <w:vertAlign w:val="baseline"/>
-                            <w:position w:val="0"/>
-                            <w:spacing w:val="0"/>
-                            <w:szCs w:val="22"/>
-                            <w:bCs w:val="false"/>
-                            <w:iCs w:val="false"/>
-                            <w:smallCaps w:val="false"/>
-                            <w:caps w:val="false"/>
-                            <w:rFonts w:asciiTheme="minorHAnsi" w:cstheme="minorBidi" w:eastAsiaTheme="minorHAnsi" w:hAnsiTheme="minorHAnsi" w:ascii="Calibri" w:hAnsi="Calibri"/>
+                            <w:u w:val="none"/>
+                            <w:b w:val="false"/>
+                            <w:sz w:val="22"/>
+                            <w:rFonts w:asciiTheme="minorHAnsi" w:cstheme="minorBidi" w:eastAsiaTheme="minorHAnsi" w:hAnsiTheme="minorHAnsi" w:eastAsia="Calibri" w:ascii="Calibri" w:hAnsi="Calibri"/>
                             <w:color w:val="000000"/>
                             <w:lang w:val="en-GB"/>
                           </w:rPr>
@@ -7897,7 +7727,7 @@
         <w:pStyle w:val="Caption"/>
         <w:rPr/>
       </w:pPr>
-      <w:bookmarkStart w:id="75" w:name="_Ref39846080"/>
+      <w:bookmarkStart w:id="85" w:name="_Ref39846080"/>
       <w:r>
         <w:rPr/>
         <w:t xml:space="preserve">Table S </w:t>
@@ -7922,7 +7752,7 @@
         <w:rPr/>
         <w:fldChar w:fldCharType="end"/>
       </w:r>
-      <w:bookmarkEnd w:id="75"/>
+      <w:bookmarkEnd w:id="85"/>
       <w:r>
         <w:rPr/>
         <w:t xml:space="preserve"> | Comparison of model performance for traditional models covering first- and second-order relationships of origination and climate versus models allowing for palaeoclimate interactions. The latter are based on the same model structure, but explicitly allow for interactions of long-term temperature trends and short-term climate changes within a dynamic modeling framework (+ Pal. Int). Each model was tested for overdispersion including significance (indicated by stars). Model comparison was based on Akaikes information criterion (AIC) and is consistent with Bayesian information criterion (BIC). </w:t>
@@ -9347,7 +9177,7 @@
         <w:keepNext w:val="true"/>
         <w:rPr/>
       </w:pPr>
-      <w:bookmarkStart w:id="76" w:name="_Ref39831536"/>
+      <w:bookmarkStart w:id="86" w:name="_Ref39831536"/>
       <w:r>
         <w:rPr/>
         <w:t xml:space="preserve">Table S </w:t>
@@ -9372,7 +9202,7 @@
         <w:rPr/>
         <w:fldChar w:fldCharType="end"/>
       </w:r>
-      <w:bookmarkEnd w:id="76"/>
+      <w:bookmarkEnd w:id="86"/>
       <w:r>
         <w:rPr/>
         <w:t xml:space="preserve"> | Model summaries for all palaeclimate interactions based on short-term warming and short-term cooling. Ten different models with each having a different long-term trend, ranging from one stage (trend.st1) to ten stages (trend.st10), were calculated while keeping the short-term change fixed. Subsequently, one final model was selected exposing the best performance. This dynamic approach to defining the length of the long-term trend guarantees the selection of a model explaining the highest variance, without conduction multiple hypothesis testing. Shown are the coefficients for the intercept and interaction terms, including stars indicating significance based on adaptive Gauss-Hermite quadrature approximation. </w:t>
@@ -14699,7 +14529,7 @@
         <w:keepNext w:val="true"/>
         <w:rPr/>
       </w:pPr>
-      <w:bookmarkStart w:id="77" w:name="_Ref39831973"/>
+      <w:bookmarkStart w:id="87" w:name="_Ref39831973"/>
       <w:r>
         <w:rPr/>
         <w:t xml:space="preserve">Table S </w:t>
@@ -14724,7 +14554,7 @@
         <w:rPr/>
         <w:fldChar w:fldCharType="end"/>
       </w:r>
-      <w:bookmarkEnd w:id="77"/>
+      <w:bookmarkEnd w:id="87"/>
       <w:r>
         <w:rPr/>
         <w:t xml:space="preserve"> | Generalised mixed effect model summaries for the final palaeoclimate interaction model based on short-term warming and cooling. Both models were selected from a pool of models with differing long-term temperature trends based on model performance. </w:t>
@@ -16684,7 +16514,7 @@
         <w:keepNext w:val="true"/>
         <w:rPr/>
       </w:pPr>
-      <w:bookmarkStart w:id="78" w:name="_Ref39846102"/>
+      <w:bookmarkStart w:id="88" w:name="_Ref39846102"/>
       <w:r>
         <w:rPr/>
         <w:t xml:space="preserve">Table S </w:t>
@@ -16709,7 +16539,7 @@
         <w:rPr/>
         <w:fldChar w:fldCharType="end"/>
       </w:r>
-      <w:bookmarkEnd w:id="78"/>
+      <w:bookmarkEnd w:id="88"/>
       <w:r>
         <w:rPr/>
         <w:t xml:space="preserve"> | Distribution of origination probability after each palaeoclimate interaction for all studied fossil groups based on predictions of final GLMMs. </w:t>
@@ -17272,7 +17102,7 @@
         <w:pStyle w:val="Caption"/>
         <w:rPr/>
       </w:pPr>
-      <w:bookmarkStart w:id="79" w:name="_Ref39846146"/>
+      <w:bookmarkStart w:id="89" w:name="_Ref39846146"/>
       <w:r>
         <w:rPr/>
         <w:t xml:space="preserve">Table S </w:t>
@@ -17297,7 +17127,7 @@
         <w:rPr/>
         <w:fldChar w:fldCharType="end"/>
       </w:r>
-      <w:bookmarkEnd w:id="79"/>
+      <w:bookmarkEnd w:id="89"/>
       <w:r>
         <w:rPr/>
         <w:t xml:space="preserve"> | Effect size estimates for the difference in means of origination probability, overall increase of origination probability and Cohen’s d effect size including 95% confidence intervals (CI) and the method to calculate each estimate. </w:t>
@@ -18243,7 +18073,7 @@
         <w:spacing w:lineRule="auto" w:line="259"/>
         <w:rPr/>
       </w:pPr>
-      <w:bookmarkStart w:id="80" w:name="_Ref39846171"/>
+      <w:bookmarkStart w:id="90" w:name="_Ref39846171"/>
       <w:r>
         <w:rPr/>
         <w:t xml:space="preserve">Table S </w:t>
@@ -18268,7 +18098,7 @@
         <w:rPr/>
         <w:fldChar w:fldCharType="end"/>
       </w:r>
-      <w:bookmarkEnd w:id="80"/>
+      <w:bookmarkEnd w:id="90"/>
       <w:r>
         <w:rPr/>
         <w:t xml:space="preserve"> | Origination probability for all major phyla and throughout time after cooling-cooling compared to all other palaeoclimate interactions calculated as log odds ratio, including 95% confidence intervals. Stage 14 is the oldest stage included in analysis, and stage 94 the youngest.</w:t>
@@ -21662,6 +21492,11 @@
     <w:qFormat/>
     <w:rPr/>
   </w:style>
+  <w:style w:type="character" w:styleId="Nummerierungszeichen">
+    <w:name w:val="Nummerierungszeichen"/>
+    <w:qFormat/>
+    <w:rPr/>
+  </w:style>
   <w:style w:type="paragraph" w:styleId="Berschrift">
     <w:name w:val="Überschrift"/>
     <w:basedOn w:val="Normal"/>
@@ -23058,20 +22893,40 @@
     </w:pPr>
     <w:rPr/>
   </w:style>
-  <w:style w:type="paragraph" w:styleId="Figure">
-    <w:name w:val="Figure"/>
+  <w:style w:type="paragraph" w:styleId="Schaubild">
+    <w:name w:val="Schaubild"/>
     <w:basedOn w:val="Beschriftung"/>
     <w:qFormat/>
-    <w:pPr/>
+    <w:pPr>
+      <w:spacing w:before="120" w:after="120"/>
+    </w:pPr>
     <w:rPr>
       <w:i w:val="false"/>
     </w:rPr>
+  </w:style>
+  <w:style w:type="paragraph" w:styleId="Rahmeninhalt">
+    <w:name w:val="Rahmeninhalt"/>
+    <w:basedOn w:val="Normal"/>
+    <w:qFormat/>
+    <w:pPr/>
+    <w:rPr/>
+  </w:style>
+  <w:style w:type="paragraph" w:styleId="Figure">
+    <w:name w:val="Figure"/>
+    <w:basedOn w:val="Schaubild"/>
+    <w:qFormat/>
+    <w:pPr/>
+    <w:rPr/>
   </w:style>
   <w:style w:type="numbering" w:styleId="NoList" w:default="1">
     <w:name w:val="No List"/>
     <w:uiPriority w:val="99"/>
     <w:semiHidden/>
     <w:unhideWhenUsed/>
+    <w:qFormat/>
+  </w:style>
+  <w:style w:type="numbering" w:styleId="Nummerierung123">
+    <w:name w:val="Nummerierung 123"/>
     <w:qFormat/>
   </w:style>
   <w:style w:type="table" w:default="1" w:styleId="NormaleTabelle">

</xml_diff>